<commit_message>
[UPDATE]: Documento de extensao
</commit_message>
<xml_diff>
--- a/documentos/Documento - Projeto de Extensão - COM Empresa.docx
+++ b/documentos/Documento - Projeto de Extensão - COM Empresa.docx
@@ -94,7 +94,25 @@
           <w:sz w:val="20"/>
           <w:szCs w:val="20"/>
         </w:rPr>
-        <w:t>Título do Projeto</w:t>
+        <w:t>C</w:t>
+      </w:r>
+      <w:r>
+        <w:rPr>
+          <w:rFonts w:ascii="Arial" w:eastAsia="Arial" w:hAnsi="Arial" w:cs="Arial"/>
+          <w:b/>
+          <w:sz w:val="20"/>
+          <w:szCs w:val="20"/>
+        </w:rPr>
+        <w:t>a</w:t>
+      </w:r>
+      <w:r>
+        <w:rPr>
+          <w:rFonts w:ascii="Arial" w:eastAsia="Arial" w:hAnsi="Arial" w:cs="Arial"/>
+          <w:b/>
+          <w:sz w:val="20"/>
+          <w:szCs w:val="20"/>
+        </w:rPr>
+        <w:t>nnoli 360</w:t>
       </w:r>
     </w:p>
     <w:p>
@@ -147,17 +165,88 @@
                 <w:sz w:val="20"/>
                 <w:szCs w:val="20"/>
               </w:rPr>
-              <w:t>Inserir os dados neste espaço. Orientações: descrição sucinta englobando o tema do projeto.</w:t>
-            </w:r>
-          </w:p>
-          <w:p>
-            <w:pPr>
-              <w:rPr>
-                <w:rFonts w:ascii="Arial" w:eastAsia="Arial" w:hAnsi="Arial" w:cs="Arial"/>
-                <w:sz w:val="20"/>
-                <w:szCs w:val="20"/>
-              </w:rPr>
-            </w:pPr>
+              <w:t xml:space="preserve">Desenvolver um </w:t>
+            </w:r>
+            <w:proofErr w:type="spellStart"/>
+            <w:r>
+              <w:rPr>
+                <w:rFonts w:ascii="Arial" w:eastAsia="Arial" w:hAnsi="Arial" w:cs="Arial"/>
+                <w:color w:val="525252" w:themeColor="accent3" w:themeShade="80"/>
+                <w:sz w:val="20"/>
+                <w:szCs w:val="20"/>
+              </w:rPr>
+              <w:t>dashborad</w:t>
+            </w:r>
+            <w:proofErr w:type="spellEnd"/>
+            <w:r>
+              <w:rPr>
+                <w:rFonts w:ascii="Arial" w:eastAsia="Arial" w:hAnsi="Arial" w:cs="Arial"/>
+                <w:color w:val="525252" w:themeColor="accent3" w:themeShade="80"/>
+                <w:sz w:val="20"/>
+                <w:szCs w:val="20"/>
+              </w:rPr>
+              <w:t xml:space="preserve"> interativo para a food tech Cannoli 360, focado em Análise Preditiva e Prescritiva para maximizar o lucro líquido de restaurantes. A solução processará mais de 100.000 transações utilizando Machine Learning, aplicando especificamente Análise de Componentes Principais (PCA) para otimizar e reduzir a dimensionalidade dos dados. Em seguida, o algoritmo K-</w:t>
+            </w:r>
+            <w:proofErr w:type="spellStart"/>
+            <w:r>
+              <w:rPr>
+                <w:rFonts w:ascii="Arial" w:eastAsia="Arial" w:hAnsi="Arial" w:cs="Arial"/>
+                <w:color w:val="525252" w:themeColor="accent3" w:themeShade="80"/>
+                <w:sz w:val="20"/>
+                <w:szCs w:val="20"/>
+              </w:rPr>
+              <w:t>Means</w:t>
+            </w:r>
+            <w:proofErr w:type="spellEnd"/>
+            <w:r>
+              <w:rPr>
+                <w:rFonts w:ascii="Arial" w:eastAsia="Arial" w:hAnsi="Arial" w:cs="Arial"/>
+                <w:color w:val="525252" w:themeColor="accent3" w:themeShade="80"/>
+                <w:sz w:val="20"/>
+                <w:szCs w:val="20"/>
+              </w:rPr>
+              <w:t xml:space="preserve"> será usado para </w:t>
+            </w:r>
+            <w:proofErr w:type="spellStart"/>
+            <w:r>
+              <w:rPr>
+                <w:rFonts w:ascii="Arial" w:eastAsia="Arial" w:hAnsi="Arial" w:cs="Arial"/>
+                <w:color w:val="525252" w:themeColor="accent3" w:themeShade="80"/>
+                <w:sz w:val="20"/>
+                <w:szCs w:val="20"/>
+              </w:rPr>
+              <w:t>clusterizar</w:t>
+            </w:r>
+            <w:proofErr w:type="spellEnd"/>
+            <w:r>
+              <w:rPr>
+                <w:rFonts w:ascii="Arial" w:eastAsia="Arial" w:hAnsi="Arial" w:cs="Arial"/>
+                <w:color w:val="525252" w:themeColor="accent3" w:themeShade="80"/>
+                <w:sz w:val="20"/>
+                <w:szCs w:val="20"/>
+              </w:rPr>
+              <w:t xml:space="preserve"> e identificar padrões-chave (como segmentação de clientes), transformando dados brutos em inteligência de negócios acionável e recomendações prescritivas dentro do </w:t>
+            </w:r>
+            <w:proofErr w:type="spellStart"/>
+            <w:r>
+              <w:rPr>
+                <w:rFonts w:ascii="Arial" w:eastAsia="Arial" w:hAnsi="Arial" w:cs="Arial"/>
+                <w:color w:val="525252" w:themeColor="accent3" w:themeShade="80"/>
+                <w:sz w:val="20"/>
+                <w:szCs w:val="20"/>
+              </w:rPr>
+              <w:t>dashboad</w:t>
+            </w:r>
+            <w:proofErr w:type="spellEnd"/>
+            <w:r>
+              <w:rPr>
+                <w:rFonts w:ascii="Arial" w:eastAsia="Arial" w:hAnsi="Arial" w:cs="Arial"/>
+                <w:color w:val="525252" w:themeColor="accent3" w:themeShade="80"/>
+                <w:sz w:val="20"/>
+                <w:szCs w:val="20"/>
+              </w:rPr>
+              <w:t>.</w:t>
+            </w:r>
           </w:p>
         </w:tc>
       </w:tr>
@@ -248,7 +337,6 @@
         <w:tc>
           <w:tcPr>
             <w:tcW w:w="6675" w:type="dxa"/>
-            <w:shd w:val="clear" w:color="auto" w:fill="auto"/>
           </w:tcPr>
           <w:p>
             <w:pPr>
@@ -269,22 +357,11 @@
               </w:rPr>
               <w:t>Nome:</w:t>
             </w:r>
-          </w:p>
-          <w:p>
-            <w:pPr>
-              <w:spacing w:after="0" w:line="240" w:lineRule="auto"/>
-              <w:rPr>
-                <w:rFonts w:ascii="Arial" w:eastAsia="Arial" w:hAnsi="Arial" w:cs="Arial"/>
-                <w:sz w:val="20"/>
-                <w:szCs w:val="20"/>
-              </w:rPr>
-            </w:pPr>
           </w:p>
         </w:tc>
         <w:tc>
           <w:tcPr>
             <w:tcW w:w="2700" w:type="dxa"/>
-            <w:shd w:val="clear" w:color="auto" w:fill="auto"/>
           </w:tcPr>
           <w:p>
             <w:pPr>
@@ -311,14 +388,12 @@
         <w:tc>
           <w:tcPr>
             <w:tcW w:w="6675" w:type="dxa"/>
-            <w:shd w:val="clear" w:color="auto" w:fill="auto"/>
           </w:tcPr>
           <w:p>
             <w:pPr>
               <w:spacing w:after="0" w:line="240" w:lineRule="auto"/>
               <w:rPr>
                 <w:rFonts w:ascii="Arial" w:eastAsia="Arial" w:hAnsi="Arial" w:cs="Arial"/>
-                <w:color w:val="525252" w:themeColor="accent3" w:themeShade="80"/>
                 <w:sz w:val="20"/>
                 <w:szCs w:val="20"/>
               </w:rPr>
@@ -326,40 +401,34 @@
             <w:r>
               <w:rPr>
                 <w:rFonts w:ascii="Arial" w:eastAsia="Arial" w:hAnsi="Arial" w:cs="Arial"/>
-                <w:color w:val="525252" w:themeColor="accent3" w:themeShade="80"/>
-                <w:sz w:val="20"/>
-                <w:szCs w:val="20"/>
-              </w:rPr>
-              <w:t>Preencher aqui</w:t>
-            </w:r>
-          </w:p>
-          <w:p>
-            <w:pPr>
-              <w:spacing w:after="0" w:line="240" w:lineRule="auto"/>
-              <w:rPr>
-                <w:rFonts w:ascii="Arial" w:eastAsia="Arial" w:hAnsi="Arial" w:cs="Arial"/>
-                <w:b/>
-                <w:sz w:val="20"/>
-                <w:szCs w:val="20"/>
-              </w:rPr>
-            </w:pPr>
+                <w:sz w:val="20"/>
+                <w:szCs w:val="20"/>
+              </w:rPr>
+              <w:t>Eduarda Lopes</w:t>
+            </w:r>
           </w:p>
         </w:tc>
         <w:tc>
           <w:tcPr>
             <w:tcW w:w="2700" w:type="dxa"/>
-            <w:shd w:val="clear" w:color="auto" w:fill="auto"/>
           </w:tcPr>
           <w:p>
             <w:pPr>
               <w:spacing w:after="0" w:line="240" w:lineRule="auto"/>
               <w:rPr>
                 <w:rFonts w:ascii="Arial" w:eastAsia="Arial" w:hAnsi="Arial" w:cs="Arial"/>
-                <w:b/>
                 <w:sz w:val="20"/>
                 <w:szCs w:val="20"/>
               </w:rPr>
             </w:pPr>
+            <w:r>
+              <w:rPr>
+                <w:rFonts w:ascii="Arial" w:eastAsia="Arial" w:hAnsi="Arial" w:cs="Arial"/>
+                <w:sz w:val="20"/>
+                <w:szCs w:val="20"/>
+              </w:rPr>
+              <w:t>23025447</w:t>
+            </w:r>
           </w:p>
         </w:tc>
       </w:tr>
@@ -367,46 +436,47 @@
         <w:tc>
           <w:tcPr>
             <w:tcW w:w="6675" w:type="dxa"/>
-            <w:shd w:val="clear" w:color="auto" w:fill="auto"/>
           </w:tcPr>
           <w:p>
             <w:pPr>
               <w:spacing w:after="0" w:line="240" w:lineRule="auto"/>
               <w:rPr>
                 <w:rFonts w:ascii="Arial" w:eastAsia="Arial" w:hAnsi="Arial" w:cs="Arial"/>
-                <w:b/>
                 <w:sz w:val="20"/>
                 <w:szCs w:val="20"/>
               </w:rPr>
             </w:pPr>
-          </w:p>
-          <w:p>
-            <w:pPr>
-              <w:spacing w:after="0" w:line="240" w:lineRule="auto"/>
-              <w:rPr>
-                <w:rFonts w:ascii="Arial" w:eastAsia="Arial" w:hAnsi="Arial" w:cs="Arial"/>
-                <w:b/>
-                <w:sz w:val="20"/>
-                <w:szCs w:val="20"/>
-              </w:rPr>
-            </w:pPr>
+            <w:r>
+              <w:rPr>
+                <w:rFonts w:ascii="Arial" w:eastAsia="Arial" w:hAnsi="Arial" w:cs="Arial"/>
+                <w:sz w:val="20"/>
+                <w:szCs w:val="20"/>
+              </w:rPr>
+              <w:t>Felipe Carvalho Paleari</w:t>
+            </w:r>
           </w:p>
         </w:tc>
         <w:tc>
           <w:tcPr>
             <w:tcW w:w="2700" w:type="dxa"/>
-            <w:shd w:val="clear" w:color="auto" w:fill="auto"/>
           </w:tcPr>
           <w:p>
             <w:pPr>
               <w:spacing w:after="0" w:line="240" w:lineRule="auto"/>
               <w:rPr>
                 <w:rFonts w:ascii="Arial" w:eastAsia="Arial" w:hAnsi="Arial" w:cs="Arial"/>
-                <w:b/>
                 <w:sz w:val="20"/>
                 <w:szCs w:val="20"/>
               </w:rPr>
             </w:pPr>
+            <w:r>
+              <w:rPr>
+                <w:rFonts w:ascii="Arial" w:eastAsia="Arial" w:hAnsi="Arial" w:cs="Arial"/>
+                <w:sz w:val="20"/>
+                <w:szCs w:val="20"/>
+              </w:rPr>
+              <w:t>25027800</w:t>
+            </w:r>
           </w:p>
         </w:tc>
       </w:tr>
@@ -414,46 +484,47 @@
         <w:tc>
           <w:tcPr>
             <w:tcW w:w="6675" w:type="dxa"/>
-            <w:shd w:val="clear" w:color="auto" w:fill="auto"/>
           </w:tcPr>
           <w:p>
             <w:pPr>
               <w:spacing w:after="0" w:line="240" w:lineRule="auto"/>
               <w:rPr>
                 <w:rFonts w:ascii="Arial" w:eastAsia="Arial" w:hAnsi="Arial" w:cs="Arial"/>
-                <w:b/>
                 <w:sz w:val="20"/>
                 <w:szCs w:val="20"/>
               </w:rPr>
             </w:pPr>
-          </w:p>
-          <w:p>
-            <w:pPr>
-              <w:spacing w:after="0" w:line="240" w:lineRule="auto"/>
-              <w:rPr>
-                <w:rFonts w:ascii="Arial" w:eastAsia="Arial" w:hAnsi="Arial" w:cs="Arial"/>
-                <w:b/>
-                <w:sz w:val="20"/>
-                <w:szCs w:val="20"/>
-              </w:rPr>
-            </w:pPr>
+            <w:r>
+              <w:rPr>
+                <w:rFonts w:ascii="Arial" w:eastAsia="Arial" w:hAnsi="Arial" w:cs="Arial"/>
+                <w:sz w:val="20"/>
+                <w:szCs w:val="20"/>
+              </w:rPr>
+              <w:t>Flávio Santos</w:t>
+            </w:r>
           </w:p>
         </w:tc>
         <w:tc>
           <w:tcPr>
             <w:tcW w:w="2700" w:type="dxa"/>
-            <w:shd w:val="clear" w:color="auto" w:fill="auto"/>
           </w:tcPr>
           <w:p>
             <w:pPr>
               <w:spacing w:after="0" w:line="240" w:lineRule="auto"/>
               <w:rPr>
                 <w:rFonts w:ascii="Arial" w:eastAsia="Arial" w:hAnsi="Arial" w:cs="Arial"/>
-                <w:b/>
                 <w:sz w:val="20"/>
                 <w:szCs w:val="20"/>
               </w:rPr>
             </w:pPr>
+            <w:r>
+              <w:rPr>
+                <w:rFonts w:ascii="Arial" w:eastAsia="Arial" w:hAnsi="Arial" w:cs="Arial"/>
+                <w:sz w:val="20"/>
+                <w:szCs w:val="20"/>
+              </w:rPr>
+              <w:t>23025666</w:t>
+            </w:r>
           </w:p>
         </w:tc>
       </w:tr>
@@ -461,46 +532,47 @@
         <w:tc>
           <w:tcPr>
             <w:tcW w:w="6675" w:type="dxa"/>
-            <w:shd w:val="clear" w:color="auto" w:fill="auto"/>
           </w:tcPr>
           <w:p>
             <w:pPr>
               <w:spacing w:after="0" w:line="240" w:lineRule="auto"/>
               <w:rPr>
                 <w:rFonts w:ascii="Arial" w:eastAsia="Arial" w:hAnsi="Arial" w:cs="Arial"/>
-                <w:b/>
                 <w:sz w:val="20"/>
                 <w:szCs w:val="20"/>
               </w:rPr>
             </w:pPr>
-          </w:p>
-          <w:p>
-            <w:pPr>
-              <w:spacing w:after="0" w:line="240" w:lineRule="auto"/>
-              <w:rPr>
-                <w:rFonts w:ascii="Arial" w:eastAsia="Arial" w:hAnsi="Arial" w:cs="Arial"/>
-                <w:b/>
-                <w:sz w:val="20"/>
-                <w:szCs w:val="20"/>
-              </w:rPr>
-            </w:pPr>
+            <w:r>
+              <w:rPr>
+                <w:rFonts w:ascii="Arial" w:eastAsia="Arial" w:hAnsi="Arial" w:cs="Arial"/>
+                <w:sz w:val="20"/>
+                <w:szCs w:val="20"/>
+              </w:rPr>
+              <w:t>Jenifer Barreto</w:t>
+            </w:r>
           </w:p>
         </w:tc>
         <w:tc>
           <w:tcPr>
             <w:tcW w:w="2700" w:type="dxa"/>
-            <w:shd w:val="clear" w:color="auto" w:fill="auto"/>
           </w:tcPr>
           <w:p>
             <w:pPr>
               <w:spacing w:after="0" w:line="240" w:lineRule="auto"/>
               <w:rPr>
                 <w:rFonts w:ascii="Arial" w:eastAsia="Arial" w:hAnsi="Arial" w:cs="Arial"/>
-                <w:b/>
                 <w:sz w:val="20"/>
                 <w:szCs w:val="20"/>
               </w:rPr>
             </w:pPr>
+            <w:r>
+              <w:rPr>
+                <w:rFonts w:ascii="Arial" w:eastAsia="Arial" w:hAnsi="Arial" w:cs="Arial"/>
+                <w:sz w:val="20"/>
+                <w:szCs w:val="20"/>
+              </w:rPr>
+              <w:t>23025664</w:t>
+            </w:r>
           </w:p>
         </w:tc>
       </w:tr>
@@ -591,7 +663,7 @@
               <w:jc w:val="both"/>
               <w:rPr>
                 <w:rFonts w:ascii="Arial" w:eastAsia="Arial" w:hAnsi="Arial" w:cs="Arial"/>
-                <w:b/>
+                <w:bCs/>
                 <w:color w:val="000000"/>
                 <w:sz w:val="20"/>
                 <w:szCs w:val="20"/>
@@ -600,21 +672,56 @@
             <w:r>
               <w:rPr>
                 <w:rFonts w:ascii="Arial" w:eastAsia="Arial" w:hAnsi="Arial" w:cs="Arial"/>
-                <w:color w:val="525252" w:themeColor="accent3" w:themeShade="80"/>
-                <w:sz w:val="20"/>
-                <w:szCs w:val="20"/>
-              </w:rPr>
-              <w:t>Inserir os dados neste espaço. Orientações: inserir o nome completo do professor responsável pela Atividade de Extensão.</w:t>
-            </w:r>
-            <w:r>
-              <w:rPr>
-                <w:rFonts w:ascii="Arial" w:eastAsia="Arial" w:hAnsi="Arial" w:cs="Arial"/>
-                <w:b/>
-                <w:color w:val="525252" w:themeColor="accent3" w:themeShade="80"/>
-                <w:sz w:val="16"/>
-                <w:szCs w:val="16"/>
-              </w:rPr>
-              <w:t xml:space="preserve"> </w:t>
+                <w:bCs/>
+                <w:color w:val="000000"/>
+                <w:sz w:val="20"/>
+                <w:szCs w:val="20"/>
+              </w:rPr>
+              <w:t xml:space="preserve">Victor Bruno Alexander Rosetti de </w:t>
+            </w:r>
+            <w:proofErr w:type="spellStart"/>
+            <w:r>
+              <w:rPr>
+                <w:rFonts w:ascii="Arial" w:eastAsia="Arial" w:hAnsi="Arial" w:cs="Arial"/>
+                <w:bCs/>
+                <w:color w:val="000000"/>
+                <w:sz w:val="20"/>
+                <w:szCs w:val="20"/>
+              </w:rPr>
+              <w:t>Quiroz</w:t>
+            </w:r>
+            <w:proofErr w:type="spellEnd"/>
+            <w:r>
+              <w:rPr>
+                <w:rFonts w:ascii="Arial" w:eastAsia="Arial" w:hAnsi="Arial" w:cs="Arial"/>
+                <w:bCs/>
+                <w:color w:val="000000"/>
+                <w:sz w:val="20"/>
+                <w:szCs w:val="20"/>
+              </w:rPr>
+              <w:t xml:space="preserve">, Rodrigo da Rosa, Renata Muniz, Marcos Minoru </w:t>
+            </w:r>
+            <w:proofErr w:type="spellStart"/>
+            <w:r>
+              <w:rPr>
+                <w:rFonts w:ascii="Arial" w:eastAsia="Arial" w:hAnsi="Arial" w:cs="Arial"/>
+                <w:bCs/>
+                <w:color w:val="000000"/>
+                <w:sz w:val="20"/>
+                <w:szCs w:val="20"/>
+              </w:rPr>
+              <w:t>Nakatsugawa</w:t>
+            </w:r>
+            <w:proofErr w:type="spellEnd"/>
+            <w:r>
+              <w:rPr>
+                <w:rFonts w:ascii="Arial" w:eastAsia="Arial" w:hAnsi="Arial" w:cs="Arial"/>
+                <w:bCs/>
+                <w:color w:val="000000"/>
+                <w:sz w:val="20"/>
+                <w:szCs w:val="20"/>
+              </w:rPr>
+              <w:t>, Rafael Diogo Rossetti</w:t>
             </w:r>
           </w:p>
         </w:tc>
@@ -714,30 +821,10 @@
             <w:r>
               <w:rPr>
                 <w:rFonts w:ascii="Arial" w:eastAsia="Arial" w:hAnsi="Arial" w:cs="Arial"/>
-                <w:color w:val="525252" w:themeColor="accent3" w:themeShade="80"/>
-                <w:sz w:val="20"/>
-                <w:szCs w:val="20"/>
-              </w:rPr>
-              <w:t>Inserir os dados neste espaço. Orientações:</w:t>
-            </w:r>
-            <w:r>
-              <w:rPr>
-                <w:rFonts w:ascii="Arial" w:eastAsia="Arial" w:hAnsi="Arial" w:cs="Arial"/>
-                <w:b/>
-                <w:color w:val="525252" w:themeColor="accent3" w:themeShade="80"/>
-                <w:sz w:val="16"/>
-                <w:szCs w:val="16"/>
-              </w:rPr>
-              <w:t xml:space="preserve"> </w:t>
-            </w:r>
-            <w:r>
-              <w:rPr>
-                <w:rFonts w:ascii="Arial" w:eastAsia="Arial" w:hAnsi="Arial" w:cs="Arial"/>
-                <w:color w:val="525252" w:themeColor="accent3" w:themeShade="80"/>
-                <w:sz w:val="20"/>
-                <w:szCs w:val="20"/>
-              </w:rPr>
-              <w:t>inserir o nome do curso de graduação.</w:t>
+                <w:sz w:val="20"/>
+                <w:szCs w:val="20"/>
+              </w:rPr>
+              <w:t>Ciência da Computação</w:t>
             </w:r>
           </w:p>
         </w:tc>
@@ -842,7 +929,6 @@
               <w:left w:val="single" w:sz="4" w:space="0" w:color="000000"/>
               <w:bottom w:val="single" w:sz="4" w:space="0" w:color="000000"/>
             </w:tcBorders>
-            <w:shd w:val="clear" w:color="auto" w:fill="auto"/>
           </w:tcPr>
           <w:p>
             <w:pPr>
@@ -865,11 +951,61 @@
             <w:r>
               <w:rPr>
                 <w:rFonts w:ascii="Arial" w:eastAsia="Arial" w:hAnsi="Arial" w:cs="Arial"/>
+                <w:noProof/>
                 <w:color w:val="000000"/>
                 <w:sz w:val="20"/>
                 <w:szCs w:val="20"/>
               </w:rPr>
-              <w:t xml:space="preserve">- </w:t>
+              <w:drawing>
+                <wp:inline distT="0" distB="0" distL="0" distR="0" wp14:anchorId="4317F1F0" wp14:editId="648F0C35">
+                  <wp:extent cx="114300" cy="114300"/>
+                  <wp:effectExtent l="0" t="0" r="0" b="0"/>
+                  <wp:docPr id="1674836556" name="Gráfico 1" descr="Marca de seleção estrutura de tópicos"/>
+                  <wp:cNvGraphicFramePr>
+                    <a:graphicFrameLocks xmlns:a="http://schemas.openxmlformats.org/drawingml/2006/main" noChangeAspect="1"/>
+                  </wp:cNvGraphicFramePr>
+                  <a:graphic xmlns:a="http://schemas.openxmlformats.org/drawingml/2006/main">
+                    <a:graphicData uri="http://schemas.openxmlformats.org/drawingml/2006/picture">
+                      <pic:pic xmlns:pic="http://schemas.openxmlformats.org/drawingml/2006/picture">
+                        <pic:nvPicPr>
+                          <pic:cNvPr id="1674836556" name="Gráfico 1674836556" descr="Marca de seleção estrutura de tópicos"/>
+                          <pic:cNvPicPr/>
+                        </pic:nvPicPr>
+                        <pic:blipFill>
+                          <a:blip r:embed="rId10">
+                            <a:extLst>
+                              <a:ext uri="{96DAC541-7B7A-43D3-8B79-37D633B846F1}">
+                                <asvg:svgBlip xmlns:asvg="http://schemas.microsoft.com/office/drawing/2016/SVG/main" r:embed="rId11"/>
+                              </a:ext>
+                            </a:extLst>
+                          </a:blip>
+                          <a:stretch>
+                            <a:fillRect/>
+                          </a:stretch>
+                        </pic:blipFill>
+                        <pic:spPr>
+                          <a:xfrm>
+                            <a:off x="0" y="0"/>
+                            <a:ext cx="114300" cy="114300"/>
+                          </a:xfrm>
+                          <a:prstGeom prst="rect">
+                            <a:avLst/>
+                          </a:prstGeom>
+                        </pic:spPr>
+                      </pic:pic>
+                    </a:graphicData>
+                  </a:graphic>
+                </wp:inline>
+              </w:drawing>
+            </w:r>
+            <w:r>
+              <w:rPr>
+                <w:rFonts w:ascii="Arial" w:eastAsia="Arial" w:hAnsi="Arial" w:cs="Arial"/>
+                <w:color w:val="000000"/>
+                <w:sz w:val="20"/>
+                <w:szCs w:val="20"/>
+              </w:rPr>
+              <w:t xml:space="preserve"> </w:t>
             </w:r>
             <w:r>
               <w:rPr>
@@ -891,7 +1027,6 @@
               <w:bottom w:val="single" w:sz="4" w:space="0" w:color="000000"/>
               <w:right w:val="single" w:sz="4" w:space="0" w:color="000000"/>
             </w:tcBorders>
-            <w:shd w:val="clear" w:color="auto" w:fill="auto"/>
           </w:tcPr>
           <w:p>
             <w:pPr>
@@ -1036,18 +1171,39 @@
           </w:p>
           <w:p>
             <w:pPr>
-              <w:numPr>
-                <w:ilvl w:val="0"/>
-                <w:numId w:val="1"/>
-              </w:numPr>
               <w:shd w:val="clear" w:color="auto" w:fill="FFFFFF"/>
               <w:spacing w:after="0" w:line="240" w:lineRule="auto"/>
+              <w:ind w:left="360"/>
               <w:rPr>
                 <w:rFonts w:ascii="Arial" w:eastAsia="Arial" w:hAnsi="Arial" w:cs="Arial"/>
                 <w:sz w:val="20"/>
                 <w:szCs w:val="20"/>
               </w:rPr>
             </w:pPr>
+            <w:r>
+              <w:rPr>
+                <w:rFonts w:ascii="Arial" w:eastAsia="Arial" w:hAnsi="Arial" w:cs="Arial"/>
+                <w:sz w:val="20"/>
+                <w:szCs w:val="20"/>
+              </w:rPr>
+              <w:t xml:space="preserve"> </w:t>
+            </w:r>
+            <w:r>
+              <w:rPr>
+                <w:rFonts w:ascii="Arial" w:eastAsia="Arial" w:hAnsi="Arial" w:cs="Arial"/>
+                <w:sz w:val="18"/>
+                <w:szCs w:val="18"/>
+              </w:rPr>
+              <w:t xml:space="preserve">   </w:t>
+            </w:r>
+            <w:r>
+              <w:rPr>
+                <w:rFonts w:ascii="Arial" w:eastAsia="Arial" w:hAnsi="Arial" w:cs="Arial"/>
+                <w:sz w:val="20"/>
+                <w:szCs w:val="20"/>
+              </w:rPr>
+              <w:t xml:space="preserve">   </w:t>
+            </w:r>
             <w:r>
               <w:rPr>
                 <w:rFonts w:ascii="Arial" w:eastAsia="Arial" w:hAnsi="Arial" w:cs="Arial"/>
@@ -1102,7 +1258,6 @@
         <w:tc>
           <w:tcPr>
             <w:tcW w:w="9355" w:type="dxa"/>
-            <w:shd w:val="clear" w:color="auto" w:fill="auto"/>
             <w:tcMar>
               <w:top w:w="100" w:type="dxa"/>
               <w:left w:w="100" w:type="dxa"/>
@@ -1123,55 +1278,37 @@
               <w:spacing w:after="0" w:line="240" w:lineRule="auto"/>
               <w:rPr>
                 <w:rFonts w:ascii="Arial" w:eastAsia="Arial" w:hAnsi="Arial" w:cs="Arial"/>
+                <w:bCs/>
+                <w:sz w:val="20"/>
+                <w:szCs w:val="20"/>
+              </w:rPr>
+            </w:pPr>
+            <w:r>
+              <w:rPr>
+                <w:rFonts w:ascii="Arial" w:eastAsia="Arial" w:hAnsi="Arial" w:cs="Arial"/>
                 <w:b/>
                 <w:sz w:val="20"/>
                 <w:szCs w:val="20"/>
               </w:rPr>
-            </w:pPr>
-            <w:r>
-              <w:rPr>
-                <w:rFonts w:ascii="Arial" w:eastAsia="Arial" w:hAnsi="Arial" w:cs="Arial"/>
-                <w:color w:val="525252" w:themeColor="accent3" w:themeShade="80"/>
-                <w:sz w:val="20"/>
-                <w:szCs w:val="20"/>
-              </w:rPr>
-              <w:t xml:space="preserve">Estabelecido conforme </w:t>
-            </w:r>
-            <w:r>
-              <w:rPr>
-                <w:rFonts w:ascii="Arial" w:eastAsia="Arial" w:hAnsi="Arial" w:cs="Arial"/>
-                <w:color w:val="525252" w:themeColor="accent3" w:themeShade="80"/>
-                <w:sz w:val="20"/>
-                <w:szCs w:val="20"/>
-              </w:rPr>
-              <w:t>seleção da ODS e dos</w:t>
-            </w:r>
-            <w:r>
-              <w:rPr>
-                <w:rFonts w:ascii="Arial" w:eastAsia="Arial" w:hAnsi="Arial" w:cs="Arial"/>
-                <w:color w:val="525252" w:themeColor="accent3" w:themeShade="80"/>
-                <w:sz w:val="20"/>
-                <w:szCs w:val="20"/>
-              </w:rPr>
-              <w:t xml:space="preserve"> conhecimento</w:t>
-            </w:r>
-            <w:r>
-              <w:rPr>
-                <w:rFonts w:ascii="Arial" w:eastAsia="Arial" w:hAnsi="Arial" w:cs="Arial"/>
-                <w:color w:val="525252" w:themeColor="accent3" w:themeShade="80"/>
-                <w:sz w:val="20"/>
-                <w:szCs w:val="20"/>
-              </w:rPr>
-              <w:t>s a</w:t>
-            </w:r>
-            <w:r>
-              <w:rPr>
-                <w:rFonts w:ascii="Arial" w:eastAsia="Arial" w:hAnsi="Arial" w:cs="Arial"/>
-                <w:color w:val="525252" w:themeColor="accent3" w:themeShade="80"/>
-                <w:sz w:val="20"/>
-                <w:szCs w:val="20"/>
-              </w:rPr>
-              <w:t xml:space="preserve"> serem trabalhados e orientações do docente.</w:t>
+              <w:t>ODS 8 – Trabalho decente e crescimento econômico</w:t>
+            </w:r>
+            <w:r>
+              <w:rPr>
+                <w:rFonts w:ascii="Arial" w:eastAsia="Arial" w:hAnsi="Arial" w:cs="Arial"/>
+                <w:b/>
+                <w:sz w:val="20"/>
+                <w:szCs w:val="20"/>
+              </w:rPr>
+              <w:br/>
+            </w:r>
+            <w:r>
+              <w:rPr>
+                <w:rFonts w:ascii="Arial" w:eastAsia="Arial" w:hAnsi="Arial" w:cs="Arial"/>
+                <w:bCs/>
+                <w:sz w:val="20"/>
+                <w:szCs w:val="20"/>
+              </w:rPr>
+              <w:t>O projeto apoia a sustentabilidade econômica da empresa, melhora a gestão de clientes, aumenta eficiência e competitividade da empresa e contribuir para crescimento e geração de empregos.</w:t>
             </w:r>
           </w:p>
         </w:tc>
@@ -1226,7 +1363,7 @@
               <w:shd w:val="clear" w:color="auto" w:fill="FFFFFF"/>
               <w:rPr>
                 <w:rFonts w:ascii="Arial" w:eastAsia="Arial" w:hAnsi="Arial" w:cs="Arial"/>
-                <w:color w:val="525252" w:themeColor="accent3" w:themeShade="80"/>
+                <w:b/>
                 <w:sz w:val="20"/>
                 <w:szCs w:val="20"/>
               </w:rPr>
@@ -1238,58 +1375,104 @@
                 <w:sz w:val="20"/>
                 <w:szCs w:val="20"/>
               </w:rPr>
-              <w:t xml:space="preserve">Inserir os dados neste espaço. </w:t>
-            </w:r>
-          </w:p>
-          <w:p>
-            <w:pPr>
-              <w:shd w:val="clear" w:color="auto" w:fill="FFFFFF"/>
-              <w:rPr>
-                <w:rFonts w:ascii="Arial" w:eastAsia="Arial" w:hAnsi="Arial" w:cs="Arial"/>
-                <w:color w:val="525252" w:themeColor="accent3" w:themeShade="80"/>
-                <w:sz w:val="20"/>
-                <w:szCs w:val="20"/>
-              </w:rPr>
-            </w:pPr>
-            <w:r>
-              <w:rPr>
-                <w:rFonts w:ascii="Arial" w:eastAsia="Arial" w:hAnsi="Arial" w:cs="Arial"/>
-                <w:color w:val="525252" w:themeColor="accent3" w:themeShade="80"/>
-                <w:sz w:val="20"/>
-                <w:szCs w:val="20"/>
-              </w:rPr>
-              <w:t>Orientações:</w:t>
-            </w:r>
-            <w:r>
-              <w:rPr>
-                <w:rFonts w:ascii="Arial" w:eastAsia="Arial" w:hAnsi="Arial" w:cs="Arial"/>
-                <w:b/>
-                <w:color w:val="525252" w:themeColor="accent3" w:themeShade="80"/>
-                <w:sz w:val="16"/>
-                <w:szCs w:val="16"/>
+              <w:t xml:space="preserve">Sistema </w:t>
+            </w:r>
+            <w:r>
+              <w:rPr>
+                <w:rFonts w:ascii="Arial" w:eastAsia="Arial" w:hAnsi="Arial" w:cs="Arial"/>
+                <w:color w:val="525252" w:themeColor="accent3" w:themeShade="80"/>
+                <w:sz w:val="20"/>
+                <w:szCs w:val="20"/>
+              </w:rPr>
+              <w:t xml:space="preserve">interativo desenvolvido com Python e </w:t>
+            </w:r>
+            <w:r>
+              <w:rPr>
+                <w:rFonts w:ascii="Arial" w:eastAsia="Arial" w:hAnsi="Arial" w:cs="Arial"/>
+                <w:color w:val="525252" w:themeColor="accent3" w:themeShade="80"/>
+                <w:sz w:val="20"/>
+                <w:szCs w:val="20"/>
+              </w:rPr>
+              <w:t>disponibilizado por meio do</w:t>
+            </w:r>
+            <w:r>
+              <w:rPr>
+                <w:rFonts w:ascii="Arial" w:eastAsia="Arial" w:hAnsi="Arial" w:cs="Arial"/>
+                <w:color w:val="525252" w:themeColor="accent3" w:themeShade="80"/>
+                <w:sz w:val="20"/>
+                <w:szCs w:val="20"/>
               </w:rPr>
               <w:t xml:space="preserve"> </w:t>
             </w:r>
-            <w:r>
-              <w:rPr>
-                <w:rFonts w:ascii="Arial" w:eastAsia="Arial" w:hAnsi="Arial" w:cs="Arial"/>
-                <w:color w:val="525252" w:themeColor="accent3" w:themeShade="80"/>
-                <w:sz w:val="20"/>
-                <w:szCs w:val="20"/>
-              </w:rPr>
-              <w:t xml:space="preserve">Descrever o produto decorrente da atividade de Extensão. </w:t>
-            </w:r>
-          </w:p>
-          <w:p>
-            <w:pPr>
-              <w:shd w:val="clear" w:color="auto" w:fill="FFFFFF"/>
-              <w:rPr>
-                <w:rFonts w:ascii="Arial" w:eastAsia="Arial" w:hAnsi="Arial" w:cs="Arial"/>
-                <w:b/>
-                <w:sz w:val="20"/>
-                <w:szCs w:val="20"/>
-              </w:rPr>
-            </w:pPr>
+            <w:proofErr w:type="spellStart"/>
+            <w:r>
+              <w:rPr>
+                <w:rFonts w:ascii="Arial" w:eastAsia="Arial" w:hAnsi="Arial" w:cs="Arial"/>
+                <w:color w:val="525252" w:themeColor="accent3" w:themeShade="80"/>
+                <w:sz w:val="20"/>
+                <w:szCs w:val="20"/>
+              </w:rPr>
+              <w:t>Streamlit</w:t>
+            </w:r>
+            <w:proofErr w:type="spellEnd"/>
+            <w:r>
+              <w:rPr>
+                <w:rFonts w:ascii="Arial" w:eastAsia="Arial" w:hAnsi="Arial" w:cs="Arial"/>
+                <w:color w:val="525252" w:themeColor="accent3" w:themeShade="80"/>
+                <w:sz w:val="20"/>
+                <w:szCs w:val="20"/>
+              </w:rPr>
+              <w:t xml:space="preserve"> Cloud</w:t>
+            </w:r>
+            <w:r>
+              <w:rPr>
+                <w:rFonts w:ascii="Arial" w:eastAsia="Arial" w:hAnsi="Arial" w:cs="Arial"/>
+                <w:color w:val="525252" w:themeColor="accent3" w:themeShade="80"/>
+                <w:sz w:val="20"/>
+                <w:szCs w:val="20"/>
+              </w:rPr>
+              <w:t xml:space="preserve">, denominado Cannoli 360. O sistemas </w:t>
+            </w:r>
+            <w:r>
+              <w:rPr>
+                <w:rFonts w:ascii="Arial" w:eastAsia="Arial" w:hAnsi="Arial" w:cs="Arial"/>
+                <w:color w:val="525252" w:themeColor="accent3" w:themeShade="80"/>
+                <w:sz w:val="20"/>
+                <w:szCs w:val="20"/>
+              </w:rPr>
+              <w:t>oferece</w:t>
+            </w:r>
+            <w:r>
+              <w:rPr>
+                <w:rFonts w:ascii="Arial" w:eastAsia="Arial" w:hAnsi="Arial" w:cs="Arial"/>
+                <w:color w:val="525252" w:themeColor="accent3" w:themeShade="80"/>
+                <w:sz w:val="20"/>
+                <w:szCs w:val="20"/>
+              </w:rPr>
+              <w:t xml:space="preserve"> visualizações dinâmicas e análises preditivas e prescritivas aplicadas ao setor de food servisse, transformando dados transacionais em inteligência de negócios. O produto permite apoiar a tomada de decisão estratégica e a maximização do lucro líquido de restaurantes </w:t>
+            </w:r>
+            <w:proofErr w:type="spellStart"/>
+            <w:r>
+              <w:rPr>
+                <w:rFonts w:ascii="Arial" w:eastAsia="Arial" w:hAnsi="Arial" w:cs="Arial"/>
+                <w:color w:val="525252" w:themeColor="accent3" w:themeShade="80"/>
+                <w:sz w:val="20"/>
+                <w:szCs w:val="20"/>
+              </w:rPr>
+              <w:lastRenderedPageBreak/>
+              <w:t>parceitos.</w:t>
+            </w:r>
+            <w:bookmarkStart w:id="0" w:name="_Hlk212365468"/>
+            <w:proofErr w:type="spellEnd"/>
+            <w:r>
+              <w:rPr>
+                <w:rFonts w:ascii="Arial" w:eastAsia="Arial" w:hAnsi="Arial" w:cs="Arial"/>
+                <w:color w:val="525252" w:themeColor="accent3" w:themeShade="80"/>
+                <w:sz w:val="20"/>
+                <w:szCs w:val="20"/>
+              </w:rPr>
+              <w:br/>
+            </w:r>
             <w:r>
               <w:rPr>
                 <w:rFonts w:ascii="Arial" w:eastAsia="Arial" w:hAnsi="Arial" w:cs="Arial"/>
@@ -1299,6 +1482,7 @@
               </w:rPr>
               <w:t>Apresentar evidências como fotos, links, folder, cartilha, código, apresentação, etc.</w:t>
             </w:r>
+            <w:bookmarkEnd w:id="0"/>
           </w:p>
         </w:tc>
       </w:tr>
@@ -1374,7 +1558,6 @@
               <w:bottom w:val="single" w:sz="4" w:space="0" w:color="000000"/>
               <w:right w:val="single" w:sz="4" w:space="0" w:color="000000"/>
             </w:tcBorders>
-            <w:shd w:val="clear" w:color="auto" w:fill="auto"/>
           </w:tcPr>
           <w:p>
             <w:pPr>
@@ -1401,7 +1584,36 @@
                 <w:sz w:val="20"/>
                 <w:szCs w:val="20"/>
               </w:rPr>
-              <w:t xml:space="preserve">Inserir os dados neste espaço. Orientações: conhecer na prática a realidade do campo de atuação. Definir e descrever o local em que a intervenção prevista na atividade de extensão pode ser implementada, lembrando que não há obrigatoriedade de esta ação ser efetivamente colocada em prática neste momento. É importante considerar intervenções tecnicamente exequíveis, sustentáveis e economicamente viáveis. </w:t>
+              <w:t xml:space="preserve">O projeto será implementado na empresa Cannoli, uma food tech do setor alimentício, que utilizará o sistema Cannoli 360 aos seus restaurantes parceiros para aprimorar a gestão de desempenho e rentabilidade. O sistema, desenvolvido em Python e hospedado no </w:t>
+            </w:r>
+            <w:proofErr w:type="spellStart"/>
+            <w:r>
+              <w:rPr>
+                <w:rFonts w:ascii="Arial" w:eastAsia="Arial" w:hAnsi="Arial" w:cs="Arial"/>
+                <w:color w:val="525252" w:themeColor="accent3" w:themeShade="80"/>
+                <w:sz w:val="20"/>
+                <w:szCs w:val="20"/>
+              </w:rPr>
+              <w:t>Streamlit</w:t>
+            </w:r>
+            <w:proofErr w:type="spellEnd"/>
+            <w:r>
+              <w:rPr>
+                <w:rFonts w:ascii="Arial" w:eastAsia="Arial" w:hAnsi="Arial" w:cs="Arial"/>
+                <w:color w:val="525252" w:themeColor="accent3" w:themeShade="80"/>
+                <w:sz w:val="20"/>
+                <w:szCs w:val="20"/>
+              </w:rPr>
+              <w:t xml:space="preserve"> Cloud, oferece análises preditivas e prescri</w:t>
+            </w:r>
+            <w:r>
+              <w:rPr>
+                <w:rFonts w:ascii="Arial" w:eastAsia="Arial" w:hAnsi="Arial" w:cs="Arial"/>
+                <w:color w:val="525252" w:themeColor="accent3" w:themeShade="80"/>
+                <w:sz w:val="20"/>
+                <w:szCs w:val="20"/>
+              </w:rPr>
+              <w:t>tivas baseadas em dados simulados de transações, permitindo aos participantes vivenciar na prática a aplicação de ciência de dado no mercado de food servisse. A intervenção é tecnicamente sustentável e economicamente viável, utilizando tecnologias abertas e infraestrutura em nuvem de baixo custo.</w:t>
             </w:r>
           </w:p>
         </w:tc>
@@ -1458,7 +1670,6 @@
               <w:bottom w:val="single" w:sz="4" w:space="0" w:color="000000"/>
               <w:right w:val="single" w:sz="4" w:space="0" w:color="000000"/>
             </w:tcBorders>
-            <w:shd w:val="clear" w:color="auto" w:fill="auto"/>
           </w:tcPr>
           <w:p>
             <w:pPr>
@@ -1541,7 +1752,6 @@
               <w:bottom w:val="single" w:sz="4" w:space="0" w:color="000000"/>
               <w:right w:val="single" w:sz="4" w:space="0" w:color="000000"/>
             </w:tcBorders>
-            <w:shd w:val="clear" w:color="auto" w:fill="auto"/>
           </w:tcPr>
           <w:p>
             <w:pPr>
@@ -1643,7 +1853,6 @@
               <w:bottom w:val="single" w:sz="4" w:space="0" w:color="000000"/>
               <w:right w:val="single" w:sz="4" w:space="0" w:color="000000"/>
             </w:tcBorders>
-            <w:shd w:val="clear" w:color="auto" w:fill="auto"/>
           </w:tcPr>
           <w:p>
             <w:pPr>
@@ -1902,7 +2111,6 @@
               <w:bottom w:val="single" w:sz="4" w:space="0" w:color="000000"/>
               <w:right w:val="single" w:sz="4" w:space="0" w:color="000000"/>
             </w:tcBorders>
-            <w:shd w:val="clear" w:color="auto" w:fill="auto"/>
           </w:tcPr>
           <w:p>
             <w:pPr>
@@ -1941,7 +2149,17 @@
                 <w:sz w:val="20"/>
                 <w:szCs w:val="20"/>
               </w:rPr>
-              <w:t xml:space="preserve">texto sem parágrafos. Trata-se de um resumo, apresentado de forma sintética, clara, objetiva e concisa, dos pontos mais importantes da proposta do projeto: breve descrição do estudo, o problema a ser focado, público-alvo ou comunidade que será envolvido na ação extensionista, o objetivo geral da ação extensionista, as metodologias a serem utilizadas, as atividades previstas, os resultados esperados, e outras informações que forem consideradas relevantes. Escrever um texto curto. </w:t>
+              <w:t xml:space="preserve">texto sem parágrafos. Trata-se de um resumo, apresentado de forma sintética, clara, objetiva e concisa, dos pontos mais importantes da proposta do projeto: breve descrição do estudo, o problema a ser focado, público-alvo ou comunidade que será envolvido na ação extensionista, o objetivo geral da ação extensionista, as metodologias a serem utilizadas, as atividades </w:t>
+            </w:r>
+            <w:r>
+              <w:rPr>
+                <w:rFonts w:ascii="Arial" w:eastAsia="Arial" w:hAnsi="Arial" w:cs="Arial"/>
+                <w:color w:val="525252" w:themeColor="accent3" w:themeShade="80"/>
+                <w:sz w:val="20"/>
+                <w:szCs w:val="20"/>
+              </w:rPr>
+              <w:lastRenderedPageBreak/>
+              <w:t xml:space="preserve">previstas, os resultados esperados, e outras informações que forem consideradas relevantes. Escrever um texto curto. </w:t>
             </w:r>
           </w:p>
         </w:tc>
@@ -1998,7 +2216,6 @@
               <w:bottom w:val="single" w:sz="4" w:space="0" w:color="000000"/>
               <w:right w:val="single" w:sz="4" w:space="0" w:color="000000"/>
             </w:tcBorders>
-            <w:shd w:val="clear" w:color="auto" w:fill="auto"/>
           </w:tcPr>
           <w:p>
             <w:pPr>
@@ -2036,17 +2253,7 @@
                 <w:sz w:val="20"/>
                 <w:szCs w:val="20"/>
               </w:rPr>
-              <w:t xml:space="preserve">apresentar a introdução com base na fundamentação teórica sobre o tema trabalhado e que situe o objeto da intervenção, afirmando sua relevância. </w:t>
-            </w:r>
-            <w:r>
-              <w:rPr>
-                <w:rFonts w:ascii="Arial" w:eastAsia="Arial" w:hAnsi="Arial" w:cs="Arial"/>
-                <w:color w:val="525252" w:themeColor="accent3" w:themeShade="80"/>
-                <w:sz w:val="20"/>
-                <w:szCs w:val="20"/>
-              </w:rPr>
-              <w:lastRenderedPageBreak/>
-              <w:t>Descrever as áreas e ODS impactados, incluir o referencial teórico, usar referências segundo ABNT. Não se trata de uma monografia e sim de uma atividade de extensão, por isso a introdução deve ser clara, objetiva</w:t>
+              <w:t>apresentar a introdução com base na fundamentação teórica sobre o tema trabalhado e que situe o objeto da intervenção, afirmando sua relevância. Descrever as áreas e ODS impactados, incluir o referencial teórico, usar referências segundo ABNT. Não se trata de uma monografia e sim de uma atividade de extensão, por isso a introdução deve ser clara, objetiva</w:t>
             </w:r>
             <w:r>
               <w:rPr>
@@ -2120,7 +2327,6 @@
               <w:bottom w:val="single" w:sz="4" w:space="0" w:color="000000"/>
               <w:right w:val="single" w:sz="4" w:space="0" w:color="000000"/>
             </w:tcBorders>
-            <w:shd w:val="clear" w:color="auto" w:fill="auto"/>
           </w:tcPr>
           <w:p>
             <w:pPr>
@@ -2216,7 +2422,6 @@
               <w:bottom w:val="single" w:sz="4" w:space="0" w:color="000000"/>
               <w:right w:val="single" w:sz="4" w:space="0" w:color="000000"/>
             </w:tcBorders>
-            <w:shd w:val="clear" w:color="auto" w:fill="auto"/>
           </w:tcPr>
           <w:p>
             <w:pPr>
@@ -2309,7 +2514,6 @@
               <w:bottom w:val="single" w:sz="4" w:space="0" w:color="000000"/>
               <w:right w:val="single" w:sz="4" w:space="0" w:color="000000"/>
             </w:tcBorders>
-            <w:shd w:val="clear" w:color="auto" w:fill="auto"/>
           </w:tcPr>
           <w:p>
             <w:pPr>
@@ -2383,7 +2587,6 @@
               <w:bottom w:val="single" w:sz="4" w:space="0" w:color="000000"/>
               <w:right w:val="single" w:sz="4" w:space="0" w:color="000000"/>
             </w:tcBorders>
-            <w:shd w:val="clear" w:color="auto" w:fill="auto"/>
           </w:tcPr>
           <w:p>
             <w:pPr>
@@ -2480,7 +2683,6 @@
               <w:bottom w:val="single" w:sz="4" w:space="0" w:color="000000"/>
               <w:right w:val="single" w:sz="4" w:space="0" w:color="000000"/>
             </w:tcBorders>
-            <w:shd w:val="clear" w:color="auto" w:fill="auto"/>
           </w:tcPr>
           <w:p>
             <w:pPr>
@@ -2645,7 +2847,18 @@
                 <w:szCs w:val="20"/>
                 <w:highlight w:val="white"/>
               </w:rPr>
-              <w:t>As atividades de extensão podem resultar em produto caracterizado a partir do fazer extensionista, sempre mediados pela interação dialógica entre a comunidade acadêmica e a sociedade e seus setores, sendo exemplos: softwares; aplicativos; protótipos; desenhos técnicos; patentes; simuladores; objetos de aprendizagem; games; insumos alternativos; processos e procedimentos operativos inovadores; relatórios; relatos de experiências; cartilhas; revistas; manuais; jornais; informativos; livros; anais; cartazes; artigos; resumos; pôster; banner; site; portal; hotsite; fotografia; vídeos; áudios; tutoriais, dentre outros.</w:t>
+              <w:t xml:space="preserve">As atividades de extensão podem resultar em produto caracterizado a partir do fazer extensionista, sempre mediados pela interação dialógica entre a comunidade acadêmica e a sociedade e seus setores, sendo exemplos: softwares; aplicativos; protótipos; desenhos técnicos; patentes; simuladores; objetos de aprendizagem; games; insumos alternativos; processos e procedimentos operativos inovadores; relatórios; relatos de experiências; cartilhas; revistas; manuais; jornais; informativos; livros; anais; </w:t>
+            </w:r>
+            <w:r>
+              <w:rPr>
+                <w:rFonts w:ascii="Arial" w:eastAsia="Arial" w:hAnsi="Arial" w:cs="Arial"/>
+                <w:color w:val="525252" w:themeColor="accent3" w:themeShade="80"/>
+                <w:sz w:val="20"/>
+                <w:szCs w:val="20"/>
+                <w:highlight w:val="white"/>
+              </w:rPr>
+              <w:lastRenderedPageBreak/>
+              <w:t>cartazes; artigos; resumos; pôster; banner; site; portal; hotsite; fotografia; vídeos; áudios; tutoriais, dentre outros.</w:t>
             </w:r>
           </w:p>
         </w:tc>
@@ -2793,7 +3006,6 @@
                 <w:sz w:val="20"/>
                 <w:szCs w:val="20"/>
               </w:rPr>
-              <w:lastRenderedPageBreak/>
               <w:t>Documentos FECAP</w:t>
             </w:r>
           </w:p>
@@ -2882,12 +3094,12 @@
       </w:r>
     </w:p>
     <w:sectPr>
-      <w:headerReference w:type="even" r:id="rId10"/>
-      <w:headerReference w:type="default" r:id="rId11"/>
-      <w:footerReference w:type="even" r:id="rId12"/>
-      <w:footerReference w:type="default" r:id="rId13"/>
-      <w:headerReference w:type="first" r:id="rId14"/>
-      <w:footerReference w:type="first" r:id="rId15"/>
+      <w:headerReference w:type="even" r:id="rId12"/>
+      <w:headerReference w:type="default" r:id="rId13"/>
+      <w:footerReference w:type="even" r:id="rId14"/>
+      <w:footerReference w:type="default" r:id="rId15"/>
+      <w:headerReference w:type="first" r:id="rId16"/>
+      <w:footerReference w:type="first" r:id="rId17"/>
       <w:pgSz w:w="11906" w:h="16838"/>
       <w:pgMar w:top="1985" w:right="991" w:bottom="1560" w:left="1701" w:header="708" w:footer="708" w:gutter="0"/>
       <w:cols w:space="708"/>
@@ -3069,18 +3281,48 @@
 
 <file path=word/numbering.xml><?xml version="1.0" encoding="utf-8"?>
 <w:numbering xmlns:wpc="http://schemas.microsoft.com/office/word/2010/wordprocessingCanvas" xmlns:cx="http://schemas.microsoft.com/office/drawing/2014/chartex" xmlns:cx1="http://schemas.microsoft.com/office/drawing/2015/9/8/chartex" xmlns:cx2="http://schemas.microsoft.com/office/drawing/2015/10/21/chartex" xmlns:cx3="http://schemas.microsoft.com/office/drawing/2016/5/9/chartex" xmlns:cx4="http://schemas.microsoft.com/office/drawing/2016/5/10/chartex" xmlns:cx5="http://schemas.microsoft.com/office/drawing/2016/5/11/chartex" xmlns:cx6="http://schemas.microsoft.com/office/drawing/2016/5/12/chartex" xmlns:cx7="http://schemas.microsoft.com/office/drawing/2016/5/13/chartex" xmlns:cx8="http://schemas.microsoft.com/office/drawing/2016/5/14/chartex" xmlns:mc="http://schemas.openxmlformats.org/markup-compatibility/2006" xmlns:aink="http://schemas.microsoft.com/office/drawing/2016/ink" xmlns:am3d="http://schemas.microsoft.com/office/drawing/2017/model3d" xmlns:o="urn:schemas-microsoft-com:office:office" xmlns:oel="http://schemas.microsoft.com/office/2019/extlst" xmlns:r="http://schemas.openxmlformats.org/officeDocument/2006/relationships" xmlns:m="http://schemas.openxmlformats.org/officeDocument/2006/math" xmlns:v="urn:schemas-microsoft-com:vml" xmlns:wp14="http://schemas.microsoft.com/office/word/2010/wordprocessingDrawing" xmlns:wp="http://schemas.openxmlformats.org/drawingml/2006/wordprocessingDrawing" xmlns:w10="urn:schemas-microsoft-com:office:word" xmlns:w="http://schemas.openxmlformats.org/wordprocessingml/2006/main" xmlns:w14="http://schemas.microsoft.com/office/word/2010/wordml" xmlns:w15="http://schemas.microsoft.com/office/word/2012/wordml" xmlns:w16cex="http://schemas.microsoft.com/office/word/2018/wordml/cex" xmlns:w16cid="http://schemas.microsoft.com/office/word/2016/wordml/cid" xmlns:w16="http://schemas.microsoft.com/office/word/2018/wordml" xmlns:w16du="http://schemas.microsoft.com/office/word/2023/wordml/word16du" xmlns:w16sdtdh="http://schemas.microsoft.com/office/word/2020/wordml/sdtdatahash" xmlns:w16sdtfl="http://schemas.microsoft.com/office/word/2024/wordml/sdtformatlock" xmlns:w16se="http://schemas.microsoft.com/office/word/2015/wordml/symex" xmlns:wpg="http://schemas.microsoft.com/office/word/2010/wordprocessingGroup" xmlns:wpi="http://schemas.microsoft.com/office/word/2010/wordprocessingInk" xmlns:wne="http://schemas.microsoft.com/office/word/2006/wordml" xmlns:wps="http://schemas.microsoft.com/office/word/2010/wordprocessingShape" mc:Ignorable="w14 w15 w16se w16cid w16 w16cex w16sdtdh w16sdtfl w16du wp14">
+  <w:numPicBullet w:numPicBulletId="0">
+    <w:pict>
+      <v:shapetype id="_x0000_t75" coordsize="21600,21600" o:spt="75" o:preferrelative="t" path="m@4@5l@4@11@9@11@9@5xe" filled="f" stroked="f">
+        <v:stroke joinstyle="miter"/>
+        <v:formulas>
+          <v:f eqn="if lineDrawn pixelLineWidth 0"/>
+          <v:f eqn="sum @0 1 0"/>
+          <v:f eqn="sum 0 0 @1"/>
+          <v:f eqn="prod @2 1 2"/>
+          <v:f eqn="prod @3 21600 pixelWidth"/>
+          <v:f eqn="prod @3 21600 pixelHeight"/>
+          <v:f eqn="sum @0 0 1"/>
+          <v:f eqn="prod @6 1 2"/>
+          <v:f eqn="prod @7 21600 pixelWidth"/>
+          <v:f eqn="sum @8 21600 0"/>
+          <v:f eqn="prod @7 21600 pixelHeight"/>
+          <v:f eqn="sum @10 21600 0"/>
+        </v:formulas>
+        <v:path o:extrusionok="f" gradientshapeok="t" o:connecttype="rect"/>
+        <o:lock v:ext="edit" aspectratio="t"/>
+      </v:shapetype>
+      <v:shape id="_x0000_i1038" type="#_x0000_t75" alt="Marca de seleção estrutura de tópicos" style="width:9pt;height:7.5pt;visibility:visible" o:gfxdata="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" o:bullet="t">
+        <v:imagedata r:id="rId1" o:title="" croptop="-4283f" cropbottom="-7282f"/>
+      </v:shape>
+    </w:pict>
+  </w:numPicBullet>
   <w:abstractNum w:abstractNumId="0" w15:restartNumberingAfterBreak="0">
     <w:nsid w:val="17913EB3"/>
     <w:multiLevelType w:val="multilevel"/>
-    <w:tmpl w:val="55A8752E"/>
+    <w:tmpl w:val="1C763180"/>
     <w:lvl w:ilvl="0">
       <w:start w:val="1"/>
       <w:numFmt w:val="bullet"/>
-      <w:lvlText w:val="●"/>
+      <w:lvlText w:val=""/>
+      <w:lvlPicBulletId w:val="0"/>
       <w:lvlJc w:val="left"/>
       <w:pPr>
         <w:ind w:left="720" w:hanging="360"/>
       </w:pPr>
+      <w:rPr>
+        <w:rFonts w:ascii="Symbol" w:hAnsi="Symbol" w:hint="default"/>
+      </w:rPr>
     </w:lvl>
     <w:lvl w:ilvl="1">
       <w:start w:val="1"/>
@@ -3567,7 +3809,6 @@
   <w:style w:type="character" w:default="1" w:styleId="Fontepargpadro">
     <w:name w:val="Default Paragraph Font"/>
     <w:uiPriority w:val="1"/>
-    <w:semiHidden/>
     <w:unhideWhenUsed/>
   </w:style>
   <w:style w:type="table" w:default="1" w:styleId="Tabelanormal">
@@ -3934,6 +4175,17 @@
 </file>
 
 <file path=customXml/item1.xml><?xml version="1.0" encoding="utf-8"?>
+<p:properties xmlns:p="http://schemas.microsoft.com/office/2006/metadata/properties" xmlns:xsi="http://www.w3.org/2001/XMLSchema-instance" xmlns:pc="http://schemas.microsoft.com/office/infopath/2007/PartnerControls">
+  <documentManagement>
+    <lcf76f155ced4ddcb4097134ff3c332f xmlns="8ca2a57e-8138-4b57-956a-eb6e2c7049cc">
+      <Terms xmlns="http://schemas.microsoft.com/office/infopath/2007/PartnerControls"/>
+    </lcf76f155ced4ddcb4097134ff3c332f>
+    <TaxCatchAll xmlns="1d2798d9-1030-4cc5-be7b-200f9e628651" xsi:nil="true"/>
+  </documentManagement>
+</p:properties>
+</file>
+
+<file path=customXml/item2.xml><?xml version="1.0" encoding="utf-8"?>
 <ct:contentTypeSchema xmlns:ct="http://schemas.microsoft.com/office/2006/metadata/contentType" xmlns:ma="http://schemas.microsoft.com/office/2006/metadata/properties/metaAttributes" ct:_="" ma:_="" ma:contentTypeName="Documento" ma:contentTypeID="0x01010045364877AF745B4281652B53F43C594A" ma:contentTypeVersion="15" ma:contentTypeDescription="Crie um novo documento." ma:contentTypeScope="" ma:versionID="440a6fbbcbce65e3f8e2bed610644788">
   <xsd:schema xmlns:xsd="http://www.w3.org/2001/XMLSchema" xmlns:xs="http://www.w3.org/2001/XMLSchema" xmlns:p="http://schemas.microsoft.com/office/2006/metadata/properties" xmlns:ns2="1d2798d9-1030-4cc5-be7b-200f9e628651" xmlns:ns3="8ca2a57e-8138-4b57-956a-eb6e2c7049cc" targetNamespace="http://schemas.microsoft.com/office/2006/metadata/properties" ma:root="true" ma:fieldsID="3ff20d9b6411658b7762fa2c08d7e1af" ns2:_="" ns3:_="">
     <xsd:import namespace="1d2798d9-1030-4cc5-be7b-200f9e628651"/>
@@ -4168,17 +4420,6 @@
 </ct:contentTypeSchema>
 </file>
 
-<file path=customXml/item2.xml><?xml version="1.0" encoding="utf-8"?>
-<p:properties xmlns:p="http://schemas.microsoft.com/office/2006/metadata/properties" xmlns:xsi="http://www.w3.org/2001/XMLSchema-instance" xmlns:pc="http://schemas.microsoft.com/office/infopath/2007/PartnerControls">
-  <documentManagement>
-    <lcf76f155ced4ddcb4097134ff3c332f xmlns="8ca2a57e-8138-4b57-956a-eb6e2c7049cc">
-      <Terms xmlns="http://schemas.microsoft.com/office/infopath/2007/PartnerControls"/>
-    </lcf76f155ced4ddcb4097134ff3c332f>
-    <TaxCatchAll xmlns="1d2798d9-1030-4cc5-be7b-200f9e628651" xsi:nil="true"/>
-  </documentManagement>
-</p:properties>
-</file>
-
 <file path=customXml/item3.xml><?xml version="1.0" encoding="utf-8"?>
 <?mso-contentType ?>
 <FormTemplates xmlns="http://schemas.microsoft.com/sharepoint/v3/contenttype/forms">
@@ -4189,6 +4430,17 @@
 </file>
 
 <file path=customXml/itemProps1.xml><?xml version="1.0" encoding="utf-8"?>
+<ds:datastoreItem xmlns:ds="http://schemas.openxmlformats.org/officeDocument/2006/customXml" ds:itemID="{DEC3F211-A3ED-4D74-812F-955FD328EBB9}">
+  <ds:schemaRefs>
+    <ds:schemaRef ds:uri="http://schemas.microsoft.com/office/2006/metadata/properties"/>
+    <ds:schemaRef ds:uri="http://schemas.microsoft.com/office/infopath/2007/PartnerControls"/>
+    <ds:schemaRef ds:uri="8ca2a57e-8138-4b57-956a-eb6e2c7049cc"/>
+    <ds:schemaRef ds:uri="1d2798d9-1030-4cc5-be7b-200f9e628651"/>
+  </ds:schemaRefs>
+</ds:datastoreItem>
+</file>
+
+<file path=customXml/itemProps2.xml><?xml version="1.0" encoding="utf-8"?>
 <ds:datastoreItem xmlns:ds="http://schemas.openxmlformats.org/officeDocument/2006/customXml" ds:itemID="{5C49EB71-DCC6-4AD6-B283-AD28F75E5568}">
   <ds:schemaRefs>
     <ds:schemaRef ds:uri="http://schemas.microsoft.com/office/2006/metadata/contentType"/>
@@ -4207,17 +4459,6 @@
 </ds:datastoreItem>
 </file>
 
-<file path=customXml/itemProps2.xml><?xml version="1.0" encoding="utf-8"?>
-<ds:datastoreItem xmlns:ds="http://schemas.openxmlformats.org/officeDocument/2006/customXml" ds:itemID="{DEC3F211-A3ED-4D74-812F-955FD328EBB9}">
-  <ds:schemaRefs>
-    <ds:schemaRef ds:uri="http://schemas.microsoft.com/office/2006/metadata/properties"/>
-    <ds:schemaRef ds:uri="http://schemas.microsoft.com/office/infopath/2007/PartnerControls"/>
-    <ds:schemaRef ds:uri="8ca2a57e-8138-4b57-956a-eb6e2c7049cc"/>
-    <ds:schemaRef ds:uri="1d2798d9-1030-4cc5-be7b-200f9e628651"/>
-  </ds:schemaRefs>
-</ds:datastoreItem>
-</file>
-
 <file path=customXml/itemProps3.xml><?xml version="1.0" encoding="utf-8"?>
 <ds:datastoreItem xmlns:ds="http://schemas.openxmlformats.org/officeDocument/2006/customXml" ds:itemID="{6C7D064E-B9B1-4DD1-96C1-B59BEDBDE508}">
   <ds:schemaRefs>

</xml_diff>

<commit_message>
[UPDATE]: Documento de extensão
</commit_message>
<xml_diff>
--- a/documentos/Documento - Projeto de Extensão - COM Empresa.docx
+++ b/documentos/Documento - Projeto de Extensão - COM Empresa.docx
@@ -1,6 +1,6 @@
 
 <file path=word/document.xml><?xml version="1.0" encoding="utf-8"?>
-<w:document xmlns:wpc="http://schemas.microsoft.com/office/word/2010/wordprocessingCanvas" xmlns:cx="http://schemas.microsoft.com/office/drawing/2014/chartex" xmlns:cx1="http://schemas.microsoft.com/office/drawing/2015/9/8/chartex" xmlns:cx2="http://schemas.microsoft.com/office/drawing/2015/10/21/chartex" xmlns:cx3="http://schemas.microsoft.com/office/drawing/2016/5/9/chartex" xmlns:cx4="http://schemas.microsoft.com/office/drawing/2016/5/10/chartex" xmlns:cx5="http://schemas.microsoft.com/office/drawing/2016/5/11/chartex" xmlns:cx6="http://schemas.microsoft.com/office/drawing/2016/5/12/chartex" xmlns:cx7="http://schemas.microsoft.com/office/drawing/2016/5/13/chartex" xmlns:cx8="http://schemas.microsoft.com/office/drawing/2016/5/14/chartex" xmlns:mc="http://schemas.openxmlformats.org/markup-compatibility/2006" xmlns:aink="http://schemas.microsoft.com/office/drawing/2016/ink" xmlns:am3d="http://schemas.microsoft.com/office/drawing/2017/model3d" xmlns:o="urn:schemas-microsoft-com:office:office" xmlns:oel="http://schemas.microsoft.com/office/2019/extlst" xmlns:r="http://schemas.openxmlformats.org/officeDocument/2006/relationships" xmlns:m="http://schemas.openxmlformats.org/officeDocument/2006/math" xmlns:v="urn:schemas-microsoft-com:vml" xmlns:wp14="http://schemas.microsoft.com/office/word/2010/wordprocessingDrawing" xmlns:wp="http://schemas.openxmlformats.org/drawingml/2006/wordprocessingDrawing" xmlns:w10="urn:schemas-microsoft-com:office:word" xmlns:w="http://schemas.openxmlformats.org/wordprocessingml/2006/main" xmlns:w14="http://schemas.microsoft.com/office/word/2010/wordml" xmlns:w15="http://schemas.microsoft.com/office/word/2012/wordml" xmlns:w16cex="http://schemas.microsoft.com/office/word/2018/wordml/cex" xmlns:w16cid="http://schemas.microsoft.com/office/word/2016/wordml/cid" xmlns:w16="http://schemas.microsoft.com/office/word/2018/wordml" xmlns:w16du="http://schemas.microsoft.com/office/word/2023/wordml/word16du" xmlns:w16sdtdh="http://schemas.microsoft.com/office/word/2020/wordml/sdtdatahash" xmlns:w16sdtfl="http://schemas.microsoft.com/office/word/2024/wordml/sdtformatlock" xmlns:w16se="http://schemas.microsoft.com/office/word/2015/wordml/symex" xmlns:wpg="http://schemas.microsoft.com/office/word/2010/wordprocessingGroup" xmlns:wpi="http://schemas.microsoft.com/office/word/2010/wordprocessingInk" xmlns:wne="http://schemas.microsoft.com/office/word/2006/wordml" xmlns:wps="http://schemas.microsoft.com/office/word/2010/wordprocessingShape" mc:Ignorable="w14 w15 w16se w16cid w16 w16cex w16sdtdh w16sdtfl w16du wp14">
+<w:document xmlns:wpc="http://schemas.microsoft.com/office/word/2010/wordprocessingCanvas" xmlns:cx="http://schemas.microsoft.com/office/drawing/2014/chartex" xmlns:cx1="http://schemas.microsoft.com/office/drawing/2015/9/8/chartex" xmlns:cx2="http://schemas.microsoft.com/office/drawing/2015/10/21/chartex" xmlns:cx3="http://schemas.microsoft.com/office/drawing/2016/5/9/chartex" xmlns:cx4="http://schemas.microsoft.com/office/drawing/2016/5/10/chartex" xmlns:cx5="http://schemas.microsoft.com/office/drawing/2016/5/11/chartex" xmlns:cx6="http://schemas.microsoft.com/office/drawing/2016/5/12/chartex" xmlns:cx7="http://schemas.microsoft.com/office/drawing/2016/5/13/chartex" xmlns:cx8="http://schemas.microsoft.com/office/drawing/2016/5/14/chartex" xmlns:mc="http://schemas.openxmlformats.org/markup-compatibility/2006" xmlns:aink="http://schemas.microsoft.com/office/drawing/2016/ink" xmlns:am3d="http://schemas.microsoft.com/office/drawing/2017/model3d" xmlns:o="urn:schemas-microsoft-com:office:office" xmlns:r="http://schemas.openxmlformats.org/officeDocument/2006/relationships" xmlns:m="http://schemas.openxmlformats.org/officeDocument/2006/math" xmlns:v="urn:schemas-microsoft-com:vml" xmlns:wp14="http://schemas.microsoft.com/office/word/2010/wordprocessingDrawing" xmlns:wp="http://schemas.openxmlformats.org/drawingml/2006/wordprocessingDrawing" xmlns:w10="urn:schemas-microsoft-com:office:word" xmlns:w="http://schemas.openxmlformats.org/wordprocessingml/2006/main" xmlns:w14="http://schemas.microsoft.com/office/word/2010/wordml" xmlns:w15="http://schemas.microsoft.com/office/word/2012/wordml" xmlns:w16cid="http://schemas.microsoft.com/office/word/2016/wordml/cid" xmlns:w16se="http://schemas.microsoft.com/office/word/2015/wordml/symex" xmlns:wpg="http://schemas.microsoft.com/office/word/2010/wordprocessingGroup" xmlns:wpi="http://schemas.microsoft.com/office/word/2010/wordprocessingInk" xmlns:wne="http://schemas.microsoft.com/office/word/2006/wordml" xmlns:wps="http://schemas.microsoft.com/office/word/2010/wordprocessingShape" mc:Ignorable="w14 w15 w16se w16cid wp14">
   <w:body>
     <w:p>
       <w:pPr>
@@ -151,6 +151,11 @@
           </w:tcPr>
           <w:p>
             <w:pPr>
+              <w:tabs>
+                <w:tab w:val="left" w:pos="360"/>
+              </w:tabs>
+              <w:spacing w:after="0" w:line="240" w:lineRule="auto"/>
+              <w:jc w:val="both"/>
               <w:rPr>
                 <w:rFonts w:ascii="Arial" w:eastAsia="Arial" w:hAnsi="Arial" w:cs="Arial"/>
                 <w:color w:val="525252" w:themeColor="accent3" w:themeShade="80"/>
@@ -160,90 +165,99 @@
             </w:pPr>
             <w:r>
               <w:rPr>
-                <w:rFonts w:ascii="Arial" w:eastAsia="Arial" w:hAnsi="Arial" w:cs="Arial"/>
-                <w:color w:val="525252" w:themeColor="accent3" w:themeShade="80"/>
-                <w:sz w:val="20"/>
-                <w:szCs w:val="20"/>
+                <w:rFonts w:ascii="Arial" w:eastAsia="Times New Roman" w:hAnsi="Arial" w:cs="Arial"/>
+                <w:color w:val="000000"/>
+                <w:sz w:val="20"/>
+                <w:szCs w:val="20"/>
+                <w:lang w:eastAsia="pt-BR"/>
               </w:rPr>
               <w:t xml:space="preserve">Desenvolver um </w:t>
             </w:r>
             <w:proofErr w:type="spellStart"/>
             <w:r>
               <w:rPr>
-                <w:rFonts w:ascii="Arial" w:eastAsia="Arial" w:hAnsi="Arial" w:cs="Arial"/>
-                <w:color w:val="525252" w:themeColor="accent3" w:themeShade="80"/>
-                <w:sz w:val="20"/>
-                <w:szCs w:val="20"/>
+                <w:rFonts w:ascii="Arial" w:eastAsia="Times New Roman" w:hAnsi="Arial" w:cs="Arial"/>
+                <w:color w:val="000000"/>
+                <w:sz w:val="20"/>
+                <w:szCs w:val="20"/>
+                <w:lang w:eastAsia="pt-BR"/>
               </w:rPr>
               <w:t>dashborad</w:t>
             </w:r>
             <w:proofErr w:type="spellEnd"/>
             <w:r>
               <w:rPr>
-                <w:rFonts w:ascii="Arial" w:eastAsia="Arial" w:hAnsi="Arial" w:cs="Arial"/>
-                <w:color w:val="525252" w:themeColor="accent3" w:themeShade="80"/>
-                <w:sz w:val="20"/>
-                <w:szCs w:val="20"/>
+                <w:rFonts w:ascii="Arial" w:eastAsia="Times New Roman" w:hAnsi="Arial" w:cs="Arial"/>
+                <w:color w:val="000000"/>
+                <w:sz w:val="20"/>
+                <w:szCs w:val="20"/>
+                <w:lang w:eastAsia="pt-BR"/>
               </w:rPr>
               <w:t xml:space="preserve"> interativo para a food tech Cannoli 360, focado em Análise Preditiva e Prescritiva para maximizar o lucro líquido de restaurantes. A solução processará mais de 100.000 transações utilizando Machine Learning, aplicando especificamente Análise de Componentes Principais (PCA) para otimizar e reduzir a dimensionalidade dos dados. Em seguida, o algoritmo K-</w:t>
             </w:r>
             <w:proofErr w:type="spellStart"/>
             <w:r>
               <w:rPr>
-                <w:rFonts w:ascii="Arial" w:eastAsia="Arial" w:hAnsi="Arial" w:cs="Arial"/>
-                <w:color w:val="525252" w:themeColor="accent3" w:themeShade="80"/>
-                <w:sz w:val="20"/>
-                <w:szCs w:val="20"/>
+                <w:rFonts w:ascii="Arial" w:eastAsia="Times New Roman" w:hAnsi="Arial" w:cs="Arial"/>
+                <w:color w:val="000000"/>
+                <w:sz w:val="20"/>
+                <w:szCs w:val="20"/>
+                <w:lang w:eastAsia="pt-BR"/>
               </w:rPr>
               <w:t>Means</w:t>
             </w:r>
             <w:proofErr w:type="spellEnd"/>
             <w:r>
               <w:rPr>
-                <w:rFonts w:ascii="Arial" w:eastAsia="Arial" w:hAnsi="Arial" w:cs="Arial"/>
-                <w:color w:val="525252" w:themeColor="accent3" w:themeShade="80"/>
-                <w:sz w:val="20"/>
-                <w:szCs w:val="20"/>
+                <w:rFonts w:ascii="Arial" w:eastAsia="Times New Roman" w:hAnsi="Arial" w:cs="Arial"/>
+                <w:color w:val="000000"/>
+                <w:sz w:val="20"/>
+                <w:szCs w:val="20"/>
+                <w:lang w:eastAsia="pt-BR"/>
               </w:rPr>
               <w:t xml:space="preserve"> será usado para </w:t>
             </w:r>
             <w:proofErr w:type="spellStart"/>
             <w:r>
               <w:rPr>
-                <w:rFonts w:ascii="Arial" w:eastAsia="Arial" w:hAnsi="Arial" w:cs="Arial"/>
-                <w:color w:val="525252" w:themeColor="accent3" w:themeShade="80"/>
-                <w:sz w:val="20"/>
-                <w:szCs w:val="20"/>
+                <w:rFonts w:ascii="Arial" w:eastAsia="Times New Roman" w:hAnsi="Arial" w:cs="Arial"/>
+                <w:color w:val="000000"/>
+                <w:sz w:val="20"/>
+                <w:szCs w:val="20"/>
+                <w:lang w:eastAsia="pt-BR"/>
               </w:rPr>
               <w:t>clusterizar</w:t>
             </w:r>
             <w:proofErr w:type="spellEnd"/>
             <w:r>
               <w:rPr>
-                <w:rFonts w:ascii="Arial" w:eastAsia="Arial" w:hAnsi="Arial" w:cs="Arial"/>
-                <w:color w:val="525252" w:themeColor="accent3" w:themeShade="80"/>
-                <w:sz w:val="20"/>
-                <w:szCs w:val="20"/>
+                <w:rFonts w:ascii="Arial" w:eastAsia="Times New Roman" w:hAnsi="Arial" w:cs="Arial"/>
+                <w:color w:val="000000"/>
+                <w:sz w:val="20"/>
+                <w:szCs w:val="20"/>
+                <w:lang w:eastAsia="pt-BR"/>
               </w:rPr>
               <w:t xml:space="preserve"> e identificar padrões-chave (como segmentação de clientes), transformando dados brutos em inteligência de negócios acionável e recomendações prescritivas dentro do </w:t>
             </w:r>
             <w:proofErr w:type="spellStart"/>
             <w:r>
               <w:rPr>
-                <w:rFonts w:ascii="Arial" w:eastAsia="Arial" w:hAnsi="Arial" w:cs="Arial"/>
-                <w:color w:val="525252" w:themeColor="accent3" w:themeShade="80"/>
-                <w:sz w:val="20"/>
-                <w:szCs w:val="20"/>
+                <w:rFonts w:ascii="Arial" w:eastAsia="Times New Roman" w:hAnsi="Arial" w:cs="Arial"/>
+                <w:color w:val="000000"/>
+                <w:sz w:val="20"/>
+                <w:szCs w:val="20"/>
+                <w:lang w:eastAsia="pt-BR"/>
               </w:rPr>
               <w:t>dashboad</w:t>
             </w:r>
             <w:proofErr w:type="spellEnd"/>
             <w:r>
               <w:rPr>
-                <w:rFonts w:ascii="Arial" w:eastAsia="Arial" w:hAnsi="Arial" w:cs="Arial"/>
-                <w:color w:val="525252" w:themeColor="accent3" w:themeShade="80"/>
-                <w:sz w:val="20"/>
-                <w:szCs w:val="20"/>
+                <w:rFonts w:ascii="Arial" w:eastAsia="Times New Roman" w:hAnsi="Arial" w:cs="Arial"/>
+                <w:color w:val="000000"/>
+                <w:sz w:val="20"/>
+                <w:szCs w:val="20"/>
+                <w:lang w:eastAsia="pt-BR"/>
               </w:rPr>
               <w:t>.</w:t>
             </w:r>
@@ -1360,7 +1374,11 @@
           </w:tcPr>
           <w:p>
             <w:pPr>
-              <w:shd w:val="clear" w:color="auto" w:fill="FFFFFF"/>
+              <w:tabs>
+                <w:tab w:val="left" w:pos="360"/>
+              </w:tabs>
+              <w:spacing w:after="0" w:line="240" w:lineRule="auto"/>
+              <w:jc w:val="both"/>
               <w:rPr>
                 <w:rFonts w:ascii="Arial" w:eastAsia="Arial" w:hAnsi="Arial" w:cs="Arial"/>
                 <w:b/>
@@ -1370,121 +1388,132 @@
             </w:pPr>
             <w:r>
               <w:rPr>
-                <w:rFonts w:ascii="Arial" w:eastAsia="Arial" w:hAnsi="Arial" w:cs="Arial"/>
-                <w:color w:val="525252" w:themeColor="accent3" w:themeShade="80"/>
-                <w:sz w:val="20"/>
-                <w:szCs w:val="20"/>
-              </w:rPr>
-              <w:t xml:space="preserve">Sistema </w:t>
-            </w:r>
-            <w:r>
-              <w:rPr>
-                <w:rFonts w:ascii="Arial" w:eastAsia="Arial" w:hAnsi="Arial" w:cs="Arial"/>
-                <w:color w:val="525252" w:themeColor="accent3" w:themeShade="80"/>
-                <w:sz w:val="20"/>
-                <w:szCs w:val="20"/>
-              </w:rPr>
-              <w:t xml:space="preserve">interativo desenvolvido com Python e </w:t>
-            </w:r>
-            <w:r>
-              <w:rPr>
-                <w:rFonts w:ascii="Arial" w:eastAsia="Arial" w:hAnsi="Arial" w:cs="Arial"/>
-                <w:color w:val="525252" w:themeColor="accent3" w:themeShade="80"/>
-                <w:sz w:val="20"/>
-                <w:szCs w:val="20"/>
+                <w:rFonts w:ascii="Arial" w:eastAsia="Times New Roman" w:hAnsi="Arial" w:cs="Arial"/>
+                <w:color w:val="000000"/>
+                <w:sz w:val="20"/>
+                <w:szCs w:val="20"/>
+                <w:lang w:eastAsia="pt-BR"/>
+              </w:rPr>
+              <w:t xml:space="preserve">Sistema interativo desenvolvido com Python e </w:t>
+            </w:r>
+            <w:r>
+              <w:rPr>
+                <w:rFonts w:ascii="Arial" w:eastAsia="Times New Roman" w:hAnsi="Arial" w:cs="Arial"/>
+                <w:color w:val="000000"/>
+                <w:sz w:val="20"/>
+                <w:szCs w:val="20"/>
+                <w:lang w:eastAsia="pt-BR"/>
               </w:rPr>
               <w:t>disponibilizado por meio do</w:t>
             </w:r>
             <w:r>
               <w:rPr>
-                <w:rFonts w:ascii="Arial" w:eastAsia="Arial" w:hAnsi="Arial" w:cs="Arial"/>
-                <w:color w:val="525252" w:themeColor="accent3" w:themeShade="80"/>
-                <w:sz w:val="20"/>
-                <w:szCs w:val="20"/>
+                <w:rFonts w:ascii="Arial" w:eastAsia="Times New Roman" w:hAnsi="Arial" w:cs="Arial"/>
+                <w:color w:val="000000"/>
+                <w:sz w:val="20"/>
+                <w:szCs w:val="20"/>
+                <w:lang w:eastAsia="pt-BR"/>
               </w:rPr>
               <w:t xml:space="preserve"> </w:t>
             </w:r>
             <w:proofErr w:type="spellStart"/>
             <w:r>
               <w:rPr>
-                <w:rFonts w:ascii="Arial" w:eastAsia="Arial" w:hAnsi="Arial" w:cs="Arial"/>
-                <w:color w:val="525252" w:themeColor="accent3" w:themeShade="80"/>
-                <w:sz w:val="20"/>
-                <w:szCs w:val="20"/>
+                <w:rFonts w:ascii="Arial" w:eastAsia="Times New Roman" w:hAnsi="Arial" w:cs="Arial"/>
+                <w:color w:val="000000"/>
+                <w:sz w:val="20"/>
+                <w:szCs w:val="20"/>
+                <w:lang w:eastAsia="pt-BR"/>
               </w:rPr>
               <w:t>Streamlit</w:t>
             </w:r>
             <w:proofErr w:type="spellEnd"/>
             <w:r>
               <w:rPr>
-                <w:rFonts w:ascii="Arial" w:eastAsia="Arial" w:hAnsi="Arial" w:cs="Arial"/>
-                <w:color w:val="525252" w:themeColor="accent3" w:themeShade="80"/>
-                <w:sz w:val="20"/>
-                <w:szCs w:val="20"/>
+                <w:rFonts w:ascii="Arial" w:eastAsia="Times New Roman" w:hAnsi="Arial" w:cs="Arial"/>
+                <w:color w:val="000000"/>
+                <w:sz w:val="20"/>
+                <w:szCs w:val="20"/>
+                <w:lang w:eastAsia="pt-BR"/>
               </w:rPr>
               <w:t xml:space="preserve"> Cloud</w:t>
             </w:r>
             <w:r>
               <w:rPr>
-                <w:rFonts w:ascii="Arial" w:eastAsia="Arial" w:hAnsi="Arial" w:cs="Arial"/>
-                <w:color w:val="525252" w:themeColor="accent3" w:themeShade="80"/>
-                <w:sz w:val="20"/>
-                <w:szCs w:val="20"/>
-              </w:rPr>
-              <w:t xml:space="preserve">, denominado Cannoli 360. O sistemas </w:t>
-            </w:r>
-            <w:r>
-              <w:rPr>
-                <w:rFonts w:ascii="Arial" w:eastAsia="Arial" w:hAnsi="Arial" w:cs="Arial"/>
-                <w:color w:val="525252" w:themeColor="accent3" w:themeShade="80"/>
-                <w:sz w:val="20"/>
-                <w:szCs w:val="20"/>
+                <w:rFonts w:ascii="Arial" w:eastAsia="Times New Roman" w:hAnsi="Arial" w:cs="Arial"/>
+                <w:color w:val="000000"/>
+                <w:sz w:val="20"/>
+                <w:szCs w:val="20"/>
+                <w:lang w:eastAsia="pt-BR"/>
+              </w:rPr>
+              <w:t xml:space="preserve">, denominado </w:t>
+            </w:r>
+            <w:proofErr w:type="spellStart"/>
+            <w:r>
+              <w:rPr>
+                <w:rFonts w:ascii="Arial" w:eastAsia="Times New Roman" w:hAnsi="Arial" w:cs="Arial"/>
+                <w:color w:val="000000"/>
+                <w:sz w:val="20"/>
+                <w:szCs w:val="20"/>
+                <w:lang w:eastAsia="pt-BR"/>
+              </w:rPr>
+              <w:t>Cannoli</w:t>
+            </w:r>
+            <w:proofErr w:type="spellEnd"/>
+            <w:r>
+              <w:rPr>
+                <w:rFonts w:ascii="Arial" w:eastAsia="Times New Roman" w:hAnsi="Arial" w:cs="Arial"/>
+                <w:color w:val="000000"/>
+                <w:sz w:val="20"/>
+                <w:szCs w:val="20"/>
+                <w:lang w:eastAsia="pt-BR"/>
+              </w:rPr>
+              <w:t xml:space="preserve"> 360. O sistema </w:t>
+            </w:r>
+            <w:r>
+              <w:rPr>
+                <w:rFonts w:ascii="Arial" w:eastAsia="Times New Roman" w:hAnsi="Arial" w:cs="Arial"/>
+                <w:color w:val="000000"/>
+                <w:sz w:val="20"/>
+                <w:szCs w:val="20"/>
+                <w:lang w:eastAsia="pt-BR"/>
               </w:rPr>
               <w:t>oferece</w:t>
             </w:r>
             <w:r>
               <w:rPr>
-                <w:rFonts w:ascii="Arial" w:eastAsia="Arial" w:hAnsi="Arial" w:cs="Arial"/>
-                <w:color w:val="525252" w:themeColor="accent3" w:themeShade="80"/>
-                <w:sz w:val="20"/>
-                <w:szCs w:val="20"/>
-              </w:rPr>
-              <w:t xml:space="preserve"> visualizações dinâmicas e análises preditivas e prescritivas aplicadas ao setor de food servisse, transformando dados transacionais em inteligência de negócios. O produto permite apoiar a tomada de decisão estratégica e a maximização do lucro líquido de restaurantes </w:t>
-            </w:r>
-            <w:proofErr w:type="spellStart"/>
-            <w:r>
-              <w:rPr>
-                <w:rFonts w:ascii="Arial" w:eastAsia="Arial" w:hAnsi="Arial" w:cs="Arial"/>
-                <w:color w:val="525252" w:themeColor="accent3" w:themeShade="80"/>
-                <w:sz w:val="20"/>
-                <w:szCs w:val="20"/>
-              </w:rPr>
-              <w:lastRenderedPageBreak/>
-              <w:t>parceitos.</w:t>
-            </w:r>
-            <w:bookmarkStart w:id="0" w:name="_Hlk212365468"/>
-            <w:proofErr w:type="spellEnd"/>
-            <w:r>
-              <w:rPr>
-                <w:rFonts w:ascii="Arial" w:eastAsia="Arial" w:hAnsi="Arial" w:cs="Arial"/>
-                <w:color w:val="525252" w:themeColor="accent3" w:themeShade="80"/>
-                <w:sz w:val="20"/>
-                <w:szCs w:val="20"/>
-              </w:rPr>
-              <w:br/>
-            </w:r>
-            <w:r>
-              <w:rPr>
-                <w:rFonts w:ascii="Arial" w:eastAsia="Arial" w:hAnsi="Arial" w:cs="Arial"/>
-                <w:color w:val="525252" w:themeColor="accent3" w:themeShade="80"/>
-                <w:sz w:val="20"/>
-                <w:szCs w:val="20"/>
-              </w:rPr>
-              <w:t>Apresentar evidências como fotos, links, folder, cartilha, código, apresentação, etc.</w:t>
-            </w:r>
-            <w:bookmarkEnd w:id="0"/>
+                <w:rFonts w:ascii="Arial" w:eastAsia="Times New Roman" w:hAnsi="Arial" w:cs="Arial"/>
+                <w:color w:val="000000"/>
+                <w:sz w:val="20"/>
+                <w:szCs w:val="20"/>
+                <w:lang w:eastAsia="pt-BR"/>
+              </w:rPr>
+              <w:t xml:space="preserve"> visualizações dinâmicas e análises preditivas e prescritivas aplicadas ao setor de food servisse, transformando dados transacionais em inteligência de negócios. O produto permite apoiar a tomada de decisão estratégica e a maximização do lucro líquido de restaurantes parcei</w:t>
+            </w:r>
+            <w:r>
+              <w:rPr>
+                <w:rFonts w:ascii="Arial" w:eastAsia="Times New Roman" w:hAnsi="Arial" w:cs="Arial"/>
+                <w:color w:val="000000"/>
+                <w:sz w:val="20"/>
+                <w:szCs w:val="20"/>
+                <w:lang w:eastAsia="pt-BR"/>
+              </w:rPr>
+              <w:t>r</w:t>
+            </w:r>
+            <w:r>
+              <w:rPr>
+                <w:rFonts w:ascii="Arial" w:eastAsia="Times New Roman" w:hAnsi="Arial" w:cs="Arial"/>
+                <w:color w:val="000000"/>
+                <w:sz w:val="20"/>
+                <w:szCs w:val="20"/>
+                <w:lang w:eastAsia="pt-BR"/>
+              </w:rPr>
+              <w:t>os.</w:t>
+            </w:r>
           </w:p>
         </w:tc>
+        <w:bookmarkStart w:id="0" w:name="_GoBack"/>
+        <w:bookmarkEnd w:id="0"/>
       </w:tr>
     </w:tbl>
     <w:p>
@@ -1568,6 +1597,9 @@
                 <w:right w:val="nil"/>
                 <w:between w:val="nil"/>
               </w:pBdr>
+              <w:tabs>
+                <w:tab w:val="left" w:pos="360"/>
+              </w:tabs>
               <w:spacing w:after="0" w:line="240" w:lineRule="auto"/>
               <w:jc w:val="both"/>
               <w:rPr>
@@ -1579,39 +1611,44 @@
             </w:pPr>
             <w:r>
               <w:rPr>
-                <w:rFonts w:ascii="Arial" w:eastAsia="Arial" w:hAnsi="Arial" w:cs="Arial"/>
-                <w:color w:val="525252" w:themeColor="accent3" w:themeShade="80"/>
-                <w:sz w:val="20"/>
-                <w:szCs w:val="20"/>
-              </w:rPr>
+                <w:rFonts w:ascii="Arial" w:eastAsia="Times New Roman" w:hAnsi="Arial" w:cs="Arial"/>
+                <w:color w:val="000000"/>
+                <w:sz w:val="20"/>
+                <w:szCs w:val="20"/>
+                <w:lang w:eastAsia="pt-BR"/>
+              </w:rPr>
+              <w:lastRenderedPageBreak/>
               <w:t xml:space="preserve">O projeto será implementado na empresa Cannoli, uma food tech do setor alimentício, que utilizará o sistema Cannoli 360 aos seus restaurantes parceiros para aprimorar a gestão de desempenho e rentabilidade. O sistema, desenvolvido em Python e hospedado no </w:t>
             </w:r>
             <w:proofErr w:type="spellStart"/>
             <w:r>
               <w:rPr>
-                <w:rFonts w:ascii="Arial" w:eastAsia="Arial" w:hAnsi="Arial" w:cs="Arial"/>
-                <w:color w:val="525252" w:themeColor="accent3" w:themeShade="80"/>
-                <w:sz w:val="20"/>
-                <w:szCs w:val="20"/>
+                <w:rFonts w:ascii="Arial" w:eastAsia="Times New Roman" w:hAnsi="Arial" w:cs="Arial"/>
+                <w:color w:val="000000"/>
+                <w:sz w:val="20"/>
+                <w:szCs w:val="20"/>
+                <w:lang w:eastAsia="pt-BR"/>
               </w:rPr>
               <w:t>Streamlit</w:t>
             </w:r>
             <w:proofErr w:type="spellEnd"/>
             <w:r>
               <w:rPr>
-                <w:rFonts w:ascii="Arial" w:eastAsia="Arial" w:hAnsi="Arial" w:cs="Arial"/>
-                <w:color w:val="525252" w:themeColor="accent3" w:themeShade="80"/>
-                <w:sz w:val="20"/>
-                <w:szCs w:val="20"/>
+                <w:rFonts w:ascii="Arial" w:eastAsia="Times New Roman" w:hAnsi="Arial" w:cs="Arial"/>
+                <w:color w:val="000000"/>
+                <w:sz w:val="20"/>
+                <w:szCs w:val="20"/>
+                <w:lang w:eastAsia="pt-BR"/>
               </w:rPr>
               <w:t xml:space="preserve"> Cloud, oferece análises preditivas e prescri</w:t>
             </w:r>
             <w:r>
               <w:rPr>
-                <w:rFonts w:ascii="Arial" w:eastAsia="Arial" w:hAnsi="Arial" w:cs="Arial"/>
-                <w:color w:val="525252" w:themeColor="accent3" w:themeShade="80"/>
-                <w:sz w:val="20"/>
-                <w:szCs w:val="20"/>
+                <w:rFonts w:ascii="Arial" w:eastAsia="Times New Roman" w:hAnsi="Arial" w:cs="Arial"/>
+                <w:color w:val="000000"/>
+                <w:sz w:val="20"/>
+                <w:szCs w:val="20"/>
+                <w:lang w:eastAsia="pt-BR"/>
               </w:rPr>
               <w:t>tivas baseadas em dados simulados de transações, permitindo aos participantes vivenciar na prática a aplicação de ciência de dado no mercado de food servisse. A intervenção é tecnicamente sustentável e economicamente viável, utilizando tecnologias abertas e infraestrutura em nuvem de baixo custo.</w:t>
             </w:r>
@@ -1680,23 +1717,50 @@
                 <w:right w:val="nil"/>
                 <w:between w:val="nil"/>
               </w:pBdr>
+              <w:tabs>
+                <w:tab w:val="left" w:pos="360"/>
+              </w:tabs>
               <w:spacing w:after="0" w:line="240" w:lineRule="auto"/>
               <w:jc w:val="both"/>
               <w:rPr>
-                <w:rFonts w:ascii="Arial" w:eastAsia="Arial" w:hAnsi="Arial" w:cs="Arial"/>
-                <w:color w:val="1F4E79"/>
-                <w:sz w:val="20"/>
-                <w:szCs w:val="20"/>
+                <w:rFonts w:ascii="Arial" w:eastAsia="Times New Roman" w:hAnsi="Arial" w:cs="Arial"/>
+                <w:color w:val="000000"/>
+                <w:sz w:val="20"/>
+                <w:szCs w:val="20"/>
+                <w:lang w:eastAsia="pt-BR"/>
               </w:rPr>
             </w:pPr>
             <w:r>
               <w:rPr>
-                <w:rFonts w:ascii="Arial" w:eastAsia="Arial" w:hAnsi="Arial" w:cs="Arial"/>
-                <w:color w:val="525252" w:themeColor="accent3" w:themeShade="80"/>
-                <w:sz w:val="20"/>
-                <w:szCs w:val="20"/>
-              </w:rPr>
-              <w:t xml:space="preserve">Inserir os dados neste espaço. Orientações: buscar conhecer na prática a realidade do campo de atuação para a intervenção extensionista. Definir os sujeitos que poderão ser impactados pela intervenção. Caracterizar o público-alvo, características socioeconômicas e educacionais ou outros dados considerados relevantes. Nesta etapa poderá ser realizado um levantamento diagnóstico da comunidade, os dados podem ser obtidos na prática com base na metodologia proposta para o projeto de extensão (visitas, entrevistas, questionários, reuniões, roda de conversa, ou uso de outras ferramentas de levantamento). Adequar a proposta de acordo com as especificidades do curso. Os dados aqui inseridos também podem ser empregados na concepção do projeto propriamente dito. </w:t>
+                <w:rFonts w:ascii="Arial" w:eastAsia="Times New Roman" w:hAnsi="Arial" w:cs="Arial"/>
+                <w:color w:val="000000"/>
+                <w:sz w:val="20"/>
+                <w:szCs w:val="20"/>
+                <w:lang w:eastAsia="pt-BR"/>
+              </w:rPr>
+              <w:t xml:space="preserve">O público-alvo atendido pelo projeto é composto pelos próprios administradores do sistema da </w:t>
+            </w:r>
+            <w:proofErr w:type="spellStart"/>
+            <w:r>
+              <w:rPr>
+                <w:rFonts w:ascii="Arial" w:eastAsia="Times New Roman" w:hAnsi="Arial" w:cs="Arial"/>
+                <w:color w:val="000000"/>
+                <w:sz w:val="20"/>
+                <w:szCs w:val="20"/>
+                <w:lang w:eastAsia="pt-BR"/>
+              </w:rPr>
+              <w:t>Cannoli</w:t>
+            </w:r>
+            <w:proofErr w:type="spellEnd"/>
+            <w:r>
+              <w:rPr>
+                <w:rFonts w:ascii="Arial" w:eastAsia="Times New Roman" w:hAnsi="Arial" w:cs="Arial"/>
+                <w:color w:val="000000"/>
+                <w:sz w:val="20"/>
+                <w:szCs w:val="20"/>
+                <w:lang w:eastAsia="pt-BR"/>
+              </w:rPr>
+              <w:t xml:space="preserve"> e pelos restaurantes clientes e parceiros, oferecendo diversas análises de dados e métricas sobre os seus consumidores e fornecendo diferentes formas de campanhas para fidelização.</w:t>
             </w:r>
           </w:p>
         </w:tc>
@@ -1704,12 +1768,24 @@
     </w:tbl>
     <w:p>
       <w:pPr>
-        <w:spacing w:after="0" w:line="240" w:lineRule="auto"/>
-        <w:rPr>
-          <w:rFonts w:ascii="Arial" w:eastAsia="Arial" w:hAnsi="Arial" w:cs="Arial"/>
-          <w:b/>
-          <w:sz w:val="20"/>
-          <w:szCs w:val="20"/>
+        <w:pBdr>
+          <w:top w:val="nil"/>
+          <w:left w:val="nil"/>
+          <w:bottom w:val="nil"/>
+          <w:right w:val="nil"/>
+          <w:between w:val="nil"/>
+        </w:pBdr>
+        <w:tabs>
+          <w:tab w:val="left" w:pos="360"/>
+        </w:tabs>
+        <w:spacing w:after="0" w:line="240" w:lineRule="auto"/>
+        <w:jc w:val="both"/>
+        <w:rPr>
+          <w:rFonts w:ascii="Arial" w:eastAsia="Times New Roman" w:hAnsi="Arial" w:cs="Arial"/>
+          <w:color w:val="000000"/>
+          <w:sz w:val="20"/>
+          <w:szCs w:val="20"/>
+          <w:lang w:eastAsia="pt-BR"/>
         </w:rPr>
       </w:pPr>
     </w:p>
@@ -1762,6 +1838,9 @@
                 <w:right w:val="nil"/>
                 <w:between w:val="nil"/>
               </w:pBdr>
+              <w:tabs>
+                <w:tab w:val="left" w:pos="360"/>
+              </w:tabs>
               <w:spacing w:after="0" w:line="240" w:lineRule="auto"/>
               <w:jc w:val="both"/>
               <w:rPr>
@@ -1773,31 +1852,13 @@
             </w:pPr>
             <w:r>
               <w:rPr>
-                <w:rFonts w:ascii="Arial" w:eastAsia="Arial" w:hAnsi="Arial" w:cs="Arial"/>
-                <w:color w:val="525252" w:themeColor="accent3" w:themeShade="80"/>
-                <w:sz w:val="20"/>
-                <w:szCs w:val="20"/>
-              </w:rPr>
-              <w:t>Inserir os dados neste espaço. Orientações:</w:t>
-            </w:r>
-            <w:r>
-              <w:rPr>
-                <w:rFonts w:ascii="Arial" w:eastAsia="Arial" w:hAnsi="Arial" w:cs="Arial"/>
-                <w:b/>
-                <w:color w:val="525252" w:themeColor="accent3" w:themeShade="80"/>
-                <w:sz w:val="16"/>
-                <w:szCs w:val="16"/>
-              </w:rPr>
-              <w:t xml:space="preserve"> </w:t>
-            </w:r>
-            <w:r>
-              <w:rPr>
-                <w:rFonts w:ascii="Arial" w:eastAsia="Arial" w:hAnsi="Arial" w:cs="Arial"/>
-                <w:color w:val="525252" w:themeColor="accent3" w:themeShade="80"/>
-                <w:sz w:val="20"/>
-                <w:szCs w:val="20"/>
-              </w:rPr>
-              <w:t xml:space="preserve">observar a realidade em si, identificar os postos-chave, os problemas apontados e suas características para que o plano de intervenção possa contribuir na transformação da realidade observada. Selecionar o problema que será objeto da intervenção e apresentar argumentos relativos à sua relevância de estudo. Os dados aqui inseridos também podem ser empregados na concepção do projeto propriamente dito. </w:t>
+                <w:rFonts w:ascii="Arial" w:eastAsia="Times New Roman" w:hAnsi="Arial" w:cs="Arial"/>
+                <w:color w:val="000000"/>
+                <w:sz w:val="20"/>
+                <w:szCs w:val="20"/>
+                <w:lang w:eastAsia="pt-BR"/>
+              </w:rPr>
+              <w:t>O problema observado foi a falta de segmentação estratégica de clientes, resultando em uma maior ineficiência na tentativa de fidelização por conta da utilização de métricas superficiais que não capturam a verdadeira natureza de seus compradores.</w:t>
             </w:r>
           </w:p>
         </w:tc>
@@ -1856,57 +1917,140 @@
           </w:tcPr>
           <w:p>
             <w:pPr>
-              <w:pBdr>
-                <w:top w:val="nil"/>
-                <w:left w:val="nil"/>
-                <w:bottom w:val="nil"/>
-                <w:right w:val="nil"/>
-                <w:between w:val="nil"/>
-              </w:pBdr>
               <w:spacing w:after="0" w:line="240" w:lineRule="auto"/>
-              <w:jc w:val="both"/>
-              <w:rPr>
-                <w:rFonts w:ascii="Arial" w:eastAsia="Arial" w:hAnsi="Arial" w:cs="Arial"/>
-                <w:color w:val="FF3333"/>
-                <w:sz w:val="20"/>
-                <w:szCs w:val="20"/>
+              <w:rPr>
+                <w:rFonts w:ascii="Arial" w:eastAsia="Times New Roman" w:hAnsi="Arial" w:cs="Arial"/>
+                <w:color w:val="000000"/>
+                <w:sz w:val="20"/>
+                <w:szCs w:val="20"/>
+                <w:lang w:eastAsia="pt-BR"/>
               </w:rPr>
             </w:pPr>
             <w:r>
               <w:rPr>
-                <w:rFonts w:ascii="Arial" w:eastAsia="Arial" w:hAnsi="Arial" w:cs="Arial"/>
-                <w:color w:val="525252" w:themeColor="accent3" w:themeShade="80"/>
-                <w:sz w:val="20"/>
-                <w:szCs w:val="20"/>
-              </w:rPr>
-              <w:t>Inserir os dados neste espaço. Orientações:</w:t>
-            </w:r>
-            <w:r>
-              <w:rPr>
-                <w:rFonts w:ascii="Arial" w:eastAsia="Arial" w:hAnsi="Arial" w:cs="Arial"/>
-                <w:b/>
-                <w:color w:val="525252" w:themeColor="accent3" w:themeShade="80"/>
-                <w:sz w:val="16"/>
-                <w:szCs w:val="16"/>
-              </w:rPr>
-              <w:t xml:space="preserve"> </w:t>
-            </w:r>
-            <w:r>
-              <w:rPr>
-                <w:rFonts w:ascii="Arial" w:eastAsia="Arial" w:hAnsi="Arial" w:cs="Arial"/>
-                <w:color w:val="525252" w:themeColor="accent3" w:themeShade="80"/>
-                <w:sz w:val="20"/>
-                <w:szCs w:val="20"/>
-              </w:rPr>
-              <w:t>as hipóteses devem ser construídas após a teorização e estudo do problema observado. Relacionar hipóteses de intervenção para solução do problema de estudo e selecionar a mais adequada. É importante considerar intervenções tecnicamente exequíveis, sustentáveis e economicamente viáveis</w:t>
-            </w:r>
-            <w:r>
-              <w:rPr>
-                <w:rFonts w:ascii="Arial" w:eastAsia="Arial" w:hAnsi="Arial" w:cs="Arial"/>
-                <w:b/>
-                <w:color w:val="525252" w:themeColor="accent3" w:themeShade="80"/>
-                <w:sz w:val="16"/>
-                <w:szCs w:val="16"/>
+                <w:rFonts w:ascii="Arial" w:eastAsia="Times New Roman" w:hAnsi="Arial" w:cs="Arial"/>
+                <w:color w:val="000000"/>
+                <w:sz w:val="20"/>
+                <w:szCs w:val="20"/>
+                <w:lang w:eastAsia="pt-BR"/>
+              </w:rPr>
+              <w:t xml:space="preserve">A solução proposta para a </w:t>
+            </w:r>
+            <w:r>
+              <w:rPr>
+                <w:rFonts w:ascii="Arial" w:eastAsia="Times New Roman" w:hAnsi="Arial" w:cs="Arial"/>
+                <w:color w:val="000000"/>
+                <w:sz w:val="20"/>
+                <w:szCs w:val="20"/>
+                <w:lang w:eastAsia="pt-BR"/>
+              </w:rPr>
+              <w:t>resolução</w:t>
+            </w:r>
+            <w:r>
+              <w:rPr>
+                <w:rFonts w:ascii="Arial" w:eastAsia="Times New Roman" w:hAnsi="Arial" w:cs="Arial"/>
+                <w:color w:val="000000"/>
+                <w:sz w:val="20"/>
+                <w:szCs w:val="20"/>
+                <w:lang w:eastAsia="pt-BR"/>
+              </w:rPr>
+              <w:t xml:space="preserve"> do problema observado se baseia em transformar os dados transacionais fornecidos pela </w:t>
+            </w:r>
+            <w:proofErr w:type="spellStart"/>
+            <w:r>
+              <w:rPr>
+                <w:rFonts w:ascii="Arial" w:eastAsia="Times New Roman" w:hAnsi="Arial" w:cs="Arial"/>
+                <w:color w:val="000000"/>
+                <w:sz w:val="20"/>
+                <w:szCs w:val="20"/>
+                <w:lang w:eastAsia="pt-BR"/>
+              </w:rPr>
+              <w:t>Cannoli</w:t>
+            </w:r>
+            <w:proofErr w:type="spellEnd"/>
+            <w:r>
+              <w:rPr>
+                <w:rFonts w:ascii="Arial" w:eastAsia="Times New Roman" w:hAnsi="Arial" w:cs="Arial"/>
+                <w:color w:val="000000"/>
+                <w:sz w:val="20"/>
+                <w:szCs w:val="20"/>
+                <w:lang w:eastAsia="pt-BR"/>
+              </w:rPr>
+              <w:t xml:space="preserve"> em inteligência de negócios acionável. Para concretizar a solução, o projeto </w:t>
+            </w:r>
+            <w:proofErr w:type="spellStart"/>
+            <w:r>
+              <w:rPr>
+                <w:rFonts w:ascii="Arial" w:eastAsia="Times New Roman" w:hAnsi="Arial" w:cs="Arial"/>
+                <w:color w:val="000000"/>
+                <w:sz w:val="20"/>
+                <w:szCs w:val="20"/>
+                <w:lang w:eastAsia="pt-BR"/>
+              </w:rPr>
+              <w:t>Cannoli</w:t>
+            </w:r>
+            <w:proofErr w:type="spellEnd"/>
+            <w:r>
+              <w:rPr>
+                <w:rFonts w:ascii="Arial" w:eastAsia="Times New Roman" w:hAnsi="Arial" w:cs="Arial"/>
+                <w:color w:val="000000"/>
+                <w:sz w:val="20"/>
+                <w:szCs w:val="20"/>
+                <w:lang w:eastAsia="pt-BR"/>
+              </w:rPr>
+              <w:t xml:space="preserve"> 360 utiliza técnicas de </w:t>
+            </w:r>
+            <w:proofErr w:type="spellStart"/>
+            <w:r>
+              <w:rPr>
+                <w:rFonts w:ascii="Arial" w:eastAsia="Times New Roman" w:hAnsi="Arial" w:cs="Arial"/>
+                <w:color w:val="000000"/>
+                <w:sz w:val="20"/>
+                <w:szCs w:val="20"/>
+                <w:lang w:eastAsia="pt-BR"/>
+              </w:rPr>
+              <w:t>Machine</w:t>
+            </w:r>
+            <w:proofErr w:type="spellEnd"/>
+            <w:r>
+              <w:rPr>
+                <w:rFonts w:ascii="Arial" w:eastAsia="Times New Roman" w:hAnsi="Arial" w:cs="Arial"/>
+                <w:color w:val="000000"/>
+                <w:sz w:val="20"/>
+                <w:szCs w:val="20"/>
+                <w:lang w:eastAsia="pt-BR"/>
+              </w:rPr>
+              <w:t xml:space="preserve"> Learning para </w:t>
+            </w:r>
+            <w:r>
+              <w:rPr>
+                <w:rFonts w:ascii="Arial" w:eastAsia="Times New Roman" w:hAnsi="Arial" w:cs="Arial"/>
+                <w:color w:val="000000"/>
+                <w:sz w:val="20"/>
+                <w:szCs w:val="20"/>
+                <w:lang w:eastAsia="pt-BR"/>
+              </w:rPr>
+              <w:t xml:space="preserve">identificar o desconto mínimo eficaz, gerar ofertas personalizadas e identificar possíveis clientes para direcionar campanhas na tentativa de </w:t>
+            </w:r>
+            <w:proofErr w:type="spellStart"/>
+            <w:r>
+              <w:rPr>
+                <w:rFonts w:ascii="Arial" w:eastAsia="Times New Roman" w:hAnsi="Arial" w:cs="Arial"/>
+                <w:color w:val="000000"/>
+                <w:sz w:val="20"/>
+                <w:szCs w:val="20"/>
+                <w:lang w:eastAsia="pt-BR"/>
+              </w:rPr>
+              <w:t>fideliza-los</w:t>
+            </w:r>
+            <w:proofErr w:type="spellEnd"/>
+            <w:r>
+              <w:rPr>
+                <w:rFonts w:ascii="Arial" w:eastAsia="Times New Roman" w:hAnsi="Arial" w:cs="Arial"/>
+                <w:color w:val="000000"/>
+                <w:sz w:val="20"/>
+                <w:szCs w:val="20"/>
+                <w:lang w:eastAsia="pt-BR"/>
               </w:rPr>
               <w:t>.</w:t>
             </w:r>
@@ -1914,6 +2058,17 @@
         </w:tc>
       </w:tr>
     </w:tbl>
+    <w:p>
+      <w:pPr>
+        <w:spacing w:after="0" w:line="240" w:lineRule="auto"/>
+        <w:rPr>
+          <w:rFonts w:ascii="Arial" w:eastAsia="Arial" w:hAnsi="Arial" w:cs="Arial"/>
+          <w:b/>
+          <w:sz w:val="20"/>
+          <w:szCs w:val="20"/>
+        </w:rPr>
+      </w:pPr>
+    </w:p>
     <w:p>
       <w:pPr>
         <w:spacing w:after="0" w:line="240" w:lineRule="auto"/>
@@ -2126,40 +2281,158 @@
             <w:r>
               <w:rPr>
                 <w:rFonts w:ascii="Arial" w:eastAsia="Arial" w:hAnsi="Arial" w:cs="Arial"/>
-                <w:color w:val="525252" w:themeColor="accent3" w:themeShade="80"/>
-                <w:sz w:val="20"/>
-                <w:szCs w:val="20"/>
-              </w:rPr>
-              <w:t>Inserir os dados neste espaço. Orientações:</w:t>
-            </w:r>
-            <w:r>
-              <w:rPr>
-                <w:rFonts w:ascii="Arial" w:eastAsia="Arial" w:hAnsi="Arial" w:cs="Arial"/>
-                <w:b/>
-                <w:color w:val="525252" w:themeColor="accent3" w:themeShade="80"/>
-                <w:sz w:val="16"/>
-                <w:szCs w:val="16"/>
+                <w:color w:val="000000"/>
+                <w:sz w:val="20"/>
+                <w:szCs w:val="20"/>
+              </w:rPr>
+              <w:t xml:space="preserve">O projeto </w:t>
+            </w:r>
+            <w:proofErr w:type="spellStart"/>
+            <w:r>
+              <w:rPr>
+                <w:rFonts w:ascii="Arial" w:eastAsia="Arial" w:hAnsi="Arial" w:cs="Arial"/>
+                <w:color w:val="000000"/>
+                <w:sz w:val="20"/>
+                <w:szCs w:val="20"/>
+              </w:rPr>
+              <w:t>Cannoli</w:t>
+            </w:r>
+            <w:proofErr w:type="spellEnd"/>
+            <w:r>
+              <w:rPr>
+                <w:rFonts w:ascii="Arial" w:eastAsia="Arial" w:hAnsi="Arial" w:cs="Arial"/>
+                <w:color w:val="000000"/>
+                <w:sz w:val="20"/>
+                <w:szCs w:val="20"/>
+              </w:rPr>
+              <w:t xml:space="preserve"> 360 foi criado na intenção de integrar novas funcionalidades ao sistema da </w:t>
+            </w:r>
+            <w:proofErr w:type="spellStart"/>
+            <w:r>
+              <w:rPr>
+                <w:rFonts w:ascii="Arial" w:eastAsia="Arial" w:hAnsi="Arial" w:cs="Arial"/>
+                <w:color w:val="000000"/>
+                <w:sz w:val="20"/>
+                <w:szCs w:val="20"/>
+              </w:rPr>
+              <w:t>Cannoli</w:t>
+            </w:r>
+            <w:proofErr w:type="spellEnd"/>
+            <w:r>
+              <w:rPr>
+                <w:rFonts w:ascii="Arial" w:eastAsia="Arial" w:hAnsi="Arial" w:cs="Arial"/>
+                <w:color w:val="000000"/>
+                <w:sz w:val="20"/>
+                <w:szCs w:val="20"/>
+              </w:rPr>
+              <w:t xml:space="preserve">, com </w:t>
+            </w:r>
+            <w:r>
+              <w:rPr>
+                <w:rFonts w:ascii="Arial" w:eastAsia="Arial" w:hAnsi="Arial" w:cs="Arial"/>
+                <w:color w:val="000000"/>
+                <w:sz w:val="20"/>
+                <w:szCs w:val="20"/>
+              </w:rPr>
+              <w:t>melhorias</w:t>
+            </w:r>
+            <w:r>
+              <w:rPr>
+                <w:rFonts w:ascii="Arial" w:eastAsia="Arial" w:hAnsi="Arial" w:cs="Arial"/>
+                <w:color w:val="000000"/>
+                <w:sz w:val="20"/>
+                <w:szCs w:val="20"/>
+              </w:rPr>
+              <w:t xml:space="preserve"> que envolvem </w:t>
+            </w:r>
+            <w:proofErr w:type="spellStart"/>
+            <w:r>
+              <w:rPr>
+                <w:rFonts w:ascii="Arial" w:eastAsia="Arial" w:hAnsi="Arial" w:cs="Arial"/>
+                <w:color w:val="000000"/>
+                <w:sz w:val="20"/>
+                <w:szCs w:val="20"/>
+              </w:rPr>
+              <w:t>Machine</w:t>
+            </w:r>
+            <w:proofErr w:type="spellEnd"/>
+            <w:r>
+              <w:rPr>
+                <w:rFonts w:ascii="Arial" w:eastAsia="Arial" w:hAnsi="Arial" w:cs="Arial"/>
+                <w:color w:val="000000"/>
+                <w:sz w:val="20"/>
+                <w:szCs w:val="20"/>
+              </w:rPr>
+              <w:t xml:space="preserve"> Learning para síntese e análise dos dados com o intuito de facilitar o entendimento que os restaurantes clientes da </w:t>
+            </w:r>
+            <w:proofErr w:type="spellStart"/>
+            <w:r>
+              <w:rPr>
+                <w:rFonts w:ascii="Arial" w:eastAsia="Arial" w:hAnsi="Arial" w:cs="Arial"/>
+                <w:color w:val="000000"/>
+                <w:sz w:val="20"/>
+                <w:szCs w:val="20"/>
+              </w:rPr>
+              <w:t>Cannoli</w:t>
+            </w:r>
+            <w:proofErr w:type="spellEnd"/>
+            <w:r>
+              <w:rPr>
+                <w:rFonts w:ascii="Arial" w:eastAsia="Arial" w:hAnsi="Arial" w:cs="Arial"/>
+                <w:color w:val="000000"/>
+                <w:sz w:val="20"/>
+                <w:szCs w:val="20"/>
+              </w:rPr>
+              <w:t xml:space="preserve"> possuem sobre seus fregueses</w:t>
+            </w:r>
+            <w:r>
+              <w:rPr>
+                <w:rFonts w:ascii="Arial" w:eastAsia="Arial" w:hAnsi="Arial" w:cs="Arial"/>
+                <w:color w:val="000000"/>
+                <w:sz w:val="20"/>
+                <w:szCs w:val="20"/>
+              </w:rPr>
+              <w:t xml:space="preserve">. Com essas mudanças, o projeto pode revolucionar o setor de </w:t>
+            </w:r>
+            <w:proofErr w:type="spellStart"/>
+            <w:r>
+              <w:rPr>
+                <w:rFonts w:ascii="Arial" w:eastAsia="Arial" w:hAnsi="Arial" w:cs="Arial"/>
+                <w:color w:val="000000"/>
+                <w:sz w:val="20"/>
+                <w:szCs w:val="20"/>
+              </w:rPr>
+              <w:t>food</w:t>
+            </w:r>
+            <w:proofErr w:type="spellEnd"/>
+            <w:r>
+              <w:rPr>
+                <w:rFonts w:ascii="Arial" w:eastAsia="Arial" w:hAnsi="Arial" w:cs="Arial"/>
+                <w:color w:val="000000"/>
+                <w:sz w:val="20"/>
+                <w:szCs w:val="20"/>
               </w:rPr>
               <w:t xml:space="preserve"> </w:t>
             </w:r>
-            <w:r>
-              <w:rPr>
-                <w:rFonts w:ascii="Arial" w:eastAsia="Arial" w:hAnsi="Arial" w:cs="Arial"/>
-                <w:color w:val="525252" w:themeColor="accent3" w:themeShade="80"/>
-                <w:sz w:val="20"/>
-                <w:szCs w:val="20"/>
-              </w:rPr>
-              <w:t xml:space="preserve">texto sem parágrafos. Trata-se de um resumo, apresentado de forma sintética, clara, objetiva e concisa, dos pontos mais importantes da proposta do projeto: breve descrição do estudo, o problema a ser focado, público-alvo ou comunidade que será envolvido na ação extensionista, o objetivo geral da ação extensionista, as metodologias a serem utilizadas, as atividades </w:t>
-            </w:r>
-            <w:r>
-              <w:rPr>
-                <w:rFonts w:ascii="Arial" w:eastAsia="Arial" w:hAnsi="Arial" w:cs="Arial"/>
-                <w:color w:val="525252" w:themeColor="accent3" w:themeShade="80"/>
-                <w:sz w:val="20"/>
-                <w:szCs w:val="20"/>
-              </w:rPr>
-              <w:lastRenderedPageBreak/>
-              <w:t xml:space="preserve">previstas, os resultados esperados, e outras informações que forem consideradas relevantes. Escrever um texto curto. </w:t>
+            <w:proofErr w:type="spellStart"/>
+            <w:r>
+              <w:rPr>
+                <w:rFonts w:ascii="Arial" w:eastAsia="Arial" w:hAnsi="Arial" w:cs="Arial"/>
+                <w:color w:val="000000"/>
+                <w:sz w:val="20"/>
+                <w:szCs w:val="20"/>
+              </w:rPr>
+              <w:t>service</w:t>
+            </w:r>
+            <w:proofErr w:type="spellEnd"/>
+            <w:r>
+              <w:rPr>
+                <w:rFonts w:ascii="Arial" w:eastAsia="Arial" w:hAnsi="Arial" w:cs="Arial"/>
+                <w:color w:val="000000"/>
+                <w:sz w:val="20"/>
+                <w:szCs w:val="20"/>
+              </w:rPr>
+              <w:t>, oferecendo um valor aos dados dos restaurantes que podem mudar a forma em que os estabelecimentos encaram seus clientes.</w:t>
             </w:r>
           </w:p>
         </w:tc>
@@ -2230,48 +2503,86 @@
             <w:r>
               <w:rPr>
                 <w:rFonts w:ascii="Arial" w:eastAsia="Arial" w:hAnsi="Arial" w:cs="Arial"/>
-                <w:color w:val="525252" w:themeColor="accent3" w:themeShade="80"/>
-                <w:sz w:val="20"/>
-                <w:szCs w:val="20"/>
-              </w:rPr>
-              <w:t>Inserir os dados neste espaço. Orientações:</w:t>
-            </w:r>
-            <w:r>
-              <w:rPr>
-                <w:rFonts w:ascii="Arial" w:eastAsia="Arial" w:hAnsi="Arial" w:cs="Arial"/>
-                <w:b/>
-                <w:color w:val="525252" w:themeColor="accent3" w:themeShade="80"/>
-                <w:sz w:val="16"/>
-                <w:szCs w:val="16"/>
-              </w:rPr>
-              <w:t xml:space="preserve"> </w:t>
-            </w:r>
-            <w:r>
-              <w:rPr>
-                <w:rFonts w:ascii="Arial" w:eastAsia="Arial" w:hAnsi="Arial" w:cs="Arial"/>
-                <w:color w:val="525252" w:themeColor="accent3" w:themeShade="80"/>
-                <w:sz w:val="20"/>
-                <w:szCs w:val="20"/>
-              </w:rPr>
-              <w:t>apresentar a introdução com base na fundamentação teórica sobre o tema trabalhado e que situe o objeto da intervenção, afirmando sua relevância. Descrever as áreas e ODS impactados, incluir o referencial teórico, usar referências segundo ABNT. Não se trata de uma monografia e sim de uma atividade de extensão, por isso a introdução deve ser clara, objetiva</w:t>
-            </w:r>
-            <w:r>
-              <w:rPr>
-                <w:rFonts w:ascii="Arial" w:eastAsia="Arial" w:hAnsi="Arial" w:cs="Arial"/>
-                <w:color w:val="525252" w:themeColor="accent3" w:themeShade="80"/>
-                <w:sz w:val="20"/>
-                <w:szCs w:val="20"/>
-              </w:rPr>
-              <w:t xml:space="preserve"> </w:t>
-            </w:r>
-            <w:r>
-              <w:rPr>
-                <w:rFonts w:ascii="Arial" w:eastAsia="Arial" w:hAnsi="Arial" w:cs="Arial"/>
-                <w:color w:val="525252" w:themeColor="accent3" w:themeShade="80"/>
-                <w:sz w:val="20"/>
-                <w:szCs w:val="20"/>
-              </w:rPr>
-              <w:t xml:space="preserve">e sintética. </w:t>
+                <w:sz w:val="20"/>
+                <w:szCs w:val="20"/>
+              </w:rPr>
+              <w:t xml:space="preserve">O setor alimentício </w:t>
+            </w:r>
+            <w:r>
+              <w:rPr>
+                <w:rFonts w:ascii="Arial" w:eastAsia="Arial" w:hAnsi="Arial" w:cs="Arial"/>
+                <w:sz w:val="20"/>
+                <w:szCs w:val="20"/>
+              </w:rPr>
+              <w:t xml:space="preserve">em geral possuí dificuldade em entender seus clientes de forma profunda, resultando na perda de oportunidade de fidelização. Grande parte das vezes, esta perda passa despercebida pela falta de análise sobre a grande quantidades de dados que os restaurantes geram sobre seus clientes. Para resolução deste problema, o </w:t>
+            </w:r>
+            <w:proofErr w:type="spellStart"/>
+            <w:r>
+              <w:rPr>
+                <w:rFonts w:ascii="Arial" w:eastAsia="Arial" w:hAnsi="Arial" w:cs="Arial"/>
+                <w:sz w:val="20"/>
+                <w:szCs w:val="20"/>
+              </w:rPr>
+              <w:t>Cannoli</w:t>
+            </w:r>
+            <w:proofErr w:type="spellEnd"/>
+            <w:r>
+              <w:rPr>
+                <w:rFonts w:ascii="Arial" w:eastAsia="Arial" w:hAnsi="Arial" w:cs="Arial"/>
+                <w:sz w:val="20"/>
+                <w:szCs w:val="20"/>
+              </w:rPr>
+              <w:t xml:space="preserve"> 360 utiliza técnicas de </w:t>
+            </w:r>
+            <w:proofErr w:type="spellStart"/>
+            <w:r>
+              <w:rPr>
+                <w:rFonts w:ascii="Arial" w:eastAsia="Arial" w:hAnsi="Arial" w:cs="Arial"/>
+                <w:sz w:val="20"/>
+                <w:szCs w:val="20"/>
+              </w:rPr>
+              <w:t>Machine</w:t>
+            </w:r>
+            <w:proofErr w:type="spellEnd"/>
+            <w:r>
+              <w:rPr>
+                <w:rFonts w:ascii="Arial" w:eastAsia="Arial" w:hAnsi="Arial" w:cs="Arial"/>
+                <w:sz w:val="20"/>
+                <w:szCs w:val="20"/>
+              </w:rPr>
+              <w:t xml:space="preserve"> Learning para </w:t>
+            </w:r>
+            <w:r>
+              <w:rPr>
+                <w:rFonts w:ascii="Arial" w:eastAsia="Arial" w:hAnsi="Arial" w:cs="Arial"/>
+                <w:sz w:val="20"/>
+                <w:szCs w:val="20"/>
+              </w:rPr>
+              <w:t>sintetizar e demonstrar estes dados prezando pelo fácil entendimento</w:t>
+            </w:r>
+            <w:r>
+              <w:rPr>
+                <w:rFonts w:ascii="Arial" w:eastAsia="Arial" w:hAnsi="Arial" w:cs="Arial"/>
+                <w:sz w:val="20"/>
+                <w:szCs w:val="20"/>
+              </w:rPr>
+              <w:t xml:space="preserve"> de forma rápida e eficaz,</w:t>
+            </w:r>
+            <w:r>
+              <w:rPr>
+                <w:rFonts w:ascii="Arial" w:eastAsia="Arial" w:hAnsi="Arial" w:cs="Arial"/>
+                <w:sz w:val="20"/>
+                <w:szCs w:val="20"/>
+              </w:rPr>
+              <w:t xml:space="preserve"> oferecendo uma vantagem que antes passava despercebida</w:t>
+            </w:r>
+            <w:r>
+              <w:rPr>
+                <w:rFonts w:ascii="Arial" w:eastAsia="Arial" w:hAnsi="Arial" w:cs="Arial"/>
+                <w:sz w:val="20"/>
+                <w:szCs w:val="20"/>
+              </w:rPr>
+              <w:t>, alinhando nosso projeto a ODS 8 da ONU.</w:t>
             </w:r>
           </w:p>
         </w:tc>
@@ -2336,39 +2647,92 @@
               <w:spacing w:after="0" w:line="240" w:lineRule="auto"/>
               <w:jc w:val="both"/>
               <w:rPr>
-                <w:rFonts w:ascii="Arial" w:eastAsia="Arial" w:hAnsi="Arial" w:cs="Arial"/>
-                <w:color w:val="FF3333"/>
-                <w:sz w:val="20"/>
-                <w:szCs w:val="20"/>
+                <w:rFonts w:ascii="Arial" w:eastAsia="Times New Roman" w:hAnsi="Arial" w:cs="Arial"/>
+                <w:color w:val="000000"/>
+                <w:sz w:val="20"/>
+                <w:szCs w:val="20"/>
+                <w:lang w:eastAsia="pt-BR"/>
               </w:rPr>
             </w:pPr>
             <w:r>
               <w:rPr>
+                <w:rFonts w:ascii="Arial" w:eastAsia="Times New Roman" w:hAnsi="Arial" w:cs="Arial"/>
+                <w:color w:val="000000"/>
+                <w:sz w:val="20"/>
+                <w:szCs w:val="20"/>
+                <w:lang w:eastAsia="pt-BR"/>
+              </w:rPr>
+              <w:t xml:space="preserve">- </w:t>
+            </w:r>
+            <w:proofErr w:type="spellStart"/>
+            <w:r>
+              <w:rPr>
+                <w:rFonts w:ascii="Arial" w:eastAsia="Times New Roman" w:hAnsi="Arial" w:cs="Arial"/>
+                <w:color w:val="000000"/>
+                <w:sz w:val="20"/>
+                <w:szCs w:val="20"/>
+                <w:lang w:eastAsia="pt-BR"/>
+              </w:rPr>
+              <w:t>Fornecer</w:t>
+            </w:r>
+            <w:proofErr w:type="spellEnd"/>
+            <w:r>
+              <w:rPr>
+                <w:rFonts w:ascii="Arial" w:eastAsia="Times New Roman" w:hAnsi="Arial" w:cs="Arial"/>
+                <w:color w:val="000000"/>
+                <w:sz w:val="20"/>
+                <w:szCs w:val="20"/>
+                <w:lang w:eastAsia="pt-BR"/>
+              </w:rPr>
+              <w:t xml:space="preserve"> uma análise sobre os dados de restaurantes para ajuda-los a entender melhor seus clientes.</w:t>
+            </w:r>
+          </w:p>
+          <w:p>
+            <w:pPr>
+              <w:tabs>
+                <w:tab w:val="left" w:pos="360"/>
+              </w:tabs>
+              <w:spacing w:after="0" w:line="240" w:lineRule="auto"/>
+              <w:jc w:val="both"/>
+              <w:rPr>
                 <w:rFonts w:ascii="Arial" w:eastAsia="Arial" w:hAnsi="Arial" w:cs="Arial"/>
                 <w:color w:val="525252" w:themeColor="accent3" w:themeShade="80"/>
                 <w:sz w:val="20"/>
                 <w:szCs w:val="20"/>
               </w:rPr>
-              <w:t>Inserir os dados neste espaço. Orientações:</w:t>
-            </w:r>
-            <w:r>
-              <w:rPr>
-                <w:rFonts w:ascii="Arial" w:eastAsia="Arial" w:hAnsi="Arial" w:cs="Arial"/>
-                <w:b/>
-                <w:color w:val="525252" w:themeColor="accent3" w:themeShade="80"/>
-                <w:sz w:val="16"/>
-                <w:szCs w:val="16"/>
-              </w:rPr>
-              <w:t xml:space="preserve"> </w:t>
-            </w:r>
-            <w:r>
-              <w:rPr>
-                <w:rFonts w:ascii="Arial" w:eastAsia="Arial" w:hAnsi="Arial" w:cs="Arial"/>
-                <w:color w:val="525252" w:themeColor="accent3" w:themeShade="80"/>
-                <w:sz w:val="20"/>
-                <w:szCs w:val="20"/>
-              </w:rPr>
-              <w:t>Descrever os objetivos de forma clara. Cada objetivo deve ter uma correspondência com os resultados esperados. Devem ser expressos sucintamente, em itens, iniciando a frase com verbo de ação e não em forma de relatos.</w:t>
+            </w:pPr>
+            <w:r>
+              <w:rPr>
+                <w:rFonts w:ascii="Arial" w:eastAsia="Times New Roman" w:hAnsi="Arial" w:cs="Arial"/>
+                <w:color w:val="000000"/>
+                <w:sz w:val="20"/>
+                <w:szCs w:val="20"/>
+                <w:lang w:eastAsia="pt-BR"/>
+              </w:rPr>
+              <w:lastRenderedPageBreak/>
+              <w:t xml:space="preserve">- Utilizar métodos de </w:t>
+            </w:r>
+            <w:proofErr w:type="spellStart"/>
+            <w:r>
+              <w:rPr>
+                <w:rFonts w:ascii="Arial" w:eastAsia="Times New Roman" w:hAnsi="Arial" w:cs="Arial"/>
+                <w:color w:val="000000"/>
+                <w:sz w:val="20"/>
+                <w:szCs w:val="20"/>
+                <w:lang w:eastAsia="pt-BR"/>
+              </w:rPr>
+              <w:t>Machine</w:t>
+            </w:r>
+            <w:proofErr w:type="spellEnd"/>
+            <w:r>
+              <w:rPr>
+                <w:rFonts w:ascii="Arial" w:eastAsia="Times New Roman" w:hAnsi="Arial" w:cs="Arial"/>
+                <w:color w:val="000000"/>
+                <w:sz w:val="20"/>
+                <w:szCs w:val="20"/>
+                <w:lang w:eastAsia="pt-BR"/>
+              </w:rPr>
+              <w:t xml:space="preserve"> Learning para analisar métricas e dados correlacionados para melhor tomada de precisão.</w:t>
             </w:r>
           </w:p>
         </w:tc>
@@ -2436,30 +2800,98 @@
             <w:r>
               <w:rPr>
                 <w:rFonts w:ascii="Arial" w:eastAsia="Arial" w:hAnsi="Arial" w:cs="Arial"/>
-                <w:color w:val="525252" w:themeColor="accent3" w:themeShade="80"/>
-                <w:sz w:val="20"/>
-                <w:szCs w:val="20"/>
-              </w:rPr>
-              <w:t>Inserir os dados neste espaço. Orientações:</w:t>
-            </w:r>
-            <w:r>
-              <w:rPr>
-                <w:rFonts w:ascii="Arial" w:eastAsia="Arial" w:hAnsi="Arial" w:cs="Arial"/>
-                <w:b/>
-                <w:color w:val="525252" w:themeColor="accent3" w:themeShade="80"/>
-                <w:sz w:val="16"/>
-                <w:szCs w:val="16"/>
-              </w:rPr>
-              <w:t xml:space="preserve"> </w:t>
-            </w:r>
-            <w:r>
-              <w:rPr>
-                <w:rFonts w:ascii="Arial" w:eastAsia="Arial" w:hAnsi="Arial" w:cs="Arial"/>
-                <w:color w:val="525252" w:themeColor="accent3" w:themeShade="80"/>
-                <w:sz w:val="20"/>
-                <w:szCs w:val="20"/>
-              </w:rPr>
-              <w:t xml:space="preserve">descrever como ocorrerá a ação extensionista junto ao público-alvo. Trata-se descrição sobre como será realizada a prática da ação extensionista, é o detalhamento do caminho a ser percorrido pela equipe em sua interação com a sociedade. Descrever os métodos, técnicas e estratégias para a implementação das atividades de intervenção previstas no projeto e sua contribuição para o alcance dos objetivos. Descrever o local, público-alvo, ferramentas empregadas para a relação dialógica com a comunidade ou setores da sociedade: visitas, entrevistas, questionários, reuniões, roda de conversa, ou uso de outras ferramentas de levantamento. Detalhar os procedimentos e as atividades a serem implementadas. </w:t>
+                <w:sz w:val="20"/>
+                <w:szCs w:val="20"/>
+              </w:rPr>
+              <w:t xml:space="preserve">O projeto foi realizado com o desenvolvimento de novos dashboards e gráficos baseados na estrutura principal do sistema oficial da </w:t>
+            </w:r>
+            <w:proofErr w:type="spellStart"/>
+            <w:r>
+              <w:rPr>
+                <w:rFonts w:ascii="Arial" w:eastAsia="Arial" w:hAnsi="Arial" w:cs="Arial"/>
+                <w:sz w:val="20"/>
+                <w:szCs w:val="20"/>
+              </w:rPr>
+              <w:t>Cannoli</w:t>
+            </w:r>
+            <w:proofErr w:type="spellEnd"/>
+            <w:r>
+              <w:rPr>
+                <w:rFonts w:ascii="Arial" w:eastAsia="Arial" w:hAnsi="Arial" w:cs="Arial"/>
+                <w:sz w:val="20"/>
+                <w:szCs w:val="20"/>
+              </w:rPr>
+              <w:t xml:space="preserve"> que desenvolve novas métricas com base em dados proporcionados pela própria </w:t>
+            </w:r>
+            <w:proofErr w:type="spellStart"/>
+            <w:r>
+              <w:rPr>
+                <w:rFonts w:ascii="Arial" w:eastAsia="Arial" w:hAnsi="Arial" w:cs="Arial"/>
+                <w:sz w:val="20"/>
+                <w:szCs w:val="20"/>
+              </w:rPr>
+              <w:t>Cannoli</w:t>
+            </w:r>
+            <w:proofErr w:type="spellEnd"/>
+            <w:r>
+              <w:rPr>
+                <w:rFonts w:ascii="Arial" w:eastAsia="Arial" w:hAnsi="Arial" w:cs="Arial"/>
+                <w:sz w:val="20"/>
+                <w:szCs w:val="20"/>
+              </w:rPr>
+              <w:t xml:space="preserve">. A implementação ocorrerá com a integração do </w:t>
+            </w:r>
+            <w:proofErr w:type="spellStart"/>
+            <w:r>
+              <w:rPr>
+                <w:rFonts w:ascii="Arial" w:eastAsia="Arial" w:hAnsi="Arial" w:cs="Arial"/>
+                <w:sz w:val="20"/>
+                <w:szCs w:val="20"/>
+              </w:rPr>
+              <w:t>Cannoli</w:t>
+            </w:r>
+            <w:proofErr w:type="spellEnd"/>
+            <w:r>
+              <w:rPr>
+                <w:rFonts w:ascii="Arial" w:eastAsia="Arial" w:hAnsi="Arial" w:cs="Arial"/>
+                <w:sz w:val="20"/>
+                <w:szCs w:val="20"/>
+              </w:rPr>
+              <w:t xml:space="preserve"> 360 no sistema da </w:t>
+            </w:r>
+            <w:proofErr w:type="spellStart"/>
+            <w:r>
+              <w:rPr>
+                <w:rFonts w:ascii="Arial" w:eastAsia="Arial" w:hAnsi="Arial" w:cs="Arial"/>
+                <w:sz w:val="20"/>
+                <w:szCs w:val="20"/>
+              </w:rPr>
+              <w:t>Cannoli</w:t>
+            </w:r>
+            <w:proofErr w:type="spellEnd"/>
+            <w:r>
+              <w:rPr>
+                <w:rFonts w:ascii="Arial" w:eastAsia="Arial" w:hAnsi="Arial" w:cs="Arial"/>
+                <w:sz w:val="20"/>
+                <w:szCs w:val="20"/>
+              </w:rPr>
+              <w:t xml:space="preserve"> para que os restaurantes possam utilizar das novas integrações</w:t>
+            </w:r>
+            <w:r>
+              <w:rPr>
+                <w:rFonts w:ascii="Arial" w:eastAsia="Arial" w:hAnsi="Arial" w:cs="Arial"/>
+                <w:sz w:val="20"/>
+                <w:szCs w:val="20"/>
+              </w:rPr>
+              <w:t xml:space="preserve"> e entender melhor como as novas informações podem ser utilizadas</w:t>
+            </w:r>
+            <w:r>
+              <w:rPr>
+                <w:rFonts w:ascii="Arial" w:eastAsia="Arial" w:hAnsi="Arial" w:cs="Arial"/>
+                <w:sz w:val="20"/>
+                <w:szCs w:val="20"/>
+              </w:rPr>
+              <w:t xml:space="preserve">. </w:t>
             </w:r>
           </w:p>
         </w:tc>
@@ -2517,22 +2949,49 @@
           </w:tcPr>
           <w:p>
             <w:pPr>
+              <w:tabs>
+                <w:tab w:val="left" w:pos="360"/>
+              </w:tabs>
               <w:spacing w:after="0" w:line="240" w:lineRule="auto"/>
               <w:jc w:val="both"/>
               <w:rPr>
                 <w:rFonts w:ascii="Arial" w:eastAsia="Arial" w:hAnsi="Arial" w:cs="Arial"/>
+                <w:color w:val="525252" w:themeColor="accent3" w:themeShade="80"/>
                 <w:sz w:val="20"/>
                 <w:szCs w:val="20"/>
               </w:rPr>
             </w:pPr>
             <w:r>
               <w:rPr>
-                <w:rFonts w:ascii="Arial" w:eastAsia="Arial" w:hAnsi="Arial" w:cs="Arial"/>
-                <w:color w:val="525252" w:themeColor="accent3" w:themeShade="80"/>
-                <w:sz w:val="20"/>
-                <w:szCs w:val="20"/>
-              </w:rPr>
-              <w:t xml:space="preserve">Inserir os dados neste espaço. Orientações: este item pode ser apresentado como resultados parciais, ou resultados finais para projetos implementados, ou, ainda, resultados esperados para propostas de projetos. Descrever de forma objetiva de que modo o projeto espera modificar as condições inicialmente diagnosticadas no público-alvo envolvido. Trata-se de uma projeção dos impactos sociais esperados ou desejados, considerando que a extensão universitária busca estar atenta aos interesses e necessidades da maioria da população, buscando superar desigualdades, garantir diversidade, evitar exclusões, implementar o desenvolvimento regional e desenvolver políticas públicas. </w:t>
+                <w:rFonts w:ascii="Arial" w:eastAsia="Times New Roman" w:hAnsi="Arial" w:cs="Arial"/>
+                <w:color w:val="000000"/>
+                <w:sz w:val="20"/>
+                <w:szCs w:val="20"/>
+                <w:lang w:eastAsia="pt-BR"/>
+              </w:rPr>
+              <w:t xml:space="preserve">Espera-se que o </w:t>
+            </w:r>
+            <w:proofErr w:type="spellStart"/>
+            <w:r>
+              <w:rPr>
+                <w:rFonts w:ascii="Arial" w:eastAsia="Times New Roman" w:hAnsi="Arial" w:cs="Arial"/>
+                <w:color w:val="000000"/>
+                <w:sz w:val="20"/>
+                <w:szCs w:val="20"/>
+                <w:lang w:eastAsia="pt-BR"/>
+              </w:rPr>
+              <w:t>Cannoli</w:t>
+            </w:r>
+            <w:proofErr w:type="spellEnd"/>
+            <w:r>
+              <w:rPr>
+                <w:rFonts w:ascii="Arial" w:eastAsia="Times New Roman" w:hAnsi="Arial" w:cs="Arial"/>
+                <w:color w:val="000000"/>
+                <w:sz w:val="20"/>
+                <w:szCs w:val="20"/>
+                <w:lang w:eastAsia="pt-BR"/>
+              </w:rPr>
+              <w:t xml:space="preserve"> 360 contribua para a disseminação da importância ao acesso a análise de dados, com o intuito de aumentar o entendimento do próprio comercio. É esperado a promoção da importância da informação e como a utilizar ao seu favor.</w:t>
             </w:r>
           </w:p>
         </w:tc>
@@ -2597,38 +3056,86 @@
               <w:jc w:val="both"/>
               <w:rPr>
                 <w:rFonts w:ascii="Arial" w:eastAsia="Arial" w:hAnsi="Arial" w:cs="Arial"/>
-                <w:color w:val="FF3333"/>
+                <w:color w:val="525252" w:themeColor="accent3" w:themeShade="80"/>
                 <w:sz w:val="20"/>
                 <w:szCs w:val="20"/>
               </w:rPr>
             </w:pPr>
             <w:r>
               <w:rPr>
-                <w:rFonts w:ascii="Arial" w:eastAsia="Arial" w:hAnsi="Arial" w:cs="Arial"/>
-                <w:color w:val="525252" w:themeColor="accent3" w:themeShade="80"/>
-                <w:sz w:val="20"/>
-                <w:szCs w:val="20"/>
-              </w:rPr>
-              <w:t>Inserir os dados neste espaço. Orientações:</w:t>
-            </w:r>
-            <w:r>
-              <w:rPr>
-                <w:rFonts w:ascii="Arial" w:eastAsia="Arial" w:hAnsi="Arial" w:cs="Arial"/>
-                <w:b/>
-                <w:color w:val="525252" w:themeColor="accent3" w:themeShade="80"/>
-                <w:sz w:val="16"/>
-                <w:szCs w:val="16"/>
-              </w:rPr>
-              <w:t xml:space="preserve"> </w:t>
-            </w:r>
-            <w:r>
-              <w:rPr>
-                <w:rFonts w:ascii="Arial" w:eastAsia="Arial" w:hAnsi="Arial" w:cs="Arial"/>
-                <w:color w:val="525252" w:themeColor="accent3" w:themeShade="80"/>
-                <w:sz w:val="20"/>
-                <w:szCs w:val="20"/>
-              </w:rPr>
-              <w:t>é o desfecho do projeto devendo responder o problema central do trabalho e destacar se o trabalho atendeu aos objetivos propostos, destacando os principais pontos e direções para futuras ações.</w:t>
+                <w:rFonts w:ascii="Arial" w:eastAsia="Times New Roman" w:hAnsi="Arial" w:cs="Arial"/>
+                <w:color w:val="000000"/>
+                <w:sz w:val="20"/>
+                <w:szCs w:val="20"/>
+                <w:lang w:eastAsia="pt-BR"/>
+              </w:rPr>
+              <w:t xml:space="preserve">O projeto </w:t>
+            </w:r>
+            <w:proofErr w:type="spellStart"/>
+            <w:r>
+              <w:rPr>
+                <w:rFonts w:ascii="Arial" w:eastAsia="Times New Roman" w:hAnsi="Arial" w:cs="Arial"/>
+                <w:color w:val="000000"/>
+                <w:sz w:val="20"/>
+                <w:szCs w:val="20"/>
+                <w:lang w:eastAsia="pt-BR"/>
+              </w:rPr>
+              <w:t>Cannoli</w:t>
+            </w:r>
+            <w:proofErr w:type="spellEnd"/>
+            <w:r>
+              <w:rPr>
+                <w:rFonts w:ascii="Arial" w:eastAsia="Times New Roman" w:hAnsi="Arial" w:cs="Arial"/>
+                <w:color w:val="000000"/>
+                <w:sz w:val="20"/>
+                <w:szCs w:val="20"/>
+                <w:lang w:eastAsia="pt-BR"/>
+              </w:rPr>
+              <w:t xml:space="preserve"> 360 realizou os objetivos propostos com uma solução de fácil implementação, agregando mais valor à plataforma da </w:t>
+            </w:r>
+            <w:proofErr w:type="spellStart"/>
+            <w:r>
+              <w:rPr>
+                <w:rFonts w:ascii="Arial" w:eastAsia="Times New Roman" w:hAnsi="Arial" w:cs="Arial"/>
+                <w:color w:val="000000"/>
+                <w:sz w:val="20"/>
+                <w:szCs w:val="20"/>
+                <w:lang w:eastAsia="pt-BR"/>
+              </w:rPr>
+              <w:t>Cannoli</w:t>
+            </w:r>
+            <w:proofErr w:type="spellEnd"/>
+            <w:r>
+              <w:rPr>
+                <w:rFonts w:ascii="Arial" w:eastAsia="Times New Roman" w:hAnsi="Arial" w:cs="Arial"/>
+                <w:color w:val="000000"/>
+                <w:sz w:val="20"/>
+                <w:szCs w:val="20"/>
+                <w:lang w:eastAsia="pt-BR"/>
+              </w:rPr>
+              <w:t xml:space="preserve">. Com os novos modelos, é possível pensar em futuras implementações com cada vez mais interfaces que podem ajudar o cliente de maneiras diferentes, contribuindo para um serviço de </w:t>
+            </w:r>
+            <w:proofErr w:type="spellStart"/>
+            <w:r>
+              <w:rPr>
+                <w:rFonts w:ascii="Arial" w:eastAsia="Times New Roman" w:hAnsi="Arial" w:cs="Arial"/>
+                <w:color w:val="000000"/>
+                <w:sz w:val="20"/>
+                <w:szCs w:val="20"/>
+                <w:lang w:eastAsia="pt-BR"/>
+              </w:rPr>
+              <w:t>food</w:t>
+            </w:r>
+            <w:proofErr w:type="spellEnd"/>
+            <w:r>
+              <w:rPr>
+                <w:rFonts w:ascii="Arial" w:eastAsia="Times New Roman" w:hAnsi="Arial" w:cs="Arial"/>
+                <w:color w:val="000000"/>
+                <w:sz w:val="20"/>
+                <w:szCs w:val="20"/>
+                <w:lang w:eastAsia="pt-BR"/>
+              </w:rPr>
+              <w:t xml:space="preserve"> tech cada vez mais completo.</w:t>
             </w:r>
           </w:p>
         </w:tc>
@@ -2688,25 +3195,267 @@
             <w:pPr>
               <w:spacing w:after="0" w:line="240" w:lineRule="auto"/>
               <w:rPr>
+                <w:rFonts w:ascii="Arial" w:eastAsia="Times New Roman" w:hAnsi="Arial" w:cs="Arial"/>
+                <w:color w:val="000000"/>
+                <w:sz w:val="20"/>
+                <w:szCs w:val="20"/>
+                <w:lang w:eastAsia="pt-BR"/>
+              </w:rPr>
+            </w:pPr>
+            <w:r>
+              <w:rPr>
+                <w:rFonts w:ascii="Arial" w:eastAsia="Times New Roman" w:hAnsi="Arial" w:cs="Arial"/>
+                <w:color w:val="000000"/>
+                <w:sz w:val="20"/>
+                <w:szCs w:val="20"/>
+                <w:lang w:eastAsia="pt-BR"/>
+              </w:rPr>
+              <w:t xml:space="preserve">ONU. Objetivos de Desenvolvimento Sustentável. Disponível em: </w:t>
+            </w:r>
+            <w:hyperlink r:id="rId12" w:history="1">
+              <w:r>
+                <w:rPr>
+                  <w:rFonts w:eastAsia="Times New Roman"/>
+                  <w:color w:val="000000"/>
+                  <w:szCs w:val="20"/>
+                  <w:lang w:eastAsia="pt-BR"/>
+                </w:rPr>
+                <w:t>https://brasil.un.org/pt-br/sdgs</w:t>
+              </w:r>
+            </w:hyperlink>
+            <w:r>
+              <w:rPr>
+                <w:rFonts w:ascii="Arial" w:eastAsia="Times New Roman" w:hAnsi="Arial" w:cs="Arial"/>
+                <w:color w:val="000000"/>
+                <w:sz w:val="20"/>
+                <w:szCs w:val="20"/>
+                <w:lang w:eastAsia="pt-BR"/>
+              </w:rPr>
+              <w:t xml:space="preserve">. Acesso em </w:t>
+            </w:r>
+            <w:r>
+              <w:rPr>
+                <w:rFonts w:ascii="Arial" w:eastAsia="Times New Roman" w:hAnsi="Arial" w:cs="Arial"/>
+                <w:color w:val="000000"/>
+                <w:sz w:val="20"/>
+                <w:szCs w:val="20"/>
+                <w:lang w:eastAsia="pt-BR"/>
+              </w:rPr>
+              <w:t>06</w:t>
+            </w:r>
+            <w:r>
+              <w:rPr>
+                <w:rFonts w:ascii="Arial" w:eastAsia="Times New Roman" w:hAnsi="Arial" w:cs="Arial"/>
+                <w:color w:val="000000"/>
+                <w:sz w:val="20"/>
+                <w:szCs w:val="20"/>
+                <w:lang w:eastAsia="pt-BR"/>
+              </w:rPr>
+              <w:t xml:space="preserve"> </w:t>
+            </w:r>
+            <w:r>
+              <w:rPr>
+                <w:rFonts w:ascii="Arial" w:eastAsia="Times New Roman" w:hAnsi="Arial" w:cs="Arial"/>
+                <w:color w:val="000000"/>
+                <w:sz w:val="20"/>
+                <w:szCs w:val="20"/>
+                <w:lang w:eastAsia="pt-BR"/>
+              </w:rPr>
+              <w:t>novembro</w:t>
+            </w:r>
+            <w:r>
+              <w:rPr>
+                <w:rFonts w:ascii="Arial" w:eastAsia="Times New Roman" w:hAnsi="Arial" w:cs="Arial"/>
+                <w:color w:val="000000"/>
+                <w:sz w:val="20"/>
+                <w:szCs w:val="20"/>
+                <w:lang w:eastAsia="pt-BR"/>
+              </w:rPr>
+              <w:t xml:space="preserve"> 2025 </w:t>
+            </w:r>
+          </w:p>
+          <w:p>
+            <w:pPr>
+              <w:spacing w:after="0" w:line="240" w:lineRule="auto"/>
+              <w:rPr>
+                <w:rFonts w:ascii="Arial" w:eastAsia="Times New Roman" w:hAnsi="Arial" w:cs="Arial"/>
+                <w:color w:val="000000"/>
+                <w:sz w:val="20"/>
+                <w:szCs w:val="20"/>
+                <w:lang w:eastAsia="pt-BR"/>
+              </w:rPr>
+            </w:pPr>
+          </w:p>
+          <w:p>
+            <w:pPr>
+              <w:tabs>
+                <w:tab w:val="left" w:pos="3180"/>
+              </w:tabs>
+              <w:spacing w:after="0" w:line="240" w:lineRule="auto"/>
+              <w:rPr>
+                <w:rFonts w:ascii="Arial" w:eastAsia="Times New Roman" w:hAnsi="Arial" w:cs="Arial"/>
+                <w:color w:val="000000"/>
+                <w:sz w:val="20"/>
+                <w:szCs w:val="20"/>
+                <w:lang w:eastAsia="pt-BR"/>
+              </w:rPr>
+            </w:pPr>
+            <w:r>
+              <w:rPr>
+                <w:rFonts w:ascii="Arial" w:eastAsia="Times New Roman" w:hAnsi="Arial" w:cs="Arial"/>
+                <w:color w:val="000000"/>
+                <w:sz w:val="20"/>
+                <w:szCs w:val="20"/>
+                <w:lang w:eastAsia="pt-BR"/>
+              </w:rPr>
+              <w:t xml:space="preserve">NIELSEN, </w:t>
+            </w:r>
+            <w:proofErr w:type="spellStart"/>
+            <w:r>
+              <w:rPr>
+                <w:rFonts w:ascii="Arial" w:eastAsia="Times New Roman" w:hAnsi="Arial" w:cs="Arial"/>
+                <w:color w:val="000000"/>
+                <w:sz w:val="20"/>
+                <w:szCs w:val="20"/>
+                <w:lang w:eastAsia="pt-BR"/>
+              </w:rPr>
+              <w:t>Aileen</w:t>
+            </w:r>
+            <w:proofErr w:type="spellEnd"/>
+            <w:r>
+              <w:rPr>
+                <w:rFonts w:ascii="Arial" w:eastAsia="Times New Roman" w:hAnsi="Arial" w:cs="Arial"/>
+                <w:color w:val="000000"/>
+                <w:sz w:val="20"/>
+                <w:szCs w:val="20"/>
+                <w:lang w:eastAsia="pt-BR"/>
+              </w:rPr>
+              <w:t xml:space="preserve">. Análise prática de séries temporais: predição com estatística e aprendizado de máquina. Rio de Janeiro: Alta Books, 2021. </w:t>
+            </w:r>
+            <w:proofErr w:type="spellStart"/>
+            <w:r>
+              <w:rPr>
+                <w:rFonts w:ascii="Arial" w:eastAsia="Times New Roman" w:hAnsi="Arial" w:cs="Arial"/>
+                <w:color w:val="000000"/>
+                <w:sz w:val="20"/>
+                <w:szCs w:val="20"/>
+                <w:lang w:eastAsia="pt-BR"/>
+              </w:rPr>
+              <w:t>xviii</w:t>
+            </w:r>
+            <w:proofErr w:type="spellEnd"/>
+            <w:r>
+              <w:rPr>
+                <w:rFonts w:ascii="Arial" w:eastAsia="Times New Roman" w:hAnsi="Arial" w:cs="Arial"/>
+                <w:color w:val="000000"/>
+                <w:sz w:val="20"/>
+                <w:szCs w:val="20"/>
+                <w:lang w:eastAsia="pt-BR"/>
+              </w:rPr>
+              <w:t>, 460 p. ISBN 9788550815626.</w:t>
+            </w:r>
+          </w:p>
+          <w:p>
+            <w:pPr>
+              <w:tabs>
+                <w:tab w:val="left" w:pos="3180"/>
+              </w:tabs>
+              <w:spacing w:after="0" w:line="240" w:lineRule="auto"/>
+              <w:rPr>
+                <w:rFonts w:ascii="Arial" w:eastAsia="Times New Roman" w:hAnsi="Arial" w:cs="Arial"/>
+                <w:color w:val="000000"/>
+                <w:sz w:val="20"/>
+                <w:szCs w:val="20"/>
+                <w:lang w:eastAsia="pt-BR"/>
+              </w:rPr>
+            </w:pPr>
+          </w:p>
+          <w:p>
+            <w:pPr>
+              <w:tabs>
+                <w:tab w:val="left" w:pos="3180"/>
+              </w:tabs>
+              <w:spacing w:after="0" w:line="240" w:lineRule="auto"/>
+              <w:rPr>
+                <w:rFonts w:ascii="Arial" w:eastAsia="Times New Roman" w:hAnsi="Arial" w:cs="Arial"/>
+                <w:color w:val="000000"/>
+                <w:sz w:val="20"/>
+                <w:szCs w:val="20"/>
+                <w:lang w:eastAsia="pt-BR"/>
+              </w:rPr>
+            </w:pPr>
+            <w:r>
+              <w:rPr>
+                <w:rFonts w:ascii="Arial" w:eastAsia="Times New Roman" w:hAnsi="Arial" w:cs="Arial"/>
+                <w:color w:val="000000"/>
+                <w:sz w:val="20"/>
+                <w:szCs w:val="20"/>
+                <w:lang w:eastAsia="pt-BR"/>
+              </w:rPr>
+              <w:t xml:space="preserve">SILVA, F. M.; et al. Inteligência artificial. Porto Alegre: </w:t>
+            </w:r>
+            <w:proofErr w:type="spellStart"/>
+            <w:r>
+              <w:rPr>
+                <w:rFonts w:ascii="Arial" w:eastAsia="Times New Roman" w:hAnsi="Arial" w:cs="Arial"/>
+                <w:color w:val="000000"/>
+                <w:sz w:val="20"/>
+                <w:szCs w:val="20"/>
+                <w:lang w:eastAsia="pt-BR"/>
+              </w:rPr>
+              <w:t>Sagah</w:t>
+            </w:r>
+            <w:proofErr w:type="spellEnd"/>
+            <w:r>
+              <w:rPr>
+                <w:rFonts w:ascii="Arial" w:eastAsia="Times New Roman" w:hAnsi="Arial" w:cs="Arial"/>
+                <w:color w:val="000000"/>
+                <w:sz w:val="20"/>
+                <w:szCs w:val="20"/>
+                <w:lang w:eastAsia="pt-BR"/>
+              </w:rPr>
+              <w:t>, 2019. E-book. E-ISBN 9788595029392. Disponível em: https://biblioteca-a.read.garden/viewer/9788595029392</w:t>
+            </w:r>
+          </w:p>
+          <w:p>
+            <w:pPr>
+              <w:tabs>
+                <w:tab w:val="left" w:pos="3180"/>
+              </w:tabs>
+              <w:spacing w:after="0" w:line="240" w:lineRule="auto"/>
+              <w:rPr>
                 <w:rFonts w:ascii="Arial" w:eastAsia="Arial" w:hAnsi="Arial" w:cs="Arial"/>
                 <w:color w:val="1F4E79"/>
                 <w:sz w:val="20"/>
                 <w:szCs w:val="20"/>
               </w:rPr>
             </w:pPr>
-            <w:r>
-              <w:rPr>
-                <w:rFonts w:ascii="Arial" w:eastAsia="Arial" w:hAnsi="Arial" w:cs="Arial"/>
-                <w:color w:val="525252" w:themeColor="accent3" w:themeShade="80"/>
-                <w:sz w:val="20"/>
-                <w:szCs w:val="20"/>
-              </w:rPr>
-              <w:t>Inserir os dados neste espaço. Orientações: Adotar a versão atual da ABNT.</w:t>
-            </w:r>
           </w:p>
         </w:tc>
       </w:tr>
     </w:tbl>
+    <w:p>
+      <w:pPr>
+        <w:spacing w:after="0" w:line="240" w:lineRule="auto"/>
+        <w:rPr>
+          <w:rFonts w:ascii="Arial" w:eastAsia="Arial" w:hAnsi="Arial" w:cs="Arial"/>
+          <w:b/>
+          <w:sz w:val="20"/>
+          <w:szCs w:val="20"/>
+        </w:rPr>
+      </w:pPr>
+    </w:p>
+    <w:p>
+      <w:pPr>
+        <w:spacing w:after="0" w:line="240" w:lineRule="auto"/>
+        <w:rPr>
+          <w:rFonts w:ascii="Arial" w:eastAsia="Arial" w:hAnsi="Arial" w:cs="Arial"/>
+          <w:b/>
+          <w:sz w:val="20"/>
+          <w:szCs w:val="20"/>
+        </w:rPr>
+      </w:pPr>
+    </w:p>
     <w:p>
       <w:pPr>
         <w:spacing w:after="0" w:line="240" w:lineRule="auto"/>
@@ -2833,6 +3582,104 @@
             <w:pPr>
               <w:jc w:val="both"/>
               <w:rPr>
+                <w:rFonts w:ascii="Arial" w:eastAsia="Times New Roman" w:hAnsi="Arial" w:cs="Arial"/>
+                <w:color w:val="000000"/>
+                <w:sz w:val="20"/>
+                <w:szCs w:val="20"/>
+                <w:lang w:eastAsia="pt-BR"/>
+              </w:rPr>
+            </w:pPr>
+            <w:r>
+              <w:rPr>
+                <w:rFonts w:ascii="Arial" w:eastAsia="Times New Roman" w:hAnsi="Arial" w:cs="Arial"/>
+                <w:color w:val="000000"/>
+                <w:sz w:val="20"/>
+                <w:szCs w:val="20"/>
+                <w:lang w:eastAsia="pt-BR"/>
+              </w:rPr>
+              <w:t xml:space="preserve">Código-fonte e documentação </w:t>
+            </w:r>
+          </w:p>
+          <w:p>
+            <w:pPr>
+              <w:jc w:val="both"/>
+              <w:rPr>
+                <w:rFonts w:ascii="Arial" w:eastAsia="Times New Roman" w:hAnsi="Arial" w:cs="Arial"/>
+                <w:color w:val="000000"/>
+                <w:sz w:val="20"/>
+                <w:szCs w:val="20"/>
+                <w:lang w:eastAsia="pt-BR"/>
+              </w:rPr>
+            </w:pPr>
+            <w:r>
+              <w:rPr>
+                <w:rFonts w:ascii="Arial" w:eastAsia="Times New Roman" w:hAnsi="Arial" w:cs="Arial"/>
+                <w:color w:val="000000"/>
+                <w:sz w:val="20"/>
+                <w:szCs w:val="20"/>
+                <w:lang w:eastAsia="pt-BR"/>
+              </w:rPr>
+              <w:t xml:space="preserve">Projeto disponibilizado no GitHub com sua documentação sobre as análises e seu desenvolvimento </w:t>
+            </w:r>
+          </w:p>
+          <w:p>
+            <w:pPr>
+              <w:jc w:val="both"/>
+              <w:rPr>
+                <w:rFonts w:ascii="Arial" w:eastAsia="Times New Roman" w:hAnsi="Arial" w:cs="Arial"/>
+                <w:color w:val="000000"/>
+                <w:sz w:val="20"/>
+                <w:szCs w:val="20"/>
+                <w:lang w:eastAsia="pt-BR"/>
+              </w:rPr>
+            </w:pPr>
+            <w:r>
+              <w:rPr>
+                <w:rFonts w:ascii="Arial" w:eastAsia="Times New Roman" w:hAnsi="Arial" w:cs="Arial"/>
+                <w:color w:val="000000"/>
+                <w:sz w:val="20"/>
+                <w:szCs w:val="20"/>
+                <w:lang w:eastAsia="pt-BR"/>
+              </w:rPr>
+              <w:t xml:space="preserve">Link: </w:t>
+            </w:r>
+            <w:r>
+              <w:rPr>
+                <w:rFonts w:ascii="Arial" w:eastAsia="Times New Roman" w:hAnsi="Arial" w:cs="Arial"/>
+                <w:color w:val="000000"/>
+                <w:sz w:val="20"/>
+                <w:szCs w:val="20"/>
+                <w:lang w:eastAsia="pt-BR"/>
+              </w:rPr>
+              <w:t>https://github.com/2025-2-NCC5/Projeto1</w:t>
+            </w:r>
+          </w:p>
+          <w:p>
+            <w:pPr>
+              <w:jc w:val="both"/>
+              <w:rPr>
+                <w:rFonts w:ascii="Arial" w:eastAsia="Times New Roman" w:hAnsi="Arial" w:cs="Arial"/>
+                <w:color w:val="000000"/>
+                <w:sz w:val="20"/>
+                <w:szCs w:val="20"/>
+                <w:lang w:eastAsia="pt-BR"/>
+              </w:rPr>
+            </w:pPr>
+            <w:r>
+              <w:rPr>
+                <w:rFonts w:ascii="Arial" w:eastAsia="Times New Roman" w:hAnsi="Arial" w:cs="Arial"/>
+                <w:color w:val="000000"/>
+                <w:sz w:val="20"/>
+                <w:szCs w:val="20"/>
+                <w:lang w:eastAsia="pt-BR"/>
+              </w:rPr>
+              <w:t xml:space="preserve">Apresentação em Banner </w:t>
+            </w:r>
+          </w:p>
+          <w:p>
+            <w:pPr>
+              <w:jc w:val="both"/>
+              <w:rPr>
                 <w:rFonts w:ascii="Arial" w:eastAsia="Arial" w:hAnsi="Arial" w:cs="Arial"/>
                 <w:b/>
                 <w:sz w:val="20"/>
@@ -2841,24 +3688,13 @@
             </w:pPr>
             <w:r>
               <w:rPr>
-                <w:rFonts w:ascii="Arial" w:eastAsia="Arial" w:hAnsi="Arial" w:cs="Arial"/>
-                <w:color w:val="525252" w:themeColor="accent3" w:themeShade="80"/>
-                <w:sz w:val="20"/>
-                <w:szCs w:val="20"/>
-                <w:highlight w:val="white"/>
-              </w:rPr>
-              <w:t xml:space="preserve">As atividades de extensão podem resultar em produto caracterizado a partir do fazer extensionista, sempre mediados pela interação dialógica entre a comunidade acadêmica e a sociedade e seus setores, sendo exemplos: softwares; aplicativos; protótipos; desenhos técnicos; patentes; simuladores; objetos de aprendizagem; games; insumos alternativos; processos e procedimentos operativos inovadores; relatórios; relatos de experiências; cartilhas; revistas; manuais; jornais; informativos; livros; anais; </w:t>
-            </w:r>
-            <w:r>
-              <w:rPr>
-                <w:rFonts w:ascii="Arial" w:eastAsia="Arial" w:hAnsi="Arial" w:cs="Arial"/>
-                <w:color w:val="525252" w:themeColor="accent3" w:themeShade="80"/>
-                <w:sz w:val="20"/>
-                <w:szCs w:val="20"/>
-                <w:highlight w:val="white"/>
-              </w:rPr>
-              <w:lastRenderedPageBreak/>
-              <w:t>cartazes; artigos; resumos; pôster; banner; site; portal; hotsite; fotografia; vídeos; áudios; tutoriais, dentre outros.</w:t>
+                <w:rFonts w:ascii="Arial" w:eastAsia="Times New Roman" w:hAnsi="Arial" w:cs="Arial"/>
+                <w:color w:val="000000"/>
+                <w:sz w:val="20"/>
+                <w:szCs w:val="20"/>
+                <w:lang w:eastAsia="pt-BR"/>
+              </w:rPr>
+              <w:t>Banner feito com o intuito de apresentar fisicamente o projeto, com seu objetivo e uma análise para o futuro.</w:t>
             </w:r>
           </w:p>
         </w:tc>
@@ -2903,13 +3739,13 @@
         <w:tblLook w:val="0400" w:firstRow="0" w:lastRow="0" w:firstColumn="0" w:lastColumn="0" w:noHBand="0" w:noVBand="1"/>
       </w:tblPr>
       <w:tblGrid>
-        <w:gridCol w:w="3037"/>
-        <w:gridCol w:w="6398"/>
+        <w:gridCol w:w="5240"/>
+        <w:gridCol w:w="4195"/>
       </w:tblGrid>
       <w:tr>
         <w:tc>
           <w:tcPr>
-            <w:tcW w:w="3037" w:type="dxa"/>
+            <w:tcW w:w="5240" w:type="dxa"/>
           </w:tcPr>
           <w:p>
             <w:pPr>
@@ -2928,12 +3764,71 @@
                 <w:szCs w:val="20"/>
               </w:rPr>
               <w:t>Fontes:</w:t>
+            </w:r>
+          </w:p>
+          <w:p>
+            <w:pPr>
+              <w:rPr>
+                <w:rFonts w:ascii="Arial" w:eastAsia="Arial" w:hAnsi="Arial" w:cs="Arial"/>
+                <w:b/>
+                <w:sz w:val="20"/>
+                <w:szCs w:val="20"/>
+              </w:rPr>
+            </w:pPr>
+            <w:r>
+              <w:rPr>
+                <w:rFonts w:ascii="Arial" w:eastAsia="Arial" w:hAnsi="Arial" w:cs="Arial"/>
+                <w:b/>
+                <w:sz w:val="20"/>
+                <w:szCs w:val="20"/>
+              </w:rPr>
+              <w:lastRenderedPageBreak/>
+              <w:t xml:space="preserve">SCIKIT-LEARN </w:t>
+            </w:r>
+            <w:proofErr w:type="spellStart"/>
+            <w:r>
+              <w:rPr>
+                <w:rFonts w:ascii="Arial" w:eastAsia="Arial" w:hAnsi="Arial" w:cs="Arial"/>
+                <w:b/>
+                <w:sz w:val="20"/>
+                <w:szCs w:val="20"/>
+              </w:rPr>
+              <w:t>Machine</w:t>
+            </w:r>
+            <w:proofErr w:type="spellEnd"/>
+            <w:r>
+              <w:rPr>
+                <w:rFonts w:ascii="Arial" w:eastAsia="Arial" w:hAnsi="Arial" w:cs="Arial"/>
+                <w:b/>
+                <w:sz w:val="20"/>
+                <w:szCs w:val="20"/>
+              </w:rPr>
+              <w:t xml:space="preserve"> Learning in Python</w:t>
+            </w:r>
+          </w:p>
+          <w:p>
+            <w:pPr>
+              <w:rPr>
+                <w:rFonts w:ascii="Arial" w:eastAsia="Arial" w:hAnsi="Arial" w:cs="Arial"/>
+                <w:b/>
+                <w:sz w:val="20"/>
+                <w:szCs w:val="20"/>
+              </w:rPr>
+            </w:pPr>
+            <w:r>
+              <w:rPr>
+                <w:rFonts w:ascii="Arial" w:eastAsia="Arial" w:hAnsi="Arial" w:cs="Arial"/>
+                <w:b/>
+                <w:sz w:val="20"/>
+                <w:szCs w:val="20"/>
+              </w:rPr>
+              <w:t xml:space="preserve">CANNOLI </w:t>
             </w:r>
           </w:p>
         </w:tc>
         <w:tc>
           <w:tcPr>
-            <w:tcW w:w="6398" w:type="dxa"/>
+            <w:tcW w:w="4195" w:type="dxa"/>
           </w:tcPr>
           <w:p>
             <w:pPr>
@@ -2951,8 +3846,52 @@
                 <w:sz w:val="20"/>
                 <w:szCs w:val="20"/>
               </w:rPr>
+              <w:lastRenderedPageBreak/>
               <w:t>Links:</w:t>
             </w:r>
+          </w:p>
+          <w:p>
+            <w:pPr>
+              <w:rPr>
+                <w:rFonts w:ascii="Arial" w:eastAsia="Arial" w:hAnsi="Arial" w:cs="Arial"/>
+                <w:b/>
+                <w:sz w:val="20"/>
+                <w:szCs w:val="20"/>
+              </w:rPr>
+            </w:pPr>
+            <w:hyperlink r:id="rId13" w:history="1">
+              <w:r>
+                <w:rPr>
+                  <w:rStyle w:val="Hyperlink"/>
+                  <w:rFonts w:ascii="Arial" w:eastAsia="Arial" w:hAnsi="Arial" w:cs="Arial"/>
+                  <w:b/>
+                  <w:sz w:val="20"/>
+                  <w:szCs w:val="20"/>
+                </w:rPr>
+                <w:t>https://scikit-learn.org/stable/</w:t>
+              </w:r>
+            </w:hyperlink>
+          </w:p>
+          <w:p>
+            <w:pPr>
+              <w:rPr>
+                <w:rFonts w:ascii="Arial" w:eastAsia="Arial" w:hAnsi="Arial" w:cs="Arial"/>
+                <w:b/>
+                <w:sz w:val="20"/>
+                <w:szCs w:val="20"/>
+              </w:rPr>
+            </w:pPr>
+            <w:hyperlink r:id="rId14" w:history="1">
+              <w:r>
+                <w:rPr>
+                  <w:rStyle w:val="Hyperlink"/>
+                  <w:rFonts w:ascii="Arial" w:eastAsia="Arial" w:hAnsi="Arial" w:cs="Arial"/>
+                  <w:sz w:val="20"/>
+                  <w:szCs w:val="20"/>
+                </w:rPr>
+                <w:t>https://www.cannoli.food/</w:t>
+              </w:r>
+            </w:hyperlink>
           </w:p>
         </w:tc>
       </w:tr>
@@ -3094,12 +4033,12 @@
       </w:r>
     </w:p>
     <w:sectPr>
-      <w:headerReference w:type="even" r:id="rId12"/>
-      <w:headerReference w:type="default" r:id="rId13"/>
-      <w:footerReference w:type="even" r:id="rId14"/>
-      <w:footerReference w:type="default" r:id="rId15"/>
-      <w:headerReference w:type="first" r:id="rId16"/>
-      <w:footerReference w:type="first" r:id="rId17"/>
+      <w:headerReference w:type="even" r:id="rId15"/>
+      <w:headerReference w:type="default" r:id="rId16"/>
+      <w:footerReference w:type="even" r:id="rId17"/>
+      <w:footerReference w:type="default" r:id="rId18"/>
+      <w:headerReference w:type="first" r:id="rId19"/>
+      <w:footerReference w:type="first" r:id="rId20"/>
       <w:pgSz w:w="11906" w:h="16838"/>
       <w:pgMar w:top="1985" w:right="991" w:bottom="1560" w:left="1701" w:header="708" w:footer="708" w:gutter="0"/>
       <w:cols w:space="708"/>
@@ -3110,7 +4049,7 @@
 </file>
 
 <file path=word/endnotes.xml><?xml version="1.0" encoding="utf-8"?>
-<w:endnotes xmlns:wpc="http://schemas.microsoft.com/office/word/2010/wordprocessingCanvas" xmlns:cx="http://schemas.microsoft.com/office/drawing/2014/chartex" xmlns:cx1="http://schemas.microsoft.com/office/drawing/2015/9/8/chartex" xmlns:cx2="http://schemas.microsoft.com/office/drawing/2015/10/21/chartex" xmlns:cx3="http://schemas.microsoft.com/office/drawing/2016/5/9/chartex" xmlns:cx4="http://schemas.microsoft.com/office/drawing/2016/5/10/chartex" xmlns:cx5="http://schemas.microsoft.com/office/drawing/2016/5/11/chartex" xmlns:cx6="http://schemas.microsoft.com/office/drawing/2016/5/12/chartex" xmlns:cx7="http://schemas.microsoft.com/office/drawing/2016/5/13/chartex" xmlns:cx8="http://schemas.microsoft.com/office/drawing/2016/5/14/chartex" xmlns:mc="http://schemas.openxmlformats.org/markup-compatibility/2006" xmlns:aink="http://schemas.microsoft.com/office/drawing/2016/ink" xmlns:am3d="http://schemas.microsoft.com/office/drawing/2017/model3d" xmlns:o="urn:schemas-microsoft-com:office:office" xmlns:oel="http://schemas.microsoft.com/office/2019/extlst" xmlns:r="http://schemas.openxmlformats.org/officeDocument/2006/relationships" xmlns:m="http://schemas.openxmlformats.org/officeDocument/2006/math" xmlns:v="urn:schemas-microsoft-com:vml" xmlns:wp14="http://schemas.microsoft.com/office/word/2010/wordprocessingDrawing" xmlns:wp="http://schemas.openxmlformats.org/drawingml/2006/wordprocessingDrawing" xmlns:w10="urn:schemas-microsoft-com:office:word" xmlns:w="http://schemas.openxmlformats.org/wordprocessingml/2006/main" xmlns:w14="http://schemas.microsoft.com/office/word/2010/wordml" xmlns:w15="http://schemas.microsoft.com/office/word/2012/wordml" xmlns:w16cex="http://schemas.microsoft.com/office/word/2018/wordml/cex" xmlns:w16cid="http://schemas.microsoft.com/office/word/2016/wordml/cid" xmlns:w16="http://schemas.microsoft.com/office/word/2018/wordml" xmlns:w16du="http://schemas.microsoft.com/office/word/2023/wordml/word16du" xmlns:w16sdtdh="http://schemas.microsoft.com/office/word/2020/wordml/sdtdatahash" xmlns:w16sdtfl="http://schemas.microsoft.com/office/word/2024/wordml/sdtformatlock" xmlns:w16se="http://schemas.microsoft.com/office/word/2015/wordml/symex" xmlns:wpg="http://schemas.microsoft.com/office/word/2010/wordprocessingGroup" xmlns:wpi="http://schemas.microsoft.com/office/word/2010/wordprocessingInk" xmlns:wne="http://schemas.microsoft.com/office/word/2006/wordml" xmlns:wps="http://schemas.microsoft.com/office/word/2010/wordprocessingShape" mc:Ignorable="w14 w15 w16se w16cid w16 w16cex w16sdtdh w16sdtfl w16du wp14">
+<w:endnotes xmlns:wpc="http://schemas.microsoft.com/office/word/2010/wordprocessingCanvas" xmlns:cx="http://schemas.microsoft.com/office/drawing/2014/chartex" xmlns:cx1="http://schemas.microsoft.com/office/drawing/2015/9/8/chartex" xmlns:cx2="http://schemas.microsoft.com/office/drawing/2015/10/21/chartex" xmlns:cx3="http://schemas.microsoft.com/office/drawing/2016/5/9/chartex" xmlns:cx4="http://schemas.microsoft.com/office/drawing/2016/5/10/chartex" xmlns:cx5="http://schemas.microsoft.com/office/drawing/2016/5/11/chartex" xmlns:cx6="http://schemas.microsoft.com/office/drawing/2016/5/12/chartex" xmlns:cx7="http://schemas.microsoft.com/office/drawing/2016/5/13/chartex" xmlns:cx8="http://schemas.microsoft.com/office/drawing/2016/5/14/chartex" xmlns:mc="http://schemas.openxmlformats.org/markup-compatibility/2006" xmlns:aink="http://schemas.microsoft.com/office/drawing/2016/ink" xmlns:am3d="http://schemas.microsoft.com/office/drawing/2017/model3d" xmlns:o="urn:schemas-microsoft-com:office:office" xmlns:r="http://schemas.openxmlformats.org/officeDocument/2006/relationships" xmlns:m="http://schemas.openxmlformats.org/officeDocument/2006/math" xmlns:v="urn:schemas-microsoft-com:vml" xmlns:wp14="http://schemas.microsoft.com/office/word/2010/wordprocessingDrawing" xmlns:wp="http://schemas.openxmlformats.org/drawingml/2006/wordprocessingDrawing" xmlns:w10="urn:schemas-microsoft-com:office:word" xmlns:w="http://schemas.openxmlformats.org/wordprocessingml/2006/main" xmlns:w14="http://schemas.microsoft.com/office/word/2010/wordml" xmlns:w15="http://schemas.microsoft.com/office/word/2012/wordml" xmlns:w16cid="http://schemas.microsoft.com/office/word/2016/wordml/cid" xmlns:w16se="http://schemas.microsoft.com/office/word/2015/wordml/symex" xmlns:wpg="http://schemas.microsoft.com/office/word/2010/wordprocessingGroup" xmlns:wpi="http://schemas.microsoft.com/office/word/2010/wordprocessingInk" xmlns:wne="http://schemas.microsoft.com/office/word/2006/wordml" xmlns:wps="http://schemas.microsoft.com/office/word/2010/wordprocessingShape" mc:Ignorable="w14 w15 w16se w16cid wp14">
   <w:endnote w:type="separator" w:id="-1">
     <w:p>
       <w:pPr>
@@ -3135,7 +4074,7 @@
 </file>
 
 <file path=word/footer1.xml><?xml version="1.0" encoding="utf-8"?>
-<w:ftr xmlns:wpc="http://schemas.microsoft.com/office/word/2010/wordprocessingCanvas" xmlns:cx="http://schemas.microsoft.com/office/drawing/2014/chartex" xmlns:cx1="http://schemas.microsoft.com/office/drawing/2015/9/8/chartex" xmlns:cx2="http://schemas.microsoft.com/office/drawing/2015/10/21/chartex" xmlns:cx3="http://schemas.microsoft.com/office/drawing/2016/5/9/chartex" xmlns:cx4="http://schemas.microsoft.com/office/drawing/2016/5/10/chartex" xmlns:cx5="http://schemas.microsoft.com/office/drawing/2016/5/11/chartex" xmlns:cx6="http://schemas.microsoft.com/office/drawing/2016/5/12/chartex" xmlns:cx7="http://schemas.microsoft.com/office/drawing/2016/5/13/chartex" xmlns:cx8="http://schemas.microsoft.com/office/drawing/2016/5/14/chartex" xmlns:mc="http://schemas.openxmlformats.org/markup-compatibility/2006" xmlns:aink="http://schemas.microsoft.com/office/drawing/2016/ink" xmlns:am3d="http://schemas.microsoft.com/office/drawing/2017/model3d" xmlns:o="urn:schemas-microsoft-com:office:office" xmlns:oel="http://schemas.microsoft.com/office/2019/extlst" xmlns:r="http://schemas.openxmlformats.org/officeDocument/2006/relationships" xmlns:m="http://schemas.openxmlformats.org/officeDocument/2006/math" xmlns:v="urn:schemas-microsoft-com:vml" xmlns:wp14="http://schemas.microsoft.com/office/word/2010/wordprocessingDrawing" xmlns:wp="http://schemas.openxmlformats.org/drawingml/2006/wordprocessingDrawing" xmlns:w10="urn:schemas-microsoft-com:office:word" xmlns:w="http://schemas.openxmlformats.org/wordprocessingml/2006/main" xmlns:w14="http://schemas.microsoft.com/office/word/2010/wordml" xmlns:w15="http://schemas.microsoft.com/office/word/2012/wordml" xmlns:w16cex="http://schemas.microsoft.com/office/word/2018/wordml/cex" xmlns:w16cid="http://schemas.microsoft.com/office/word/2016/wordml/cid" xmlns:w16="http://schemas.microsoft.com/office/word/2018/wordml" xmlns:w16du="http://schemas.microsoft.com/office/word/2023/wordml/word16du" xmlns:w16sdtdh="http://schemas.microsoft.com/office/word/2020/wordml/sdtdatahash" xmlns:w16sdtfl="http://schemas.microsoft.com/office/word/2024/wordml/sdtformatlock" xmlns:w16se="http://schemas.microsoft.com/office/word/2015/wordml/symex" xmlns:wpg="http://schemas.microsoft.com/office/word/2010/wordprocessingGroup" xmlns:wpi="http://schemas.microsoft.com/office/word/2010/wordprocessingInk" xmlns:wne="http://schemas.microsoft.com/office/word/2006/wordml" xmlns:wps="http://schemas.microsoft.com/office/word/2010/wordprocessingShape" mc:Ignorable="w14 w15 w16se w16cid w16 w16cex w16sdtdh w16sdtfl w16du wp14">
+<w:ftr xmlns:wpc="http://schemas.microsoft.com/office/word/2010/wordprocessingCanvas" xmlns:cx="http://schemas.microsoft.com/office/drawing/2014/chartex" xmlns:cx1="http://schemas.microsoft.com/office/drawing/2015/9/8/chartex" xmlns:cx2="http://schemas.microsoft.com/office/drawing/2015/10/21/chartex" xmlns:cx3="http://schemas.microsoft.com/office/drawing/2016/5/9/chartex" xmlns:cx4="http://schemas.microsoft.com/office/drawing/2016/5/10/chartex" xmlns:cx5="http://schemas.microsoft.com/office/drawing/2016/5/11/chartex" xmlns:cx6="http://schemas.microsoft.com/office/drawing/2016/5/12/chartex" xmlns:cx7="http://schemas.microsoft.com/office/drawing/2016/5/13/chartex" xmlns:cx8="http://schemas.microsoft.com/office/drawing/2016/5/14/chartex" xmlns:mc="http://schemas.openxmlformats.org/markup-compatibility/2006" xmlns:aink="http://schemas.microsoft.com/office/drawing/2016/ink" xmlns:am3d="http://schemas.microsoft.com/office/drawing/2017/model3d" xmlns:o="urn:schemas-microsoft-com:office:office" xmlns:r="http://schemas.openxmlformats.org/officeDocument/2006/relationships" xmlns:m="http://schemas.openxmlformats.org/officeDocument/2006/math" xmlns:v="urn:schemas-microsoft-com:vml" xmlns:wp14="http://schemas.microsoft.com/office/word/2010/wordprocessingDrawing" xmlns:wp="http://schemas.openxmlformats.org/drawingml/2006/wordprocessingDrawing" xmlns:w10="urn:schemas-microsoft-com:office:word" xmlns:w="http://schemas.openxmlformats.org/wordprocessingml/2006/main" xmlns:w14="http://schemas.microsoft.com/office/word/2010/wordml" xmlns:w15="http://schemas.microsoft.com/office/word/2012/wordml" xmlns:w16cid="http://schemas.microsoft.com/office/word/2016/wordml/cid" xmlns:w16se="http://schemas.microsoft.com/office/word/2015/wordml/symex" xmlns:wpg="http://schemas.microsoft.com/office/word/2010/wordprocessingGroup" xmlns:wpi="http://schemas.microsoft.com/office/word/2010/wordprocessingInk" xmlns:wne="http://schemas.microsoft.com/office/word/2006/wordml" xmlns:wps="http://schemas.microsoft.com/office/word/2010/wordprocessingShape" mc:Ignorable="w14 w15 w16se w16cid wp14">
   <w:p>
     <w:pPr>
       <w:pStyle w:val="Rodap"/>
@@ -3145,7 +4084,7 @@
 </file>
 
 <file path=word/footer2.xml><?xml version="1.0" encoding="utf-8"?>
-<w:ftr xmlns:wpc="http://schemas.microsoft.com/office/word/2010/wordprocessingCanvas" xmlns:cx="http://schemas.microsoft.com/office/drawing/2014/chartex" xmlns:cx1="http://schemas.microsoft.com/office/drawing/2015/9/8/chartex" xmlns:cx2="http://schemas.microsoft.com/office/drawing/2015/10/21/chartex" xmlns:cx3="http://schemas.microsoft.com/office/drawing/2016/5/9/chartex" xmlns:cx4="http://schemas.microsoft.com/office/drawing/2016/5/10/chartex" xmlns:cx5="http://schemas.microsoft.com/office/drawing/2016/5/11/chartex" xmlns:cx6="http://schemas.microsoft.com/office/drawing/2016/5/12/chartex" xmlns:cx7="http://schemas.microsoft.com/office/drawing/2016/5/13/chartex" xmlns:cx8="http://schemas.microsoft.com/office/drawing/2016/5/14/chartex" xmlns:mc="http://schemas.openxmlformats.org/markup-compatibility/2006" xmlns:aink="http://schemas.microsoft.com/office/drawing/2016/ink" xmlns:am3d="http://schemas.microsoft.com/office/drawing/2017/model3d" xmlns:o="urn:schemas-microsoft-com:office:office" xmlns:oel="http://schemas.microsoft.com/office/2019/extlst" xmlns:r="http://schemas.openxmlformats.org/officeDocument/2006/relationships" xmlns:m="http://schemas.openxmlformats.org/officeDocument/2006/math" xmlns:v="urn:schemas-microsoft-com:vml" xmlns:wp14="http://schemas.microsoft.com/office/word/2010/wordprocessingDrawing" xmlns:wp="http://schemas.openxmlformats.org/drawingml/2006/wordprocessingDrawing" xmlns:w10="urn:schemas-microsoft-com:office:word" xmlns:w="http://schemas.openxmlformats.org/wordprocessingml/2006/main" xmlns:w14="http://schemas.microsoft.com/office/word/2010/wordml" xmlns:w15="http://schemas.microsoft.com/office/word/2012/wordml" xmlns:w16cex="http://schemas.microsoft.com/office/word/2018/wordml/cex" xmlns:w16cid="http://schemas.microsoft.com/office/word/2016/wordml/cid" xmlns:w16="http://schemas.microsoft.com/office/word/2018/wordml" xmlns:w16du="http://schemas.microsoft.com/office/word/2023/wordml/word16du" xmlns:w16sdtdh="http://schemas.microsoft.com/office/word/2020/wordml/sdtdatahash" xmlns:w16sdtfl="http://schemas.microsoft.com/office/word/2024/wordml/sdtformatlock" xmlns:w16se="http://schemas.microsoft.com/office/word/2015/wordml/symex" xmlns:wpg="http://schemas.microsoft.com/office/word/2010/wordprocessingGroup" xmlns:wpi="http://schemas.microsoft.com/office/word/2010/wordprocessingInk" xmlns:wne="http://schemas.microsoft.com/office/word/2006/wordml" xmlns:wps="http://schemas.microsoft.com/office/word/2010/wordprocessingShape" mc:Ignorable="w14 w15 w16se w16cid w16 w16cex w16sdtdh w16sdtfl w16du wp14">
+<w:ftr xmlns:wpc="http://schemas.microsoft.com/office/word/2010/wordprocessingCanvas" xmlns:cx="http://schemas.microsoft.com/office/drawing/2014/chartex" xmlns:cx1="http://schemas.microsoft.com/office/drawing/2015/9/8/chartex" xmlns:cx2="http://schemas.microsoft.com/office/drawing/2015/10/21/chartex" xmlns:cx3="http://schemas.microsoft.com/office/drawing/2016/5/9/chartex" xmlns:cx4="http://schemas.microsoft.com/office/drawing/2016/5/10/chartex" xmlns:cx5="http://schemas.microsoft.com/office/drawing/2016/5/11/chartex" xmlns:cx6="http://schemas.microsoft.com/office/drawing/2016/5/12/chartex" xmlns:cx7="http://schemas.microsoft.com/office/drawing/2016/5/13/chartex" xmlns:cx8="http://schemas.microsoft.com/office/drawing/2016/5/14/chartex" xmlns:mc="http://schemas.openxmlformats.org/markup-compatibility/2006" xmlns:aink="http://schemas.microsoft.com/office/drawing/2016/ink" xmlns:am3d="http://schemas.microsoft.com/office/drawing/2017/model3d" xmlns:o="urn:schemas-microsoft-com:office:office" xmlns:r="http://schemas.openxmlformats.org/officeDocument/2006/relationships" xmlns:m="http://schemas.openxmlformats.org/officeDocument/2006/math" xmlns:v="urn:schemas-microsoft-com:vml" xmlns:wp14="http://schemas.microsoft.com/office/word/2010/wordprocessingDrawing" xmlns:wp="http://schemas.openxmlformats.org/drawingml/2006/wordprocessingDrawing" xmlns:w10="urn:schemas-microsoft-com:office:word" xmlns:w="http://schemas.openxmlformats.org/wordprocessingml/2006/main" xmlns:w14="http://schemas.microsoft.com/office/word/2010/wordml" xmlns:w15="http://schemas.microsoft.com/office/word/2012/wordml" xmlns:w16cid="http://schemas.microsoft.com/office/word/2016/wordml/cid" xmlns:w16se="http://schemas.microsoft.com/office/word/2015/wordml/symex" xmlns:wpg="http://schemas.microsoft.com/office/word/2010/wordprocessingGroup" xmlns:wpi="http://schemas.microsoft.com/office/word/2010/wordprocessingInk" xmlns:wne="http://schemas.microsoft.com/office/word/2006/wordml" xmlns:wps="http://schemas.microsoft.com/office/word/2010/wordprocessingShape" mc:Ignorable="w14 w15 w16se w16cid wp14">
   <w:p>
     <w:pPr>
       <w:pStyle w:val="Rodap"/>
@@ -3155,7 +4094,7 @@
 </file>
 
 <file path=word/footer3.xml><?xml version="1.0" encoding="utf-8"?>
-<w:ftr xmlns:wpc="http://schemas.microsoft.com/office/word/2010/wordprocessingCanvas" xmlns:cx="http://schemas.microsoft.com/office/drawing/2014/chartex" xmlns:cx1="http://schemas.microsoft.com/office/drawing/2015/9/8/chartex" xmlns:cx2="http://schemas.microsoft.com/office/drawing/2015/10/21/chartex" xmlns:cx3="http://schemas.microsoft.com/office/drawing/2016/5/9/chartex" xmlns:cx4="http://schemas.microsoft.com/office/drawing/2016/5/10/chartex" xmlns:cx5="http://schemas.microsoft.com/office/drawing/2016/5/11/chartex" xmlns:cx6="http://schemas.microsoft.com/office/drawing/2016/5/12/chartex" xmlns:cx7="http://schemas.microsoft.com/office/drawing/2016/5/13/chartex" xmlns:cx8="http://schemas.microsoft.com/office/drawing/2016/5/14/chartex" xmlns:mc="http://schemas.openxmlformats.org/markup-compatibility/2006" xmlns:aink="http://schemas.microsoft.com/office/drawing/2016/ink" xmlns:am3d="http://schemas.microsoft.com/office/drawing/2017/model3d" xmlns:o="urn:schemas-microsoft-com:office:office" xmlns:oel="http://schemas.microsoft.com/office/2019/extlst" xmlns:r="http://schemas.openxmlformats.org/officeDocument/2006/relationships" xmlns:m="http://schemas.openxmlformats.org/officeDocument/2006/math" xmlns:v="urn:schemas-microsoft-com:vml" xmlns:wp14="http://schemas.microsoft.com/office/word/2010/wordprocessingDrawing" xmlns:wp="http://schemas.openxmlformats.org/drawingml/2006/wordprocessingDrawing" xmlns:w10="urn:schemas-microsoft-com:office:word" xmlns:w="http://schemas.openxmlformats.org/wordprocessingml/2006/main" xmlns:w14="http://schemas.microsoft.com/office/word/2010/wordml" xmlns:w15="http://schemas.microsoft.com/office/word/2012/wordml" xmlns:w16cex="http://schemas.microsoft.com/office/word/2018/wordml/cex" xmlns:w16cid="http://schemas.microsoft.com/office/word/2016/wordml/cid" xmlns:w16="http://schemas.microsoft.com/office/word/2018/wordml" xmlns:w16du="http://schemas.microsoft.com/office/word/2023/wordml/word16du" xmlns:w16sdtdh="http://schemas.microsoft.com/office/word/2020/wordml/sdtdatahash" xmlns:w16sdtfl="http://schemas.microsoft.com/office/word/2024/wordml/sdtformatlock" xmlns:w16se="http://schemas.microsoft.com/office/word/2015/wordml/symex" xmlns:wpg="http://schemas.microsoft.com/office/word/2010/wordprocessingGroup" xmlns:wpi="http://schemas.microsoft.com/office/word/2010/wordprocessingInk" xmlns:wne="http://schemas.microsoft.com/office/word/2006/wordml" xmlns:wps="http://schemas.microsoft.com/office/word/2010/wordprocessingShape" mc:Ignorable="w14 w15 w16se w16cid w16 w16cex w16sdtdh w16sdtfl w16du wp14">
+<w:ftr xmlns:wpc="http://schemas.microsoft.com/office/word/2010/wordprocessingCanvas" xmlns:cx="http://schemas.microsoft.com/office/drawing/2014/chartex" xmlns:cx1="http://schemas.microsoft.com/office/drawing/2015/9/8/chartex" xmlns:cx2="http://schemas.microsoft.com/office/drawing/2015/10/21/chartex" xmlns:cx3="http://schemas.microsoft.com/office/drawing/2016/5/9/chartex" xmlns:cx4="http://schemas.microsoft.com/office/drawing/2016/5/10/chartex" xmlns:cx5="http://schemas.microsoft.com/office/drawing/2016/5/11/chartex" xmlns:cx6="http://schemas.microsoft.com/office/drawing/2016/5/12/chartex" xmlns:cx7="http://schemas.microsoft.com/office/drawing/2016/5/13/chartex" xmlns:cx8="http://schemas.microsoft.com/office/drawing/2016/5/14/chartex" xmlns:mc="http://schemas.openxmlformats.org/markup-compatibility/2006" xmlns:aink="http://schemas.microsoft.com/office/drawing/2016/ink" xmlns:am3d="http://schemas.microsoft.com/office/drawing/2017/model3d" xmlns:o="urn:schemas-microsoft-com:office:office" xmlns:r="http://schemas.openxmlformats.org/officeDocument/2006/relationships" xmlns:m="http://schemas.openxmlformats.org/officeDocument/2006/math" xmlns:v="urn:schemas-microsoft-com:vml" xmlns:wp14="http://schemas.microsoft.com/office/word/2010/wordprocessingDrawing" xmlns:wp="http://schemas.openxmlformats.org/drawingml/2006/wordprocessingDrawing" xmlns:w10="urn:schemas-microsoft-com:office:word" xmlns:w="http://schemas.openxmlformats.org/wordprocessingml/2006/main" xmlns:w14="http://schemas.microsoft.com/office/word/2010/wordml" xmlns:w15="http://schemas.microsoft.com/office/word/2012/wordml" xmlns:w16cid="http://schemas.microsoft.com/office/word/2016/wordml/cid" xmlns:w16se="http://schemas.microsoft.com/office/word/2015/wordml/symex" xmlns:wpg="http://schemas.microsoft.com/office/word/2010/wordprocessingGroup" xmlns:wpi="http://schemas.microsoft.com/office/word/2010/wordprocessingInk" xmlns:wne="http://schemas.microsoft.com/office/word/2006/wordml" xmlns:wps="http://schemas.microsoft.com/office/word/2010/wordprocessingShape" mc:Ignorable="w14 w15 w16se w16cid wp14">
   <w:p>
     <w:pPr>
       <w:pStyle w:val="Rodap"/>
@@ -3165,7 +4104,7 @@
 </file>
 
 <file path=word/footnotes.xml><?xml version="1.0" encoding="utf-8"?>
-<w:footnotes xmlns:wpc="http://schemas.microsoft.com/office/word/2010/wordprocessingCanvas" xmlns:cx="http://schemas.microsoft.com/office/drawing/2014/chartex" xmlns:cx1="http://schemas.microsoft.com/office/drawing/2015/9/8/chartex" xmlns:cx2="http://schemas.microsoft.com/office/drawing/2015/10/21/chartex" xmlns:cx3="http://schemas.microsoft.com/office/drawing/2016/5/9/chartex" xmlns:cx4="http://schemas.microsoft.com/office/drawing/2016/5/10/chartex" xmlns:cx5="http://schemas.microsoft.com/office/drawing/2016/5/11/chartex" xmlns:cx6="http://schemas.microsoft.com/office/drawing/2016/5/12/chartex" xmlns:cx7="http://schemas.microsoft.com/office/drawing/2016/5/13/chartex" xmlns:cx8="http://schemas.microsoft.com/office/drawing/2016/5/14/chartex" xmlns:mc="http://schemas.openxmlformats.org/markup-compatibility/2006" xmlns:aink="http://schemas.microsoft.com/office/drawing/2016/ink" xmlns:am3d="http://schemas.microsoft.com/office/drawing/2017/model3d" xmlns:o="urn:schemas-microsoft-com:office:office" xmlns:oel="http://schemas.microsoft.com/office/2019/extlst" xmlns:r="http://schemas.openxmlformats.org/officeDocument/2006/relationships" xmlns:m="http://schemas.openxmlformats.org/officeDocument/2006/math" xmlns:v="urn:schemas-microsoft-com:vml" xmlns:wp14="http://schemas.microsoft.com/office/word/2010/wordprocessingDrawing" xmlns:wp="http://schemas.openxmlformats.org/drawingml/2006/wordprocessingDrawing" xmlns:w10="urn:schemas-microsoft-com:office:word" xmlns:w="http://schemas.openxmlformats.org/wordprocessingml/2006/main" xmlns:w14="http://schemas.microsoft.com/office/word/2010/wordml" xmlns:w15="http://schemas.microsoft.com/office/word/2012/wordml" xmlns:w16cex="http://schemas.microsoft.com/office/word/2018/wordml/cex" xmlns:w16cid="http://schemas.microsoft.com/office/word/2016/wordml/cid" xmlns:w16="http://schemas.microsoft.com/office/word/2018/wordml" xmlns:w16du="http://schemas.microsoft.com/office/word/2023/wordml/word16du" xmlns:w16sdtdh="http://schemas.microsoft.com/office/word/2020/wordml/sdtdatahash" xmlns:w16sdtfl="http://schemas.microsoft.com/office/word/2024/wordml/sdtformatlock" xmlns:w16se="http://schemas.microsoft.com/office/word/2015/wordml/symex" xmlns:wpg="http://schemas.microsoft.com/office/word/2010/wordprocessingGroup" xmlns:wpi="http://schemas.microsoft.com/office/word/2010/wordprocessingInk" xmlns:wne="http://schemas.microsoft.com/office/word/2006/wordml" xmlns:wps="http://schemas.microsoft.com/office/word/2010/wordprocessingShape" mc:Ignorable="w14 w15 w16se w16cid w16 w16cex w16sdtdh w16sdtfl w16du wp14">
+<w:footnotes xmlns:wpc="http://schemas.microsoft.com/office/word/2010/wordprocessingCanvas" xmlns:cx="http://schemas.microsoft.com/office/drawing/2014/chartex" xmlns:cx1="http://schemas.microsoft.com/office/drawing/2015/9/8/chartex" xmlns:cx2="http://schemas.microsoft.com/office/drawing/2015/10/21/chartex" xmlns:cx3="http://schemas.microsoft.com/office/drawing/2016/5/9/chartex" xmlns:cx4="http://schemas.microsoft.com/office/drawing/2016/5/10/chartex" xmlns:cx5="http://schemas.microsoft.com/office/drawing/2016/5/11/chartex" xmlns:cx6="http://schemas.microsoft.com/office/drawing/2016/5/12/chartex" xmlns:cx7="http://schemas.microsoft.com/office/drawing/2016/5/13/chartex" xmlns:cx8="http://schemas.microsoft.com/office/drawing/2016/5/14/chartex" xmlns:mc="http://schemas.openxmlformats.org/markup-compatibility/2006" xmlns:aink="http://schemas.microsoft.com/office/drawing/2016/ink" xmlns:am3d="http://schemas.microsoft.com/office/drawing/2017/model3d" xmlns:o="urn:schemas-microsoft-com:office:office" xmlns:r="http://schemas.openxmlformats.org/officeDocument/2006/relationships" xmlns:m="http://schemas.openxmlformats.org/officeDocument/2006/math" xmlns:v="urn:schemas-microsoft-com:vml" xmlns:wp14="http://schemas.microsoft.com/office/word/2010/wordprocessingDrawing" xmlns:wp="http://schemas.openxmlformats.org/drawingml/2006/wordprocessingDrawing" xmlns:w10="urn:schemas-microsoft-com:office:word" xmlns:w="http://schemas.openxmlformats.org/wordprocessingml/2006/main" xmlns:w14="http://schemas.microsoft.com/office/word/2010/wordml" xmlns:w15="http://schemas.microsoft.com/office/word/2012/wordml" xmlns:w16cid="http://schemas.microsoft.com/office/word/2016/wordml/cid" xmlns:w16se="http://schemas.microsoft.com/office/word/2015/wordml/symex" xmlns:wpg="http://schemas.microsoft.com/office/word/2010/wordprocessingGroup" xmlns:wpi="http://schemas.microsoft.com/office/word/2010/wordprocessingInk" xmlns:wne="http://schemas.microsoft.com/office/word/2006/wordml" xmlns:wps="http://schemas.microsoft.com/office/word/2010/wordprocessingShape" mc:Ignorable="w14 w15 w16se w16cid wp14">
   <w:footnote w:type="separator" w:id="-1">
     <w:p>
       <w:pPr>
@@ -3190,7 +4129,7 @@
 </file>
 
 <file path=word/header1.xml><?xml version="1.0" encoding="utf-8"?>
-<w:hdr xmlns:wpc="http://schemas.microsoft.com/office/word/2010/wordprocessingCanvas" xmlns:cx="http://schemas.microsoft.com/office/drawing/2014/chartex" xmlns:cx1="http://schemas.microsoft.com/office/drawing/2015/9/8/chartex" xmlns:cx2="http://schemas.microsoft.com/office/drawing/2015/10/21/chartex" xmlns:cx3="http://schemas.microsoft.com/office/drawing/2016/5/9/chartex" xmlns:cx4="http://schemas.microsoft.com/office/drawing/2016/5/10/chartex" xmlns:cx5="http://schemas.microsoft.com/office/drawing/2016/5/11/chartex" xmlns:cx6="http://schemas.microsoft.com/office/drawing/2016/5/12/chartex" xmlns:cx7="http://schemas.microsoft.com/office/drawing/2016/5/13/chartex" xmlns:cx8="http://schemas.microsoft.com/office/drawing/2016/5/14/chartex" xmlns:mc="http://schemas.openxmlformats.org/markup-compatibility/2006" xmlns:aink="http://schemas.microsoft.com/office/drawing/2016/ink" xmlns:am3d="http://schemas.microsoft.com/office/drawing/2017/model3d" xmlns:o="urn:schemas-microsoft-com:office:office" xmlns:oel="http://schemas.microsoft.com/office/2019/extlst" xmlns:r="http://schemas.openxmlformats.org/officeDocument/2006/relationships" xmlns:m="http://schemas.openxmlformats.org/officeDocument/2006/math" xmlns:v="urn:schemas-microsoft-com:vml" xmlns:wp14="http://schemas.microsoft.com/office/word/2010/wordprocessingDrawing" xmlns:wp="http://schemas.openxmlformats.org/drawingml/2006/wordprocessingDrawing" xmlns:w10="urn:schemas-microsoft-com:office:word" xmlns:w="http://schemas.openxmlformats.org/wordprocessingml/2006/main" xmlns:w14="http://schemas.microsoft.com/office/word/2010/wordml" xmlns:w15="http://schemas.microsoft.com/office/word/2012/wordml" xmlns:w16cex="http://schemas.microsoft.com/office/word/2018/wordml/cex" xmlns:w16cid="http://schemas.microsoft.com/office/word/2016/wordml/cid" xmlns:w16="http://schemas.microsoft.com/office/word/2018/wordml" xmlns:w16du="http://schemas.microsoft.com/office/word/2023/wordml/word16du" xmlns:w16sdtdh="http://schemas.microsoft.com/office/word/2020/wordml/sdtdatahash" xmlns:w16sdtfl="http://schemas.microsoft.com/office/word/2024/wordml/sdtformatlock" xmlns:w16se="http://schemas.microsoft.com/office/word/2015/wordml/symex" xmlns:wpg="http://schemas.microsoft.com/office/word/2010/wordprocessingGroup" xmlns:wpi="http://schemas.microsoft.com/office/word/2010/wordprocessingInk" xmlns:wne="http://schemas.microsoft.com/office/word/2006/wordml" xmlns:wps="http://schemas.microsoft.com/office/word/2010/wordprocessingShape" mc:Ignorable="w14 w15 w16se w16cid w16 w16cex w16sdtdh w16sdtfl w16du wp14">
+<w:hdr xmlns:wpc="http://schemas.microsoft.com/office/word/2010/wordprocessingCanvas" xmlns:cx="http://schemas.microsoft.com/office/drawing/2014/chartex" xmlns:cx1="http://schemas.microsoft.com/office/drawing/2015/9/8/chartex" xmlns:cx2="http://schemas.microsoft.com/office/drawing/2015/10/21/chartex" xmlns:cx3="http://schemas.microsoft.com/office/drawing/2016/5/9/chartex" xmlns:cx4="http://schemas.microsoft.com/office/drawing/2016/5/10/chartex" xmlns:cx5="http://schemas.microsoft.com/office/drawing/2016/5/11/chartex" xmlns:cx6="http://schemas.microsoft.com/office/drawing/2016/5/12/chartex" xmlns:cx7="http://schemas.microsoft.com/office/drawing/2016/5/13/chartex" xmlns:cx8="http://schemas.microsoft.com/office/drawing/2016/5/14/chartex" xmlns:mc="http://schemas.openxmlformats.org/markup-compatibility/2006" xmlns:aink="http://schemas.microsoft.com/office/drawing/2016/ink" xmlns:am3d="http://schemas.microsoft.com/office/drawing/2017/model3d" xmlns:o="urn:schemas-microsoft-com:office:office" xmlns:r="http://schemas.openxmlformats.org/officeDocument/2006/relationships" xmlns:m="http://schemas.openxmlformats.org/officeDocument/2006/math" xmlns:v="urn:schemas-microsoft-com:vml" xmlns:wp14="http://schemas.microsoft.com/office/word/2010/wordprocessingDrawing" xmlns:wp="http://schemas.openxmlformats.org/drawingml/2006/wordprocessingDrawing" xmlns:w10="urn:schemas-microsoft-com:office:word" xmlns:w="http://schemas.openxmlformats.org/wordprocessingml/2006/main" xmlns:w14="http://schemas.microsoft.com/office/word/2010/wordml" xmlns:w15="http://schemas.microsoft.com/office/word/2012/wordml" xmlns:w16cid="http://schemas.microsoft.com/office/word/2016/wordml/cid" xmlns:w16se="http://schemas.microsoft.com/office/word/2015/wordml/symex" xmlns:wpg="http://schemas.microsoft.com/office/word/2010/wordprocessingGroup" xmlns:wpi="http://schemas.microsoft.com/office/word/2010/wordprocessingInk" xmlns:wne="http://schemas.microsoft.com/office/word/2006/wordml" xmlns:wps="http://schemas.microsoft.com/office/word/2010/wordprocessingShape" mc:Ignorable="w14 w15 w16se w16cid wp14">
   <w:p>
     <w:pPr>
       <w:pStyle w:val="Cabealho"/>
@@ -3200,7 +4139,7 @@
 </file>
 
 <file path=word/header2.xml><?xml version="1.0" encoding="utf-8"?>
-<w:hdr xmlns:wpc="http://schemas.microsoft.com/office/word/2010/wordprocessingCanvas" xmlns:cx="http://schemas.microsoft.com/office/drawing/2014/chartex" xmlns:cx1="http://schemas.microsoft.com/office/drawing/2015/9/8/chartex" xmlns:cx2="http://schemas.microsoft.com/office/drawing/2015/10/21/chartex" xmlns:cx3="http://schemas.microsoft.com/office/drawing/2016/5/9/chartex" xmlns:cx4="http://schemas.microsoft.com/office/drawing/2016/5/10/chartex" xmlns:cx5="http://schemas.microsoft.com/office/drawing/2016/5/11/chartex" xmlns:cx6="http://schemas.microsoft.com/office/drawing/2016/5/12/chartex" xmlns:cx7="http://schemas.microsoft.com/office/drawing/2016/5/13/chartex" xmlns:cx8="http://schemas.microsoft.com/office/drawing/2016/5/14/chartex" xmlns:mc="http://schemas.openxmlformats.org/markup-compatibility/2006" xmlns:aink="http://schemas.microsoft.com/office/drawing/2016/ink" xmlns:am3d="http://schemas.microsoft.com/office/drawing/2017/model3d" xmlns:o="urn:schemas-microsoft-com:office:office" xmlns:oel="http://schemas.microsoft.com/office/2019/extlst" xmlns:r="http://schemas.openxmlformats.org/officeDocument/2006/relationships" xmlns:m="http://schemas.openxmlformats.org/officeDocument/2006/math" xmlns:v="urn:schemas-microsoft-com:vml" xmlns:wp14="http://schemas.microsoft.com/office/word/2010/wordprocessingDrawing" xmlns:wp="http://schemas.openxmlformats.org/drawingml/2006/wordprocessingDrawing" xmlns:w10="urn:schemas-microsoft-com:office:word" xmlns:w="http://schemas.openxmlformats.org/wordprocessingml/2006/main" xmlns:w14="http://schemas.microsoft.com/office/word/2010/wordml" xmlns:w15="http://schemas.microsoft.com/office/word/2012/wordml" xmlns:w16cex="http://schemas.microsoft.com/office/word/2018/wordml/cex" xmlns:w16cid="http://schemas.microsoft.com/office/word/2016/wordml/cid" xmlns:w16="http://schemas.microsoft.com/office/word/2018/wordml" xmlns:w16du="http://schemas.microsoft.com/office/word/2023/wordml/word16du" xmlns:w16sdtdh="http://schemas.microsoft.com/office/word/2020/wordml/sdtdatahash" xmlns:w16sdtfl="http://schemas.microsoft.com/office/word/2024/wordml/sdtformatlock" xmlns:w16se="http://schemas.microsoft.com/office/word/2015/wordml/symex" xmlns:wpg="http://schemas.microsoft.com/office/word/2010/wordprocessingGroup" xmlns:wpi="http://schemas.microsoft.com/office/word/2010/wordprocessingInk" xmlns:wne="http://schemas.microsoft.com/office/word/2006/wordml" xmlns:wps="http://schemas.microsoft.com/office/word/2010/wordprocessingShape" mc:Ignorable="w14 w15 w16se w16cid w16 w16cex w16sdtdh w16sdtfl w16du wp14">
+<w:hdr xmlns:wpc="http://schemas.microsoft.com/office/word/2010/wordprocessingCanvas" xmlns:cx="http://schemas.microsoft.com/office/drawing/2014/chartex" xmlns:cx1="http://schemas.microsoft.com/office/drawing/2015/9/8/chartex" xmlns:cx2="http://schemas.microsoft.com/office/drawing/2015/10/21/chartex" xmlns:cx3="http://schemas.microsoft.com/office/drawing/2016/5/9/chartex" xmlns:cx4="http://schemas.microsoft.com/office/drawing/2016/5/10/chartex" xmlns:cx5="http://schemas.microsoft.com/office/drawing/2016/5/11/chartex" xmlns:cx6="http://schemas.microsoft.com/office/drawing/2016/5/12/chartex" xmlns:cx7="http://schemas.microsoft.com/office/drawing/2016/5/13/chartex" xmlns:cx8="http://schemas.microsoft.com/office/drawing/2016/5/14/chartex" xmlns:mc="http://schemas.openxmlformats.org/markup-compatibility/2006" xmlns:aink="http://schemas.microsoft.com/office/drawing/2016/ink" xmlns:am3d="http://schemas.microsoft.com/office/drawing/2017/model3d" xmlns:o="urn:schemas-microsoft-com:office:office" xmlns:r="http://schemas.openxmlformats.org/officeDocument/2006/relationships" xmlns:m="http://schemas.openxmlformats.org/officeDocument/2006/math" xmlns:v="urn:schemas-microsoft-com:vml" xmlns:wp14="http://schemas.microsoft.com/office/word/2010/wordprocessingDrawing" xmlns:wp="http://schemas.openxmlformats.org/drawingml/2006/wordprocessingDrawing" xmlns:w10="urn:schemas-microsoft-com:office:word" xmlns:w="http://schemas.openxmlformats.org/wordprocessingml/2006/main" xmlns:w14="http://schemas.microsoft.com/office/word/2010/wordml" xmlns:w15="http://schemas.microsoft.com/office/word/2012/wordml" xmlns:w16cid="http://schemas.microsoft.com/office/word/2016/wordml/cid" xmlns:w16se="http://schemas.microsoft.com/office/word/2015/wordml/symex" xmlns:wpg="http://schemas.microsoft.com/office/word/2010/wordprocessingGroup" xmlns:wpi="http://schemas.microsoft.com/office/word/2010/wordprocessingInk" xmlns:wne="http://schemas.microsoft.com/office/word/2006/wordml" xmlns:wps="http://schemas.microsoft.com/office/word/2010/wordprocessingShape" mc:Ignorable="w14 w15 w16se w16cid wp14">
   <w:p>
     <w:pPr>
       <w:pStyle w:val="Cabealho"/>
@@ -3270,7 +4209,7 @@
 </file>
 
 <file path=word/header3.xml><?xml version="1.0" encoding="utf-8"?>
-<w:hdr xmlns:wpc="http://schemas.microsoft.com/office/word/2010/wordprocessingCanvas" xmlns:cx="http://schemas.microsoft.com/office/drawing/2014/chartex" xmlns:cx1="http://schemas.microsoft.com/office/drawing/2015/9/8/chartex" xmlns:cx2="http://schemas.microsoft.com/office/drawing/2015/10/21/chartex" xmlns:cx3="http://schemas.microsoft.com/office/drawing/2016/5/9/chartex" xmlns:cx4="http://schemas.microsoft.com/office/drawing/2016/5/10/chartex" xmlns:cx5="http://schemas.microsoft.com/office/drawing/2016/5/11/chartex" xmlns:cx6="http://schemas.microsoft.com/office/drawing/2016/5/12/chartex" xmlns:cx7="http://schemas.microsoft.com/office/drawing/2016/5/13/chartex" xmlns:cx8="http://schemas.microsoft.com/office/drawing/2016/5/14/chartex" xmlns:mc="http://schemas.openxmlformats.org/markup-compatibility/2006" xmlns:aink="http://schemas.microsoft.com/office/drawing/2016/ink" xmlns:am3d="http://schemas.microsoft.com/office/drawing/2017/model3d" xmlns:o="urn:schemas-microsoft-com:office:office" xmlns:oel="http://schemas.microsoft.com/office/2019/extlst" xmlns:r="http://schemas.openxmlformats.org/officeDocument/2006/relationships" xmlns:m="http://schemas.openxmlformats.org/officeDocument/2006/math" xmlns:v="urn:schemas-microsoft-com:vml" xmlns:wp14="http://schemas.microsoft.com/office/word/2010/wordprocessingDrawing" xmlns:wp="http://schemas.openxmlformats.org/drawingml/2006/wordprocessingDrawing" xmlns:w10="urn:schemas-microsoft-com:office:word" xmlns:w="http://schemas.openxmlformats.org/wordprocessingml/2006/main" xmlns:w14="http://schemas.microsoft.com/office/word/2010/wordml" xmlns:w15="http://schemas.microsoft.com/office/word/2012/wordml" xmlns:w16cex="http://schemas.microsoft.com/office/word/2018/wordml/cex" xmlns:w16cid="http://schemas.microsoft.com/office/word/2016/wordml/cid" xmlns:w16="http://schemas.microsoft.com/office/word/2018/wordml" xmlns:w16du="http://schemas.microsoft.com/office/word/2023/wordml/word16du" xmlns:w16sdtdh="http://schemas.microsoft.com/office/word/2020/wordml/sdtdatahash" xmlns:w16sdtfl="http://schemas.microsoft.com/office/word/2024/wordml/sdtformatlock" xmlns:w16se="http://schemas.microsoft.com/office/word/2015/wordml/symex" xmlns:wpg="http://schemas.microsoft.com/office/word/2010/wordprocessingGroup" xmlns:wpi="http://schemas.microsoft.com/office/word/2010/wordprocessingInk" xmlns:wne="http://schemas.microsoft.com/office/word/2006/wordml" xmlns:wps="http://schemas.microsoft.com/office/word/2010/wordprocessingShape" mc:Ignorable="w14 w15 w16se w16cid w16 w16cex w16sdtdh w16sdtfl w16du wp14">
+<w:hdr xmlns:wpc="http://schemas.microsoft.com/office/word/2010/wordprocessingCanvas" xmlns:cx="http://schemas.microsoft.com/office/drawing/2014/chartex" xmlns:cx1="http://schemas.microsoft.com/office/drawing/2015/9/8/chartex" xmlns:cx2="http://schemas.microsoft.com/office/drawing/2015/10/21/chartex" xmlns:cx3="http://schemas.microsoft.com/office/drawing/2016/5/9/chartex" xmlns:cx4="http://schemas.microsoft.com/office/drawing/2016/5/10/chartex" xmlns:cx5="http://schemas.microsoft.com/office/drawing/2016/5/11/chartex" xmlns:cx6="http://schemas.microsoft.com/office/drawing/2016/5/12/chartex" xmlns:cx7="http://schemas.microsoft.com/office/drawing/2016/5/13/chartex" xmlns:cx8="http://schemas.microsoft.com/office/drawing/2016/5/14/chartex" xmlns:mc="http://schemas.openxmlformats.org/markup-compatibility/2006" xmlns:aink="http://schemas.microsoft.com/office/drawing/2016/ink" xmlns:am3d="http://schemas.microsoft.com/office/drawing/2017/model3d" xmlns:o="urn:schemas-microsoft-com:office:office" xmlns:r="http://schemas.openxmlformats.org/officeDocument/2006/relationships" xmlns:m="http://schemas.openxmlformats.org/officeDocument/2006/math" xmlns:v="urn:schemas-microsoft-com:vml" xmlns:wp14="http://schemas.microsoft.com/office/word/2010/wordprocessingDrawing" xmlns:wp="http://schemas.openxmlformats.org/drawingml/2006/wordprocessingDrawing" xmlns:w10="urn:schemas-microsoft-com:office:word" xmlns:w="http://schemas.openxmlformats.org/wordprocessingml/2006/main" xmlns:w14="http://schemas.microsoft.com/office/word/2010/wordml" xmlns:w15="http://schemas.microsoft.com/office/word/2012/wordml" xmlns:w16cid="http://schemas.microsoft.com/office/word/2016/wordml/cid" xmlns:w16se="http://schemas.microsoft.com/office/word/2015/wordml/symex" xmlns:wpg="http://schemas.microsoft.com/office/word/2010/wordprocessingGroup" xmlns:wpi="http://schemas.microsoft.com/office/word/2010/wordprocessingInk" xmlns:wne="http://schemas.microsoft.com/office/word/2006/wordml" xmlns:wps="http://schemas.microsoft.com/office/word/2010/wordprocessingShape" mc:Ignorable="w14 w15 w16se w16cid wp14">
   <w:p>
     <w:pPr>
       <w:pStyle w:val="Cabealho"/>
@@ -3280,7 +4219,7 @@
 </file>
 
 <file path=word/numbering.xml><?xml version="1.0" encoding="utf-8"?>
-<w:numbering xmlns:wpc="http://schemas.microsoft.com/office/word/2010/wordprocessingCanvas" xmlns:cx="http://schemas.microsoft.com/office/drawing/2014/chartex" xmlns:cx1="http://schemas.microsoft.com/office/drawing/2015/9/8/chartex" xmlns:cx2="http://schemas.microsoft.com/office/drawing/2015/10/21/chartex" xmlns:cx3="http://schemas.microsoft.com/office/drawing/2016/5/9/chartex" xmlns:cx4="http://schemas.microsoft.com/office/drawing/2016/5/10/chartex" xmlns:cx5="http://schemas.microsoft.com/office/drawing/2016/5/11/chartex" xmlns:cx6="http://schemas.microsoft.com/office/drawing/2016/5/12/chartex" xmlns:cx7="http://schemas.microsoft.com/office/drawing/2016/5/13/chartex" xmlns:cx8="http://schemas.microsoft.com/office/drawing/2016/5/14/chartex" xmlns:mc="http://schemas.openxmlformats.org/markup-compatibility/2006" xmlns:aink="http://schemas.microsoft.com/office/drawing/2016/ink" xmlns:am3d="http://schemas.microsoft.com/office/drawing/2017/model3d" xmlns:o="urn:schemas-microsoft-com:office:office" xmlns:oel="http://schemas.microsoft.com/office/2019/extlst" xmlns:r="http://schemas.openxmlformats.org/officeDocument/2006/relationships" xmlns:m="http://schemas.openxmlformats.org/officeDocument/2006/math" xmlns:v="urn:schemas-microsoft-com:vml" xmlns:wp14="http://schemas.microsoft.com/office/word/2010/wordprocessingDrawing" xmlns:wp="http://schemas.openxmlformats.org/drawingml/2006/wordprocessingDrawing" xmlns:w10="urn:schemas-microsoft-com:office:word" xmlns:w="http://schemas.openxmlformats.org/wordprocessingml/2006/main" xmlns:w14="http://schemas.microsoft.com/office/word/2010/wordml" xmlns:w15="http://schemas.microsoft.com/office/word/2012/wordml" xmlns:w16cex="http://schemas.microsoft.com/office/word/2018/wordml/cex" xmlns:w16cid="http://schemas.microsoft.com/office/word/2016/wordml/cid" xmlns:w16="http://schemas.microsoft.com/office/word/2018/wordml" xmlns:w16du="http://schemas.microsoft.com/office/word/2023/wordml/word16du" xmlns:w16sdtdh="http://schemas.microsoft.com/office/word/2020/wordml/sdtdatahash" xmlns:w16sdtfl="http://schemas.microsoft.com/office/word/2024/wordml/sdtformatlock" xmlns:w16se="http://schemas.microsoft.com/office/word/2015/wordml/symex" xmlns:wpg="http://schemas.microsoft.com/office/word/2010/wordprocessingGroup" xmlns:wpi="http://schemas.microsoft.com/office/word/2010/wordprocessingInk" xmlns:wne="http://schemas.microsoft.com/office/word/2006/wordml" xmlns:wps="http://schemas.microsoft.com/office/word/2010/wordprocessingShape" mc:Ignorable="w14 w15 w16se w16cid w16 w16cex w16sdtdh w16sdtfl w16du wp14">
+<w:numbering xmlns:wpc="http://schemas.microsoft.com/office/word/2010/wordprocessingCanvas" xmlns:cx="http://schemas.microsoft.com/office/drawing/2014/chartex" xmlns:cx1="http://schemas.microsoft.com/office/drawing/2015/9/8/chartex" xmlns:cx2="http://schemas.microsoft.com/office/drawing/2015/10/21/chartex" xmlns:cx3="http://schemas.microsoft.com/office/drawing/2016/5/9/chartex" xmlns:cx4="http://schemas.microsoft.com/office/drawing/2016/5/10/chartex" xmlns:cx5="http://schemas.microsoft.com/office/drawing/2016/5/11/chartex" xmlns:cx6="http://schemas.microsoft.com/office/drawing/2016/5/12/chartex" xmlns:cx7="http://schemas.microsoft.com/office/drawing/2016/5/13/chartex" xmlns:cx8="http://schemas.microsoft.com/office/drawing/2016/5/14/chartex" xmlns:mc="http://schemas.openxmlformats.org/markup-compatibility/2006" xmlns:aink="http://schemas.microsoft.com/office/drawing/2016/ink" xmlns:am3d="http://schemas.microsoft.com/office/drawing/2017/model3d" xmlns:o="urn:schemas-microsoft-com:office:office" xmlns:r="http://schemas.openxmlformats.org/officeDocument/2006/relationships" xmlns:m="http://schemas.openxmlformats.org/officeDocument/2006/math" xmlns:v="urn:schemas-microsoft-com:vml" xmlns:wp14="http://schemas.microsoft.com/office/word/2010/wordprocessingDrawing" xmlns:wp="http://schemas.openxmlformats.org/drawingml/2006/wordprocessingDrawing" xmlns:w10="urn:schemas-microsoft-com:office:word" xmlns:w="http://schemas.openxmlformats.org/wordprocessingml/2006/main" xmlns:w14="http://schemas.microsoft.com/office/word/2010/wordml" xmlns:w15="http://schemas.microsoft.com/office/word/2012/wordml" xmlns:w16cid="http://schemas.microsoft.com/office/word/2016/wordml/cid" xmlns:w16se="http://schemas.microsoft.com/office/word/2015/wordml/symex" xmlns:wpg="http://schemas.microsoft.com/office/word/2010/wordprocessingGroup" xmlns:wpi="http://schemas.microsoft.com/office/word/2010/wordprocessingInk" xmlns:wne="http://schemas.microsoft.com/office/word/2006/wordml" xmlns:wps="http://schemas.microsoft.com/office/word/2010/wordprocessingShape" mc:Ignorable="w14 w15 w16se w16cid wp14">
   <w:numPicBullet w:numPicBulletId="0">
     <w:pict>
       <v:shapetype id="_x0000_t75" coordsize="21600,21600" o:spt="75" o:preferrelative="t" path="m@4@5l@4@11@9@11@9@5xe" filled="f" stroked="f">
@@ -3302,7 +4241,7 @@
         <v:path o:extrusionok="f" gradientshapeok="t" o:connecttype="rect"/>
         <o:lock v:ext="edit" aspectratio="t"/>
       </v:shapetype>
-      <v:shape id="_x0000_i1038" type="#_x0000_t75" alt="Marca de seleção estrutura de tópicos" style="width:9pt;height:7.5pt;visibility:visible" o:gfxdata="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" o:bullet="t">
+      <v:shape id="_x0000_i1072" type="#_x0000_t75" alt="Marca de seleção estrutura de tópicos" style="width:9pt;height:7.5pt;visibility:visible" o:gfxdata="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" o:bullet="t">
         <v:imagedata r:id="rId1" o:title="" croptop="-4283f" cropbottom="-7282f"/>
       </v:shape>
     </w:pict>
@@ -3397,14 +4336,14 @@
       </w:pPr>
     </w:lvl>
   </w:abstractNum>
-  <w:num w:numId="1" w16cid:durableId="897862257">
+  <w:num w:numId="1">
     <w:abstractNumId w:val="0"/>
   </w:num>
 </w:numbering>
 </file>
 
 <file path=word/styles.xml><?xml version="1.0" encoding="utf-8"?>
-<w:styles xmlns:mc="http://schemas.openxmlformats.org/markup-compatibility/2006" xmlns:r="http://schemas.openxmlformats.org/officeDocument/2006/relationships" xmlns:w="http://schemas.openxmlformats.org/wordprocessingml/2006/main" xmlns:w14="http://schemas.microsoft.com/office/word/2010/wordml" xmlns:w15="http://schemas.microsoft.com/office/word/2012/wordml" xmlns:w16cex="http://schemas.microsoft.com/office/word/2018/wordml/cex" xmlns:w16cid="http://schemas.microsoft.com/office/word/2016/wordml/cid" xmlns:w16="http://schemas.microsoft.com/office/word/2018/wordml" xmlns:w16du="http://schemas.microsoft.com/office/word/2023/wordml/word16du" xmlns:w16sdtdh="http://schemas.microsoft.com/office/word/2020/wordml/sdtdatahash" xmlns:w16sdtfl="http://schemas.microsoft.com/office/word/2024/wordml/sdtformatlock" xmlns:w16se="http://schemas.microsoft.com/office/word/2015/wordml/symex" mc:Ignorable="w14 w15 w16se w16cid w16 w16cex w16sdtdh w16sdtfl w16du">
+<w:styles xmlns:mc="http://schemas.openxmlformats.org/markup-compatibility/2006" xmlns:r="http://schemas.openxmlformats.org/officeDocument/2006/relationships" xmlns:w="http://schemas.openxmlformats.org/wordprocessingml/2006/main" xmlns:w14="http://schemas.microsoft.com/office/word/2010/wordml" xmlns:w15="http://schemas.microsoft.com/office/word/2012/wordml" xmlns:w16cid="http://schemas.microsoft.com/office/word/2016/wordml/cid" xmlns:w16se="http://schemas.microsoft.com/office/word/2015/wordml/symex" mc:Ignorable="w14 w15 w16se w16cid">
   <w:docDefaults>
     <w:rPrDefault>
       <w:rPr>
@@ -3420,7 +4359,7 @@
       </w:pPr>
     </w:pPrDefault>
   </w:docDefaults>
-  <w:latentStyles w:defLockedState="0" w:defUIPriority="99" w:defSemiHidden="0" w:defUnhideWhenUsed="0" w:defQFormat="0" w:count="376">
+  <w:latentStyles w:defLockedState="0" w:defUIPriority="99" w:defSemiHidden="0" w:defUnhideWhenUsed="0" w:defQFormat="0" w:count="375">
     <w:lsdException w:name="Normal" w:uiPriority="0" w:qFormat="1"/>
     <w:lsdException w:name="heading 1" w:uiPriority="9" w:qFormat="1"/>
     <w:lsdException w:name="heading 2" w:semiHidden="1" w:uiPriority="9" w:unhideWhenUsed="1" w:qFormat="1"/>
@@ -3796,7 +4735,6 @@
     <w:lsdException w:name="Smart Hyperlink" w:semiHidden="1" w:unhideWhenUsed="1"/>
     <w:lsdException w:name="Hashtag" w:semiHidden="1" w:unhideWhenUsed="1"/>
     <w:lsdException w:name="Unresolved Mention" w:semiHidden="1" w:unhideWhenUsed="1"/>
-    <w:lsdException w:name="Smart Link" w:semiHidden="1" w:unhideWhenUsed="1"/>
   </w:latentStyles>
   <w:style w:type="paragraph" w:default="1" w:styleId="Normal">
     <w:name w:val="Normal"/>
@@ -3809,6 +4747,7 @@
   <w:style w:type="character" w:default="1" w:styleId="Fontepargpadro">
     <w:name w:val="Default Paragraph Font"/>
     <w:uiPriority w:val="1"/>
+    <w:semiHidden/>
     <w:unhideWhenUsed/>
   </w:style>
   <w:style w:type="table" w:default="1" w:styleId="Tabelanormal">
@@ -3875,6 +4814,46 @@
     <w:link w:val="Rodap"/>
     <w:uiPriority w:val="99"/>
     <w:rsid w:val="000425C6"/>
+  </w:style>
+  <w:style w:type="paragraph" w:styleId="NormalWeb">
+    <w:name w:val="Normal (Web)"/>
+    <w:basedOn w:val="Normal"/>
+    <w:uiPriority w:val="99"/>
+    <w:semiHidden/>
+    <w:unhideWhenUsed/>
+    <w:rsid w:val="001E2BCD"/>
+    <w:pPr>
+      <w:spacing w:before="100" w:beforeAutospacing="1" w:after="100" w:afterAutospacing="1" w:line="240" w:lineRule="auto"/>
+    </w:pPr>
+    <w:rPr>
+      <w:rFonts w:ascii="Times New Roman" w:eastAsia="Times New Roman" w:hAnsi="Times New Roman" w:cs="Times New Roman"/>
+      <w:sz w:val="24"/>
+      <w:szCs w:val="24"/>
+      <w:lang w:eastAsia="pt-BR"/>
+    </w:rPr>
+  </w:style>
+  <w:style w:type="character" w:styleId="Hyperlink">
+    <w:name w:val="Hyperlink"/>
+    <w:basedOn w:val="Fontepargpadro"/>
+    <w:uiPriority w:val="99"/>
+    <w:unhideWhenUsed/>
+    <w:rsid w:val="00A33FF8"/>
+    <w:rPr>
+      <w:color w:val="0563C1" w:themeColor="hyperlink"/>
+      <w:u w:val="single"/>
+    </w:rPr>
+  </w:style>
+  <w:style w:type="character" w:styleId="MenoPendente">
+    <w:name w:val="Unresolved Mention"/>
+    <w:basedOn w:val="Fontepargpadro"/>
+    <w:uiPriority w:val="99"/>
+    <w:semiHidden/>
+    <w:unhideWhenUsed/>
+    <w:rsid w:val="00A33FF8"/>
+    <w:rPr>
+      <w:color w:val="605E5C"/>
+      <w:shd w:val="clear" w:color="auto" w:fill="E1DFDD"/>
+    </w:rPr>
   </w:style>
 </w:styles>
 </file>
@@ -4175,14 +5154,12 @@
 </file>
 
 <file path=customXml/item1.xml><?xml version="1.0" encoding="utf-8"?>
-<p:properties xmlns:p="http://schemas.microsoft.com/office/2006/metadata/properties" xmlns:xsi="http://www.w3.org/2001/XMLSchema-instance" xmlns:pc="http://schemas.microsoft.com/office/infopath/2007/PartnerControls">
-  <documentManagement>
-    <lcf76f155ced4ddcb4097134ff3c332f xmlns="8ca2a57e-8138-4b57-956a-eb6e2c7049cc">
-      <Terms xmlns="http://schemas.microsoft.com/office/infopath/2007/PartnerControls"/>
-    </lcf76f155ced4ddcb4097134ff3c332f>
-    <TaxCatchAll xmlns="1d2798d9-1030-4cc5-be7b-200f9e628651" xsi:nil="true"/>
-  </documentManagement>
-</p:properties>
+<?mso-contentType ?>
+<FormTemplates xmlns="http://schemas.microsoft.com/sharepoint/v3/contenttype/forms">
+  <Display>DocumentLibraryForm</Display>
+  <Edit>DocumentLibraryForm</Edit>
+  <New>DocumentLibraryForm</New>
+</FormTemplates>
 </file>
 
 <file path=customXml/item2.xml><?xml version="1.0" encoding="utf-8"?>
@@ -4421,21 +5398,20 @@
 </file>
 
 <file path=customXml/item3.xml><?xml version="1.0" encoding="utf-8"?>
-<?mso-contentType ?>
-<FormTemplates xmlns="http://schemas.microsoft.com/sharepoint/v3/contenttype/forms">
-  <Display>DocumentLibraryForm</Display>
-  <Edit>DocumentLibraryForm</Edit>
-  <New>DocumentLibraryForm</New>
-</FormTemplates>
+<p:properties xmlns:p="http://schemas.microsoft.com/office/2006/metadata/properties" xmlns:xsi="http://www.w3.org/2001/XMLSchema-instance" xmlns:pc="http://schemas.microsoft.com/office/infopath/2007/PartnerControls">
+  <documentManagement>
+    <lcf76f155ced4ddcb4097134ff3c332f xmlns="8ca2a57e-8138-4b57-956a-eb6e2c7049cc">
+      <Terms xmlns="http://schemas.microsoft.com/office/infopath/2007/PartnerControls"/>
+    </lcf76f155ced4ddcb4097134ff3c332f>
+    <TaxCatchAll xmlns="1d2798d9-1030-4cc5-be7b-200f9e628651" xsi:nil="true"/>
+  </documentManagement>
+</p:properties>
 </file>
 
 <file path=customXml/itemProps1.xml><?xml version="1.0" encoding="utf-8"?>
-<ds:datastoreItem xmlns:ds="http://schemas.openxmlformats.org/officeDocument/2006/customXml" ds:itemID="{DEC3F211-A3ED-4D74-812F-955FD328EBB9}">
+<ds:datastoreItem xmlns:ds="http://schemas.openxmlformats.org/officeDocument/2006/customXml" ds:itemID="{6C7D064E-B9B1-4DD1-96C1-B59BEDBDE508}">
   <ds:schemaRefs>
-    <ds:schemaRef ds:uri="http://schemas.microsoft.com/office/2006/metadata/properties"/>
-    <ds:schemaRef ds:uri="http://schemas.microsoft.com/office/infopath/2007/PartnerControls"/>
-    <ds:schemaRef ds:uri="8ca2a57e-8138-4b57-956a-eb6e2c7049cc"/>
-    <ds:schemaRef ds:uri="1d2798d9-1030-4cc5-be7b-200f9e628651"/>
+    <ds:schemaRef ds:uri="http://schemas.microsoft.com/sharepoint/v3/contenttype/forms"/>
   </ds:schemaRefs>
 </ds:datastoreItem>
 </file>
@@ -4460,9 +5436,12 @@
 </file>
 
 <file path=customXml/itemProps3.xml><?xml version="1.0" encoding="utf-8"?>
-<ds:datastoreItem xmlns:ds="http://schemas.openxmlformats.org/officeDocument/2006/customXml" ds:itemID="{6C7D064E-B9B1-4DD1-96C1-B59BEDBDE508}">
+<ds:datastoreItem xmlns:ds="http://schemas.openxmlformats.org/officeDocument/2006/customXml" ds:itemID="{DEC3F211-A3ED-4D74-812F-955FD328EBB9}">
   <ds:schemaRefs>
-    <ds:schemaRef ds:uri="http://schemas.microsoft.com/sharepoint/v3/contenttype/forms"/>
+    <ds:schemaRef ds:uri="http://schemas.microsoft.com/office/2006/metadata/properties"/>
+    <ds:schemaRef ds:uri="http://schemas.microsoft.com/office/infopath/2007/PartnerControls"/>
+    <ds:schemaRef ds:uri="8ca2a57e-8138-4b57-956a-eb6e2c7049cc"/>
+    <ds:schemaRef ds:uri="1d2798d9-1030-4cc5-be7b-200f9e628651"/>
   </ds:schemaRefs>
 </ds:datastoreItem>
 </file>
</xml_diff>